<commit_message>
Updated Diary with latest entries and some formatting upgrades.
</commit_message>
<xml_diff>
--- a/00_General/Diary/Diary_Word.docx
+++ b/00_General/Diary/Diary_Word.docx
@@ -4,13 +4,7 @@
   <w:body>
     <w:p>
       <w:r>
-        <w:t xml:space="preserve">Programmierprojekt </w:t>
-      </w:r>
-      <w:r>
-        <w:t xml:space="preserve">(Gruppe 15) </w:t>
-      </w:r>
-      <w:r>
-        <w:t>- Diary</w:t>
+        <w:t>Programmierprojekt (Gruppe 15) - Diary</w:t>
       </w:r>
     </w:p>
     <w:p>
@@ -267,38 +261,12 @@
         <w:t xml:space="preserve"> </w:t>
       </w:r>
       <w:r>
-        <w:t xml:space="preserve">hier Priorität. Kartenverteilung in der Klasse Game ist auch bereit. In einer Methode </w:t>
-      </w:r>
-      <w:r>
-        <w:t>‘setupGame (</w:t>
-      </w:r>
-      <w:r>
-        <w:t>)</w:t>
-      </w:r>
-      <w:r>
-        <w:t xml:space="preserve">’ </w:t>
-      </w:r>
-      <w:r>
-        <w:t xml:space="preserve">werden zuerst alle Karten erstellt und dann weiter mit einer Random Variable </w:t>
-      </w:r>
-      <w:proofErr w:type="gramStart"/>
-      <w:r>
-        <w:t>an</w:t>
-      </w:r>
-      <w:proofErr w:type="gramEnd"/>
-      <w:r>
-        <w:t xml:space="preserve"> verschiedenen Spielern</w:t>
-      </w:r>
-      <w:r>
-        <w:t xml:space="preserve"> verteilt. </w:t>
-      </w:r>
-    </w:p>
-    <w:p>
-      <w:r>
-        <w:t>Die</w:t>
-      </w:r>
-      <w:r>
-        <w:t xml:space="preserve"> Stapelbildung geschieht in der Klasse Pile, die Handkarten der Spieler werden auch wie ein Pile behandelt, aber mit viel wenigen Einträgen. Alle Piles sind in verschiedenen ArrayLists gespeichert, da man die Grösse immer verändern kann! </w:t>
+        <w:t xml:space="preserve">hier Priorität. Kartenverteilung in der Klasse Game ist auch bereit. In einer Methode ‘setupGame ()’ werden zuerst alle Karten erstellt und dann weiter mit einer Random Variable an verschiedenen Spielern verteilt. </w:t>
+      </w:r>
+    </w:p>
+    <w:p>
+      <w:r>
+        <w:t xml:space="preserve">Die Stapelbildung geschieht in der Klasse Pile, die Handkarten der Spieler werden auch wie ein Pile behandelt, aber mit viel wenigen Einträgen. Alle Piles sind in verschiedenen ArrayLists gespeichert, da man die Grösse immer verändern kann! </w:t>
       </w:r>
     </w:p>
     <w:p/>
@@ -325,13 +293,7 @@
         <w:t xml:space="preserve">problemlos </w:t>
       </w:r>
       <w:r>
-        <w:t>verbinden. Von der Client Seite ist es möglich, einen Username einzugeben. Server kann sich den Namen auch merken und alle Chat Messages der Clients aufnehmen.</w:t>
-      </w:r>
-      <w:r>
-        <w:t xml:space="preserve"> </w:t>
-      </w:r>
-      <w:r>
-        <w:t xml:space="preserve">Leider ist das Zurückschicken der Nachrichten an alle Clients ein Problem. Die Clients können im Moment Nachrichten schicken, aber sehen die Nachrichten der anderen Clients nicht. </w:t>
+        <w:t xml:space="preserve">verbinden. Von der Client Seite ist es möglich, einen Username einzugeben. Server kann sich den Namen auch merken und alle Chat Messages der Clients aufnehmen. Leider ist das Zurückschicken der Nachrichten an alle Clients ein Problem. Die Clients können im Moment Nachrichten schicken, aber sehen die Nachrichten der anderen Clients nicht. </w:t>
       </w:r>
     </w:p>
     <w:p>
@@ -354,13 +316,7 @@
         <w:t>befehle</w:t>
       </w:r>
       <w:r>
-        <w:t xml:space="preserve"> nicht</w:t>
-      </w:r>
-      <w:r>
-        <w:t xml:space="preserve"> </w:t>
-      </w:r>
-      <w:r>
-        <w:t>an alle Clients verschickt</w:t>
+        <w:t xml:space="preserve"> nicht an alle Clients verschickt</w:t>
       </w:r>
       <w:r>
         <w:t xml:space="preserve"> werden</w:t>
@@ -372,13 +328,7 @@
         <w:t>richtig</w:t>
       </w:r>
       <w:r>
-        <w:t xml:space="preserve"> überprüft vom Server, aber /change name Befehl gibt etwas Falsches aus. Einige Code</w:t>
-      </w:r>
-      <w:r>
-        <w:t xml:space="preserve"> </w:t>
-      </w:r>
-      <w:r>
-        <w:t>Abschnitte müssen noch genauer kommentiert/beschrieben werden und das Netzwerkprotokoll muss noch besser dokumentiert werden.</w:t>
+        <w:t xml:space="preserve"> überprüft vom Server, aber /change name Befehl gibt etwas Falsches aus. Einige Code Abschnitte müssen noch genauer kommentiert/beschrieben werden und das Netzwerkprotokoll muss noch besser dokumentiert werden.</w:t>
       </w:r>
     </w:p>
     <w:p/>
@@ -435,8 +385,6 @@
       <w:r>
         <w:t xml:space="preserve">Ob der Client seine eigene Nachrichten ein zweites Mal sehen soll, wurde zu einem Diskussionsthema. Auf dem Terminal sah dies etwas komisch aus, also entschieden wir uns, dass nur die Chatnachrichten anderer Clients auf Terminal sichtbar sein werden, und auf GUI alle Nachrichten im Chat Box zu sehen sind. </w:t>
       </w:r>
-      <w:bookmarkStart w:id="0" w:name="_GoBack"/>
-      <w:bookmarkEnd w:id="0"/>
     </w:p>
     <w:p>
       <w:r>
@@ -466,6 +414,72 @@
         </w:rPr>
         <w:t>Ende MS2</w:t>
       </w:r>
+    </w:p>
+    <w:p>
+      <w:pPr>
+        <w:rPr>
+          <w:b/>
+          <w:bCs/>
+          <w:color w:val="000000" w:themeColor="text1"/>
+          <w:lang w:val="en-CH"/>
+        </w:rPr>
+      </w:pPr>
+      <w:r>
+        <w:rPr>
+          <w:b/>
+          <w:bCs/>
+          <w:color w:val="000000" w:themeColor="text1"/>
+          <w:lang w:val="en-CH"/>
+        </w:rPr>
+        <w:t xml:space="preserve">27. März: </w:t>
+      </w:r>
+    </w:p>
+    <w:p>
+      <w:pPr>
+        <w:rPr>
+          <w:color w:val="000000" w:themeColor="text1"/>
+          <w:lang w:val="en-CH"/>
+        </w:rPr>
+      </w:pPr>
+      <w:r>
+        <w:rPr>
+          <w:color w:val="000000" w:themeColor="text1"/>
+          <w:lang w:val="en-CH"/>
+        </w:rPr>
+        <w:t xml:space="preserve">Erstes Treffen nach der MS2 Präsentation. Unsere MS2 Bewertung ist in der Zwischenzeit angekommen, und wir freuen uns über die Verbesserung von MS1. Diskussionsthema für das Treffen ist das weitere Aufteilen der MS3 Meilensteinpunkte. Zu Beginn werden alle Punkte sorgfältig durchgelesen und verinnerlicht. Die weiteren Aufgaben kann man in 4 Teile zerlegen: Chat, Netzwerkprotokoll in Bezug zum Spiel, Spielimplementation und Manual/Präsentation. Da Guillaume und Manuela den grossen Teil der Server/Client Aufgaben übernommen hatten, werden sie weiter die Seite des Spieles erweitern, während Janni und Rohan am Spiel weiterarbeiten. Da ein Chat GUI schon als Experiment während MS2 entstanden ist, kann dies weiterhin benutzt werden. </w:t>
+      </w:r>
+    </w:p>
+    <w:p>
+      <w:pPr>
+        <w:rPr>
+          <w:color w:val="000000" w:themeColor="text1"/>
+          <w:lang w:val="en-CH"/>
+        </w:rPr>
+      </w:pPr>
+      <w:r>
+        <w:rPr>
+          <w:color w:val="000000" w:themeColor="text1"/>
+          <w:lang w:val="en-CH"/>
+        </w:rPr>
+        <w:t xml:space="preserve">Es wird auch klar, dass wir viel weniger Zeit haben als ursprünglich gedacht, da </w:t>
+      </w:r>
+      <w:r>
+        <w:rPr>
+          <w:color w:val="000000" w:themeColor="text1"/>
+          <w:lang w:val="en-CH"/>
+        </w:rPr>
+        <w:t xml:space="preserve">der Abgagetermin der 6. April ist, und nicht der 16.! Viel Codearbeit muss in einer Woche durchgeführt werden, aber in diesem Termin wurde das weiter Vorgehen gut aufgeteit. </w:t>
+      </w:r>
+    </w:p>
+    <w:p>
+      <w:pPr>
+        <w:rPr>
+          <w:color w:val="000000" w:themeColor="text1"/>
+          <w:lang w:val="en-CH"/>
+        </w:rPr>
+      </w:pPr>
+      <w:bookmarkStart w:id="0" w:name="_GoBack"/>
+      <w:bookmarkEnd w:id="0"/>
     </w:p>
     <w:p/>
     <w:sectPr>

</xml_diff>

<commit_message>
Updated Skip Bo cards function in playToMiddle() as in Stock pile method.
</commit_message>
<xml_diff>
--- a/00_General/Diary/Diary_Word.docx
+++ b/00_General/Diary/Diary_Word.docx
@@ -421,6 +421,62 @@
           <w:b/>
           <w:bCs/>
           <w:color w:val="000000" w:themeColor="text1"/>
+        </w:rPr>
+      </w:pPr>
+      <w:r>
+        <w:rPr>
+          <w:b/>
+          <w:bCs/>
+          <w:color w:val="000000" w:themeColor="text1"/>
+        </w:rPr>
+        <w:t xml:space="preserve">27. März: </w:t>
+      </w:r>
+    </w:p>
+    <w:p>
+      <w:pPr>
+        <w:rPr>
+          <w:color w:val="000000" w:themeColor="text1"/>
+        </w:rPr>
+      </w:pPr>
+      <w:r>
+        <w:rPr>
+          <w:color w:val="000000" w:themeColor="text1"/>
+        </w:rPr>
+        <w:t xml:space="preserve">Erstes Treffen nach der MS2 Präsentation. Unsere MS2 Bewertung ist in der Zwischenzeit angekommen, und wir freuen uns über die Verbesserung von MS1. Diskussionsthema für das Treffen ist das weitere Aufteilen der MS3 Meilensteinpunkte. Zu Beginn werden alle Punkte sorgfältig durchgelesen und verinnerlicht. Die weiteren Aufgaben kann man in 4 Teile zerlegen: Chat, Netzwerkprotokoll in Bezug zum Spiel, Spielimplementation und Manual/Präsentation. Da Guillaume und Manuela den grossen Teil der Server/Client Aufgaben übernommen hatten, werden sie weiter die Seite des Spieles erweitern, während Janni und Rohan am Spiel weiterarbeiten. Da ein Chat GUI schon als Experiment während MS2 entstanden ist, kann dies weiterhin benutzt werden. </w:t>
+      </w:r>
+    </w:p>
+    <w:p>
+      <w:pPr>
+        <w:rPr>
+          <w:color w:val="000000" w:themeColor="text1"/>
+        </w:rPr>
+      </w:pPr>
+      <w:r>
+        <w:rPr>
+          <w:color w:val="000000" w:themeColor="text1"/>
+        </w:rPr>
+        <w:t xml:space="preserve">Es wird auch klar, dass wir viel weniger Zeit haben als ursprünglich gedacht, da </w:t>
+      </w:r>
+      <w:r>
+        <w:rPr>
+          <w:color w:val="000000" w:themeColor="text1"/>
+        </w:rPr>
+        <w:t xml:space="preserve">der Abgagetermin der 6. April ist, und nicht der 16.! Viel Codearbeit muss in einer Woche durchgeführt werden, aber in diesem Termin wurde das weiter Vorgehen gut aufgeteit. </w:t>
+      </w:r>
+    </w:p>
+    <w:p>
+      <w:pPr>
+        <w:rPr>
+          <w:color w:val="000000" w:themeColor="text1"/>
+        </w:rPr>
+      </w:pPr>
+    </w:p>
+    <w:p>
+      <w:pPr>
+        <w:rPr>
+          <w:b/>
+          <w:bCs/>
+          <w:color w:val="000000" w:themeColor="text1"/>
           <w:lang w:val="en-CH"/>
         </w:rPr>
       </w:pPr>
@@ -431,7 +487,7 @@
           <w:color w:val="000000" w:themeColor="text1"/>
           <w:lang w:val="en-CH"/>
         </w:rPr>
-        <w:t xml:space="preserve">27. März: </w:t>
+        <w:t>29. März</w:t>
       </w:r>
     </w:p>
     <w:p>
@@ -446,40 +502,97 @@
           <w:color w:val="000000" w:themeColor="text1"/>
           <w:lang w:val="en-CH"/>
         </w:rPr>
-        <w:t xml:space="preserve">Erstes Treffen nach der MS2 Präsentation. Unsere MS2 Bewertung ist in der Zwischenzeit angekommen, und wir freuen uns über die Verbesserung von MS1. Diskussionsthema für das Treffen ist das weitere Aufteilen der MS3 Meilensteinpunkte. Zu Beginn werden alle Punkte sorgfältig durchgelesen und verinnerlicht. Die weiteren Aufgaben kann man in 4 Teile zerlegen: Chat, Netzwerkprotokoll in Bezug zum Spiel, Spielimplementation und Manual/Präsentation. Da Guillaume und Manuela den grossen Teil der Server/Client Aufgaben übernommen hatten, werden sie weiter die Seite des Spieles erweitern, während Janni und Rohan am Spiel weiterarbeiten. Da ein Chat GUI schon als Experiment während MS2 entstanden ist, kann dies weiterhin benutzt werden. </w:t>
-      </w:r>
-    </w:p>
-    <w:p>
-      <w:pPr>
+        <w:t>Der Grossteil der Spielregelimplementation ist in der Zwischenzeit zu Stande gekommen. Viel Diskussion zwischen Rohan und Guillaume bei Implementierung des Server/Game Zwischenspiels</w:t>
+      </w:r>
+      <w:r>
         <w:rPr>
           <w:color w:val="000000" w:themeColor="text1"/>
           <w:lang w:val="en-CH"/>
         </w:rPr>
-      </w:pPr>
-      <w:r>
+        <w:t xml:space="preserve">, wie die Information vom Client über den Server zur Klasse Game ankommt. Langsam wird es klar, dass ‘int id’ für die Klassifikation von Spielern gar nicht so wichtig ist wie gedacht. </w:t>
+      </w:r>
+    </w:p>
+    <w:p>
+      <w:pPr>
         <w:rPr>
           <w:color w:val="000000" w:themeColor="text1"/>
           <w:lang w:val="en-CH"/>
         </w:rPr>
-        <w:t xml:space="preserve">Es wird auch klar, dass wir viel weniger Zeit haben als ursprünglich gedacht, da </w:t>
-      </w:r>
-      <w:r>
+      </w:pPr>
+    </w:p>
+    <w:p>
+      <w:pPr>
         <w:rPr>
           <w:color w:val="000000" w:themeColor="text1"/>
           <w:lang w:val="en-CH"/>
         </w:rPr>
-        <w:t xml:space="preserve">der Abgagetermin der 6. April ist, und nicht der 16.! Viel Codearbeit muss in einer Woche durchgeführt werden, aber in diesem Termin wurde das weiter Vorgehen gut aufgeteit. </w:t>
-      </w:r>
-    </w:p>
-    <w:p>
-      <w:pPr>
-        <w:rPr>
+      </w:pPr>
+    </w:p>
+    <w:p>
+      <w:pPr>
+        <w:rPr>
+          <w:color w:val="000000" w:themeColor="text1"/>
+        </w:rPr>
+      </w:pPr>
+    </w:p>
+    <w:p>
+      <w:pPr>
+        <w:rPr>
+          <w:b/>
+          <w:bCs/>
           <w:color w:val="000000" w:themeColor="text1"/>
           <w:lang w:val="en-CH"/>
         </w:rPr>
       </w:pPr>
+      <w:r>
+        <w:rPr>
+          <w:b/>
+          <w:bCs/>
+          <w:color w:val="000000" w:themeColor="text1"/>
+          <w:lang w:val="en-CH"/>
+        </w:rPr>
+        <w:lastRenderedPageBreak/>
+        <w:t>31. März</w:t>
+      </w:r>
+    </w:p>
+    <w:p>
+      <w:pPr>
+        <w:rPr>
+          <w:color w:val="000000" w:themeColor="text1"/>
+          <w:lang w:val="en-CH"/>
+        </w:rPr>
+      </w:pPr>
+      <w:r>
+        <w:rPr>
+          <w:color w:val="000000" w:themeColor="text1"/>
+          <w:lang w:val="en-CH"/>
+        </w:rPr>
+        <w:t xml:space="preserve">Meeting vor der letzten Übungsstunde, um mögliche Fragen zu besprechen. Chat GUI läuft problemlos und Chat Nachrichten werden korrekt geschickt. Leider ist das Ausloggen und das Schliessen des Chat Fensters noch ein Problem. Bei Logout wird zwar der Client ausgeloggt, aber das Fenster bleibt noch offen und akzeptiert keine Inputs mehr. </w:t>
+      </w:r>
+      <w:r>
+        <w:rPr>
+          <w:color w:val="000000" w:themeColor="text1"/>
+          <w:lang w:val="en-CH"/>
+        </w:rPr>
+        <w:t xml:space="preserve">Diskussion über Instruction Manual und das Design Layout wird gehalten. Eine grobe </w:t>
+      </w:r>
       <w:bookmarkStart w:id="0" w:name="_GoBack"/>
       <w:bookmarkEnd w:id="0"/>
+    </w:p>
+    <w:p>
+      <w:pPr>
+        <w:rPr>
+          <w:color w:val="000000" w:themeColor="text1"/>
+          <w:lang w:val="en-CH"/>
+        </w:rPr>
+      </w:pPr>
+      <w:r>
+        <w:rPr>
+          <w:color w:val="000000" w:themeColor="text1"/>
+          <w:lang w:val="en-CH"/>
+        </w:rPr>
+        <w:t xml:space="preserve">Über Build Scripts und Java Libraries muss noch Einiges gelernt werden, und wird bei nächstem Treffen das grosse Thema sein. </w:t>
+      </w:r>
     </w:p>
     <w:p/>
     <w:sectPr>

</xml_diff>

<commit_message>
Changes to build.gradle for jar stuff, new tasks written
</commit_message>
<xml_diff>
--- a/00_General/Diary/Diary_Word.docx
+++ b/00_General/Diary/Diary_Word.docx
@@ -261,12 +261,28 @@
         <w:t xml:space="preserve"> </w:t>
       </w:r>
       <w:r>
-        <w:t xml:space="preserve">hier Priorität. Kartenverteilung in der Klasse Game ist auch bereit. In einer Methode ‘setupGame ()’ werden zuerst alle Karten erstellt und dann weiter mit einer Random Variable an verschiedenen Spielern verteilt. </w:t>
-      </w:r>
-    </w:p>
-    <w:p>
-      <w:r>
-        <w:t xml:space="preserve">Die Stapelbildung geschieht in der Klasse Pile, die Handkarten der Spieler werden auch wie ein Pile behandelt, aber mit viel wenigen Einträgen. Alle Piles sind in verschiedenen ArrayLists gespeichert, da man die Grösse immer verändern kann! </w:t>
+        <w:t xml:space="preserve">hier Priorität. Kartenverteilung in der Klasse Game ist auch bereit. In einer Methode ‘setupGame ()’ werden zuerst alle Karten erstellt und dann weiter mit einer Random Variable </w:t>
+      </w:r>
+      <w:proofErr w:type="gramStart"/>
+      <w:r>
+        <w:t>an</w:t>
+      </w:r>
+      <w:proofErr w:type="gramEnd"/>
+      <w:r>
+        <w:t xml:space="preserve"> verschiedenen Spielern verteilt. </w:t>
+      </w:r>
+    </w:p>
+    <w:p>
+      <w:r>
+        <w:t xml:space="preserve">Die Stapelbildung geschieht in der Klasse Pile, die Handkarten der Spieler werden auch wie ein Pile behandelt, aber mit viel wenigen Einträgen. Alle Piles sind in verschiedenen ArrayLists gespeichert, da man </w:t>
+      </w:r>
+      <w:proofErr w:type="gramStart"/>
+      <w:r>
+        <w:t>die</w:t>
+      </w:r>
+      <w:proofErr w:type="gramEnd"/>
+      <w:r>
+        <w:t xml:space="preserve"> Grösse immer verändern kann! </w:t>
       </w:r>
     </w:p>
     <w:p/>
@@ -477,15 +493,13 @@
           <w:b/>
           <w:bCs/>
           <w:color w:val="000000" w:themeColor="text1"/>
-          <w:lang w:val="en-CH"/>
-        </w:rPr>
-      </w:pPr>
-      <w:r>
-        <w:rPr>
-          <w:b/>
-          <w:bCs/>
-          <w:color w:val="000000" w:themeColor="text1"/>
-          <w:lang w:val="en-CH"/>
+        </w:rPr>
+      </w:pPr>
+      <w:r>
+        <w:rPr>
+          <w:b/>
+          <w:bCs/>
+          <w:color w:val="000000" w:themeColor="text1"/>
         </w:rPr>
         <w:t>29. März</w:t>
       </w:r>
@@ -494,20 +508,17 @@
       <w:pPr>
         <w:rPr>
           <w:color w:val="000000" w:themeColor="text1"/>
-          <w:lang w:val="en-CH"/>
-        </w:rPr>
-      </w:pPr>
-      <w:r>
-        <w:rPr>
-          <w:color w:val="000000" w:themeColor="text1"/>
-          <w:lang w:val="en-CH"/>
+        </w:rPr>
+      </w:pPr>
+      <w:r>
+        <w:rPr>
+          <w:color w:val="000000" w:themeColor="text1"/>
         </w:rPr>
         <w:t>Der Grossteil der Spielregelimplementation ist in der Zwischenzeit zu Stande gekommen. Viel Diskussion zwischen Rohan und Guillaume bei Implementierung des Server/Game Zwischenspiels</w:t>
       </w:r>
       <w:r>
         <w:rPr>
           <w:color w:val="000000" w:themeColor="text1"/>
-          <w:lang w:val="en-CH"/>
         </w:rPr>
         <w:t xml:space="preserve">, wie die Information vom Client über den Server zur Klasse Game ankommt. Langsam wird es klar, dass ‘int id’ für die Klassifikation von Spielern gar nicht so wichtig ist wie gedacht. </w:t>
       </w:r>
@@ -516,40 +527,36 @@
       <w:pPr>
         <w:rPr>
           <w:color w:val="000000" w:themeColor="text1"/>
-          <w:lang w:val="en-CH"/>
-        </w:rPr>
-      </w:pPr>
-    </w:p>
-    <w:p>
-      <w:pPr>
-        <w:rPr>
-          <w:color w:val="000000" w:themeColor="text1"/>
-          <w:lang w:val="en-CH"/>
-        </w:rPr>
-      </w:pPr>
-    </w:p>
-    <w:p>
-      <w:pPr>
-        <w:rPr>
-          <w:color w:val="000000" w:themeColor="text1"/>
-        </w:rPr>
-      </w:pPr>
-    </w:p>
-    <w:p>
-      <w:pPr>
-        <w:rPr>
-          <w:b/>
-          <w:bCs/>
-          <w:color w:val="000000" w:themeColor="text1"/>
-          <w:lang w:val="en-CH"/>
-        </w:rPr>
-      </w:pPr>
-      <w:r>
-        <w:rPr>
-          <w:b/>
-          <w:bCs/>
-          <w:color w:val="000000" w:themeColor="text1"/>
-          <w:lang w:val="en-CH"/>
+        </w:rPr>
+      </w:pPr>
+    </w:p>
+    <w:p>
+      <w:pPr>
+        <w:rPr>
+          <w:color w:val="000000" w:themeColor="text1"/>
+        </w:rPr>
+      </w:pPr>
+    </w:p>
+    <w:p>
+      <w:pPr>
+        <w:rPr>
+          <w:color w:val="000000" w:themeColor="text1"/>
+        </w:rPr>
+      </w:pPr>
+    </w:p>
+    <w:p>
+      <w:pPr>
+        <w:rPr>
+          <w:b/>
+          <w:bCs/>
+          <w:color w:val="000000" w:themeColor="text1"/>
+        </w:rPr>
+      </w:pPr>
+      <w:r>
+        <w:rPr>
+          <w:b/>
+          <w:bCs/>
+          <w:color w:val="000000" w:themeColor="text1"/>
         </w:rPr>
         <w:lastRenderedPageBreak/>
         <w:t>31. März</w:t>
@@ -559,39 +566,139 @@
       <w:pPr>
         <w:rPr>
           <w:color w:val="000000" w:themeColor="text1"/>
+        </w:rPr>
+      </w:pPr>
+      <w:r>
+        <w:rPr>
+          <w:color w:val="000000" w:themeColor="text1"/>
+        </w:rPr>
+        <w:t xml:space="preserve">Meeting vor der letzten Übungsstunde, um mögliche Fragen zu besprechen. Chat GUI läuft problemlos und Chat Nachrichten werden korrekt geschickt. Leider ist das Ausloggen und das Schliessen des Chat Fensters noch ein Problem. Bei Logout wird zwar der Client ausgeloggt, aber das Fenster bleibt noch offen und akzeptiert keine Inputs mehr. </w:t>
+      </w:r>
+      <w:r>
+        <w:rPr>
+          <w:color w:val="000000" w:themeColor="text1"/>
+        </w:rPr>
+        <w:t xml:space="preserve">Diskussion über Instruction Manual und das Design Layout wird gehalten. Eine grobe </w:t>
+      </w:r>
+    </w:p>
+    <w:p>
+      <w:pPr>
+        <w:rPr>
+          <w:color w:val="000000" w:themeColor="text1"/>
+        </w:rPr>
+      </w:pPr>
+      <w:r>
+        <w:rPr>
+          <w:color w:val="000000" w:themeColor="text1"/>
+        </w:rPr>
+        <w:t xml:space="preserve">Über Build Scripts und Java Libraries muss noch Einiges gelernt werden, und wird bei nächstem Treffen das grosse Thema sein. </w:t>
+      </w:r>
+    </w:p>
+    <w:p>
+      <w:pPr>
+        <w:rPr>
+          <w:b/>
+          <w:bCs/>
+          <w:color w:val="000000" w:themeColor="text1"/>
           <w:lang w:val="en-CH"/>
         </w:rPr>
       </w:pPr>
       <w:r>
         <w:rPr>
+          <w:b/>
+          <w:bCs/>
           <w:color w:val="000000" w:themeColor="text1"/>
           <w:lang w:val="en-CH"/>
         </w:rPr>
-        <w:t xml:space="preserve">Meeting vor der letzten Übungsstunde, um mögliche Fragen zu besprechen. Chat GUI läuft problemlos und Chat Nachrichten werden korrekt geschickt. Leider ist das Ausloggen und das Schliessen des Chat Fensters noch ein Problem. Bei Logout wird zwar der Client ausgeloggt, aber das Fenster bleibt noch offen und akzeptiert keine Inputs mehr. </w:t>
-      </w:r>
-      <w:r>
-        <w:rPr>
+        <w:t>2.</w:t>
+      </w:r>
+      <w:r>
+        <w:rPr>
+          <w:b/>
+          <w:bCs/>
           <w:color w:val="000000" w:themeColor="text1"/>
           <w:lang w:val="en-CH"/>
         </w:rPr>
-        <w:t xml:space="preserve">Diskussion über Instruction Manual und das Design Layout wird gehalten. Eine grobe </w:t>
-      </w:r>
+        <w:t xml:space="preserve"> </w:t>
+      </w:r>
+      <w:r>
+        <w:rPr>
+          <w:b/>
+          <w:bCs/>
+          <w:color w:val="000000" w:themeColor="text1"/>
+          <w:lang w:val="en-CH"/>
+        </w:rPr>
+        <w:t>April</w:t>
+      </w:r>
+    </w:p>
+    <w:p>
+      <w:pPr>
+        <w:rPr>
+          <w:b/>
+          <w:bCs/>
+          <w:color w:val="000000" w:themeColor="text1"/>
+          <w:lang w:val="en-CH"/>
+        </w:rPr>
+      </w:pPr>
       <w:bookmarkStart w:id="0" w:name="_GoBack"/>
       <w:bookmarkEnd w:id="0"/>
     </w:p>
     <w:p>
       <w:pPr>
         <w:rPr>
+          <w:b/>
+          <w:bCs/>
           <w:color w:val="000000" w:themeColor="text1"/>
           <w:lang w:val="en-CH"/>
         </w:rPr>
       </w:pPr>
       <w:r>
         <w:rPr>
+          <w:b/>
+          <w:bCs/>
           <w:color w:val="000000" w:themeColor="text1"/>
           <w:lang w:val="en-CH"/>
         </w:rPr>
-        <w:t xml:space="preserve">Über Build Scripts und Java Libraries muss noch Einiges gelernt werden, und wird bei nächstem Treffen das grosse Thema sein. </w:t>
+        <w:t>3. April</w:t>
+      </w:r>
+    </w:p>
+    <w:p>
+      <w:pPr>
+        <w:rPr>
+          <w:b/>
+          <w:bCs/>
+          <w:color w:val="000000" w:themeColor="text1"/>
+          <w:lang w:val="en-CH"/>
+        </w:rPr>
+      </w:pPr>
+    </w:p>
+    <w:p>
+      <w:pPr>
+        <w:rPr>
+          <w:b/>
+          <w:bCs/>
+          <w:color w:val="000000" w:themeColor="text1"/>
+          <w:lang w:val="en-CH"/>
+        </w:rPr>
+      </w:pPr>
+    </w:p>
+    <w:p>
+      <w:pPr>
+        <w:rPr>
+          <w:b/>
+          <w:bCs/>
+          <w:color w:val="000000" w:themeColor="text1"/>
+          <w:lang w:val="en-CH"/>
+        </w:rPr>
+      </w:pPr>
+      <w:r>
+        <w:rPr>
+          <w:b/>
+          <w:bCs/>
+          <w:color w:val="000000" w:themeColor="text1"/>
+          <w:lang w:val="en-CH"/>
+        </w:rPr>
+        <w:t>5. April</w:t>
       </w:r>
     </w:p>
     <w:p/>

</xml_diff>

<commit_message>
Updated java doc descriptions in loads of classes, deleted CardColor enums, redundant. Deleted PlayerMaster, redundant. Also updated Project Diary.
</commit_message>
<xml_diff>
--- a/00_General/Diary/Diary_Word.docx
+++ b/00_General/Diary/Diary_Word.docx
@@ -261,28 +261,12 @@
         <w:t xml:space="preserve"> </w:t>
       </w:r>
       <w:r>
-        <w:t xml:space="preserve">hier Priorität. Kartenverteilung in der Klasse Game ist auch bereit. In einer Methode ‘setupGame ()’ werden zuerst alle Karten erstellt und dann weiter mit einer Random Variable </w:t>
-      </w:r>
-      <w:proofErr w:type="gramStart"/>
-      <w:r>
-        <w:t>an</w:t>
-      </w:r>
-      <w:proofErr w:type="gramEnd"/>
-      <w:r>
-        <w:t xml:space="preserve"> verschiedenen Spielern verteilt. </w:t>
-      </w:r>
-    </w:p>
-    <w:p>
-      <w:r>
-        <w:t xml:space="preserve">Die Stapelbildung geschieht in der Klasse Pile, die Handkarten der Spieler werden auch wie ein Pile behandelt, aber mit viel wenigen Einträgen. Alle Piles sind in verschiedenen ArrayLists gespeichert, da man </w:t>
-      </w:r>
-      <w:proofErr w:type="gramStart"/>
-      <w:r>
-        <w:t>die</w:t>
-      </w:r>
-      <w:proofErr w:type="gramEnd"/>
-      <w:r>
-        <w:t xml:space="preserve"> Grösse immer verändern kann! </w:t>
+        <w:t xml:space="preserve">hier Priorität. Kartenverteilung in der Klasse Game ist auch bereit. In einer Methode ‘setupGame ()’ werden zuerst alle Karten erstellt und dann weiter mit einer Random Variable an verschiedenen Spielern verteilt. </w:t>
+      </w:r>
+    </w:p>
+    <w:p>
+      <w:r>
+        <w:t xml:space="preserve">Die Stapelbildung geschieht in der Klasse Pile, die Handkarten der Spieler werden auch wie ein Pile behandelt, aber mit viel wenigen Einträgen. Alle Piles sind in verschiedenen ArrayLists gespeichert, da man die Grösse immer verändern kann! </w:t>
       </w:r>
     </w:p>
     <w:p/>
@@ -477,7 +461,20 @@
         <w:rPr>
           <w:color w:val="000000" w:themeColor="text1"/>
         </w:rPr>
-        <w:t xml:space="preserve">der Abgagetermin der 6. April ist, und nicht der 16.! Viel Codearbeit muss in einer Woche durchgeführt werden, aber in diesem Termin wurde das weiter Vorgehen gut aufgeteit. </w:t>
+        <w:t xml:space="preserve">der Abgagetermin der 6. April ist, und nicht der 16.! Viel Codearbeit muss in einer Woche durchgeführt werden, aber </w:t>
+      </w:r>
+      <w:r>
+        <w:rPr>
+          <w:color w:val="000000" w:themeColor="text1"/>
+          <w:lang w:val="en-CH"/>
+        </w:rPr>
+        <w:t>a</w:t>
+      </w:r>
+      <w:r>
+        <w:rPr>
+          <w:color w:val="000000" w:themeColor="text1"/>
+        </w:rPr>
+        <w:t xml:space="preserve">n diesem Termin wurde das weiter Vorgehen gut aufgeteit. </w:t>
       </w:r>
     </w:p>
     <w:p>
@@ -597,111 +594,184 @@
     <w:p>
       <w:pPr>
         <w:rPr>
+          <w:color w:val="000000" w:themeColor="text1"/>
+        </w:rPr>
+      </w:pPr>
+    </w:p>
+    <w:p>
+      <w:pPr>
+        <w:rPr>
+          <w:b/>
+          <w:bCs/>
+          <w:color w:val="000000" w:themeColor="text1"/>
+        </w:rPr>
+      </w:pPr>
+      <w:r>
+        <w:rPr>
           <w:b/>
           <w:bCs/>
           <w:color w:val="000000" w:themeColor="text1"/>
           <w:lang w:val="en-CH"/>
         </w:rPr>
-      </w:pPr>
-      <w:r>
-        <w:rPr>
-          <w:b/>
-          <w:bCs/>
+        <w:t>1</w:t>
+      </w:r>
+      <w:r>
+        <w:rPr>
+          <w:b/>
+          <w:bCs/>
+          <w:color w:val="000000" w:themeColor="text1"/>
+        </w:rPr>
+        <w:t>.</w:t>
+      </w:r>
+      <w:r>
+        <w:rPr>
+          <w:b/>
+          <w:bCs/>
+          <w:color w:val="000000" w:themeColor="text1"/>
+        </w:rPr>
+        <w:t xml:space="preserve"> </w:t>
+      </w:r>
+      <w:r>
+        <w:rPr>
+          <w:b/>
+          <w:bCs/>
+          <w:color w:val="000000" w:themeColor="text1"/>
+        </w:rPr>
+        <w:t>April</w:t>
+      </w:r>
+    </w:p>
+    <w:p>
+      <w:pPr>
+        <w:rPr>
           <w:color w:val="000000" w:themeColor="text1"/>
           <w:lang w:val="en-CH"/>
         </w:rPr>
-        <w:t>2.</w:t>
-      </w:r>
-      <w:r>
-        <w:rPr>
-          <w:b/>
-          <w:bCs/>
+      </w:pPr>
+      <w:r>
+        <w:rPr>
           <w:color w:val="000000" w:themeColor="text1"/>
           <w:lang w:val="en-CH"/>
         </w:rPr>
-        <w:t xml:space="preserve"> </w:t>
-      </w:r>
-      <w:r>
-        <w:rPr>
-          <w:b/>
-          <w:bCs/>
+        <w:t xml:space="preserve">Intensive Code Arbeit an der Klasse Game. Die /play Commands müssen noch implementiert werden, bevor das eigentliche Testen des Spiels beginnen kann. In der Übungsstunde werden External Libraries besprochen und es wird entschieden, den Logger zu implementieren. </w:t>
+      </w:r>
+      <w:r>
+        <w:rPr>
           <w:color w:val="000000" w:themeColor="text1"/>
           <w:lang w:val="en-CH"/>
         </w:rPr>
-        <w:t>April</w:t>
-      </w:r>
-    </w:p>
-    <w:p>
-      <w:pPr>
-        <w:rPr>
-          <w:b/>
-          <w:bCs/>
+        <w:t xml:space="preserve">Die LogOut Probleme sind alle repariert worden, und das Chat Fenster funktioniert perfekt. </w:t>
+      </w:r>
+    </w:p>
+    <w:p>
+      <w:pPr>
+        <w:rPr>
+          <w:b/>
+          <w:bCs/>
+          <w:color w:val="000000" w:themeColor="text1"/>
+        </w:rPr>
+      </w:pPr>
+    </w:p>
+    <w:p>
+      <w:pPr>
+        <w:rPr>
+          <w:b/>
+          <w:bCs/>
+          <w:color w:val="000000" w:themeColor="text1"/>
+        </w:rPr>
+      </w:pPr>
+      <w:r>
+        <w:rPr>
+          <w:b/>
+          <w:bCs/>
+          <w:color w:val="000000" w:themeColor="text1"/>
+        </w:rPr>
+        <w:t>3. April</w:t>
+      </w:r>
+    </w:p>
+    <w:p>
+      <w:pPr>
+        <w:rPr>
           <w:color w:val="000000" w:themeColor="text1"/>
           <w:lang w:val="en-CH"/>
         </w:rPr>
       </w:pPr>
+      <w:r>
+        <w:rPr>
+          <w:b/>
+          <w:bCs/>
+          <w:color w:val="000000" w:themeColor="text1"/>
+          <w:lang w:val="en-CH"/>
+        </w:rPr>
+        <w:t>/play</w:t>
+      </w:r>
+      <w:r>
+        <w:rPr>
+          <w:color w:val="000000" w:themeColor="text1"/>
+          <w:lang w:val="en-CH"/>
+        </w:rPr>
+        <w:t xml:space="preserve"> Command wurde richtig implementiert und das Testen kann beginnen! Schon zu Beginn wird es klar, dass ArrayList.toString überhaupt nicht so funktiniert wie gedacht, also müssen schon print methoden für die einzelnen Piles implementiert werden. Weiterhin sind noch einige NPEs zu beheben. Oft wurde im Code nach leeren ArrayLists Zugriff gefragt, und alle die Fehler müssen angeschaut werden. Einige Stunden später ist das Spiel spielbereit, ohne Fehler. Einiges der playToMiddle und playToDiscard Methoden mussten korrigiert werden, die Fallunterscheidung </w:t>
+      </w:r>
+      <w:r>
+        <w:rPr>
+          <w:color w:val="000000" w:themeColor="text1"/>
+          <w:lang w:val="en-CH"/>
+        </w:rPr>
+        <w:t xml:space="preserve">funktionierten nicht wie gedacht. Aber im Grossen und Ganzen, keine “unmögliche” Fehler, sondern relativ simple Fehler waren vorhanden. Das Format des Manuals steht auch bereit, aber die einzelnen Abschnitte müssen gefüllt werden. </w:t>
+      </w:r>
+    </w:p>
+    <w:p>
+      <w:pPr>
+        <w:rPr>
+          <w:b/>
+          <w:bCs/>
+          <w:color w:val="000000" w:themeColor="text1"/>
+        </w:rPr>
+      </w:pPr>
+    </w:p>
+    <w:p>
+      <w:pPr>
+        <w:rPr>
+          <w:b/>
+          <w:bCs/>
+          <w:color w:val="000000" w:themeColor="text1"/>
+        </w:rPr>
+      </w:pPr>
+      <w:r>
+        <w:rPr>
+          <w:b/>
+          <w:bCs/>
+          <w:color w:val="000000" w:themeColor="text1"/>
+        </w:rPr>
+        <w:t>5. April</w:t>
+      </w:r>
+    </w:p>
+    <w:p>
+      <w:pPr>
+        <w:rPr>
+          <w:lang w:val="en-CH"/>
+        </w:rPr>
+      </w:pPr>
+      <w:r>
+        <w:rPr>
+          <w:lang w:val="en-CH"/>
+        </w:rPr>
+        <w:t xml:space="preserve">Manual ist fast bereit. Text is fertig, aber Word Formattierung scheint eine Herausforderung zu sein. Logger ist auch bereit und funktioniert ohne Mühe. Das .jar File und java doc zu generieren ist ein weiteres Problem, und wir konzentrieren uns auf diese zwei Sachen. Nach mehreren Fehlversuchen und viel Recherche, gelingt es Manuela, java doc und jar zu generieren und den Server und Client dadurch auszuführen. Leider klaptt das Gleiche nicht bei allen Computern des Teams. Wir vermuten, dass es ein Classpath Fehler bei dem Rest sei, aber bei Manuela funktioniert das Ganze problemlos. Ein weiteres Problem ist noch die Methode getGamesList(), die alle Games zum gewissen Zeitpunkt anzeigen soll. Der Grossteil der Meilensteinpunkte sind abgedeckt für den Check-In am 6. April, aber nicht ganz alles. Leider sind einige Sachen, die wir als klein ansahen, </w:t>
+      </w:r>
+      <w:r>
+        <w:rPr>
+          <w:lang w:val="en-CH"/>
+        </w:rPr>
+        <w:t>ein grösseres Problem</w:t>
+      </w:r>
       <w:bookmarkStart w:id="0" w:name="_GoBack"/>
       <w:bookmarkEnd w:id="0"/>
-    </w:p>
-    <w:p>
-      <w:pPr>
-        <w:rPr>
-          <w:b/>
-          <w:bCs/>
-          <w:color w:val="000000" w:themeColor="text1"/>
+      <w:r>
+        <w:rPr>
           <w:lang w:val="en-CH"/>
         </w:rPr>
-      </w:pPr>
-      <w:r>
-        <w:rPr>
-          <w:b/>
-          <w:bCs/>
-          <w:color w:val="000000" w:themeColor="text1"/>
-          <w:lang w:val="en-CH"/>
-        </w:rPr>
-        <w:t>3. April</w:t>
-      </w:r>
-    </w:p>
-    <w:p>
-      <w:pPr>
-        <w:rPr>
-          <w:b/>
-          <w:bCs/>
-          <w:color w:val="000000" w:themeColor="text1"/>
-          <w:lang w:val="en-CH"/>
-        </w:rPr>
-      </w:pPr>
-    </w:p>
-    <w:p>
-      <w:pPr>
-        <w:rPr>
-          <w:b/>
-          <w:bCs/>
-          <w:color w:val="000000" w:themeColor="text1"/>
-          <w:lang w:val="en-CH"/>
-        </w:rPr>
-      </w:pPr>
-    </w:p>
-    <w:p>
-      <w:pPr>
-        <w:rPr>
-          <w:b/>
-          <w:bCs/>
-          <w:color w:val="000000" w:themeColor="text1"/>
-          <w:lang w:val="en-CH"/>
-        </w:rPr>
-      </w:pPr>
-      <w:r>
-        <w:rPr>
-          <w:b/>
-          <w:bCs/>
-          <w:color w:val="000000" w:themeColor="text1"/>
-          <w:lang w:val="en-CH"/>
-        </w:rPr>
-        <w:t>5. April</w:t>
-      </w:r>
-    </w:p>
-    <w:p/>
+        <w:t xml:space="preserve"> als vermutet! </w:t>
+      </w:r>
+    </w:p>
     <w:sectPr>
       <w:pgSz w:w="11906" w:h="16838"/>
       <w:pgMar w:top="1440" w:right="1440" w:bottom="1440" w:left="1440" w:header="708" w:footer="708" w:gutter="0"/>

</xml_diff>

<commit_message>
Made some variables local and deleted hand card check in method playFromStock, as PE does this already.
</commit_message>
<xml_diff>
--- a/00_General/Diary/Diary_Word.docx
+++ b/00_General/Diary/Diary_Word.docx
@@ -466,7 +466,6 @@
       <w:r>
         <w:rPr>
           <w:color w:val="000000" w:themeColor="text1"/>
-          <w:lang w:val="en-CH"/>
         </w:rPr>
         <w:t>a</w:t>
       </w:r>
@@ -611,166 +610,178 @@
           <w:b/>
           <w:bCs/>
           <w:color w:val="000000" w:themeColor="text1"/>
+        </w:rPr>
+        <w:t>1</w:t>
+      </w:r>
+      <w:r>
+        <w:rPr>
+          <w:b/>
+          <w:bCs/>
+          <w:color w:val="000000" w:themeColor="text1"/>
+        </w:rPr>
+        <w:t>.</w:t>
+      </w:r>
+      <w:r>
+        <w:rPr>
+          <w:b/>
+          <w:bCs/>
+          <w:color w:val="000000" w:themeColor="text1"/>
+        </w:rPr>
+        <w:t xml:space="preserve"> </w:t>
+      </w:r>
+      <w:r>
+        <w:rPr>
+          <w:b/>
+          <w:bCs/>
+          <w:color w:val="000000" w:themeColor="text1"/>
+        </w:rPr>
+        <w:t>April</w:t>
+      </w:r>
+    </w:p>
+    <w:p>
+      <w:pPr>
+        <w:rPr>
+          <w:color w:val="000000" w:themeColor="text1"/>
+        </w:rPr>
+      </w:pPr>
+      <w:r>
+        <w:rPr>
+          <w:color w:val="000000" w:themeColor="text1"/>
+        </w:rPr>
+        <w:t xml:space="preserve">Intensive Code Arbeit an der Klasse Game. Die /play Commands müssen noch implementiert werden, bevor das eigentliche Testen des Spiels beginnen kann. In der Übungsstunde werden External Libraries besprochen und es wird entschieden, den Logger zu implementieren. </w:t>
+      </w:r>
+      <w:r>
+        <w:rPr>
+          <w:color w:val="000000" w:themeColor="text1"/>
+        </w:rPr>
+        <w:t xml:space="preserve">Die LogOut Probleme sind alle repariert worden, und das Chat Fenster funktioniert perfekt. </w:t>
+      </w:r>
+    </w:p>
+    <w:p>
+      <w:pPr>
+        <w:rPr>
+          <w:b/>
+          <w:bCs/>
+          <w:color w:val="000000" w:themeColor="text1"/>
+        </w:rPr>
+      </w:pPr>
+    </w:p>
+    <w:p>
+      <w:pPr>
+        <w:rPr>
+          <w:b/>
+          <w:bCs/>
+          <w:color w:val="000000" w:themeColor="text1"/>
+        </w:rPr>
+      </w:pPr>
+      <w:r>
+        <w:rPr>
+          <w:b/>
+          <w:bCs/>
+          <w:color w:val="000000" w:themeColor="text1"/>
+        </w:rPr>
+        <w:t>3. April</w:t>
+      </w:r>
+    </w:p>
+    <w:p>
+      <w:pPr>
+        <w:rPr>
+          <w:color w:val="000000" w:themeColor="text1"/>
+        </w:rPr>
+      </w:pPr>
+      <w:r>
+        <w:rPr>
+          <w:b/>
+          <w:bCs/>
+          <w:color w:val="000000" w:themeColor="text1"/>
+        </w:rPr>
+        <w:t>/play</w:t>
+      </w:r>
+      <w:r>
+        <w:rPr>
+          <w:color w:val="000000" w:themeColor="text1"/>
+        </w:rPr>
+        <w:t xml:space="preserve"> Command wurde richtig implementiert und das Testen kann beginnen! Schon zu Beginn wird es klar, dass ArrayList.toString überhaupt nicht so funktiniert wie gedacht, also müssen schon print methoden für die einzelnen Piles implementiert werden. Weiterhin sind noch einige NPEs zu beheben. Oft wurde im Code nach leeren ArrayLists Zugriff gefragt, und alle die Fehler müssen angeschaut werden. Einige Stunden später ist das Spiel spielbereit, ohne Fehler. Einiges der playToMiddle und playToDiscard Methoden mussten korrigiert werden, die Fallunterscheidung </w:t>
+      </w:r>
+      <w:r>
+        <w:rPr>
+          <w:color w:val="000000" w:themeColor="text1"/>
+        </w:rPr>
+        <w:t xml:space="preserve">funktionierten nicht wie gedacht. Aber im Grossen und Ganzen, keine “unmögliche” Fehler, sondern relativ simple Fehler waren vorhanden. Das Format des Manuals steht auch bereit, aber die einzelnen Abschnitte müssen gefüllt werden. </w:t>
+      </w:r>
+    </w:p>
+    <w:p>
+      <w:pPr>
+        <w:rPr>
+          <w:b/>
+          <w:bCs/>
+          <w:color w:val="000000" w:themeColor="text1"/>
+        </w:rPr>
+      </w:pPr>
+    </w:p>
+    <w:p>
+      <w:pPr>
+        <w:rPr>
+          <w:b/>
+          <w:bCs/>
+          <w:color w:val="000000" w:themeColor="text1"/>
+        </w:rPr>
+      </w:pPr>
+      <w:r>
+        <w:rPr>
+          <w:b/>
+          <w:bCs/>
+          <w:color w:val="000000" w:themeColor="text1"/>
+        </w:rPr>
+        <w:t>5. April</w:t>
+      </w:r>
+    </w:p>
+    <w:p>
+      <w:r>
+        <w:t xml:space="preserve">Manual ist fast bereit. Text is fertig, aber Word Formattierung scheint eine Herausforderung zu sein. Logger ist auch bereit und funktioniert ohne Mühe. Das .jar File und java doc zu generieren ist ein weiteres Problem, und wir konzentrieren uns auf diese zwei Sachen. Nach mehreren Fehlversuchen und viel Recherche, gelingt es Manuela, java doc und jar zu generieren und den Server und Client dadurch auszuführen. Leider klaptt das Gleiche nicht bei allen Computern des Teams. Wir vermuten, dass es ein Classpath Fehler bei dem Rest sei, aber bei Manuela funktioniert das Ganze problemlos. Ein weiteres Problem ist noch die Methode getGamesList(), die alle Games zum gewissen Zeitpunkt anzeigen soll. Der Grossteil der Meilensteinpunkte sind abgedeckt für den Check-In am 6. April, aber nicht ganz alles. Leider sind einige Sachen, die wir als klein ansahen, </w:t>
+      </w:r>
+      <w:r>
+        <w:t>ein grösseres Problem</w:t>
+      </w:r>
+      <w:r>
+        <w:t xml:space="preserve"> als vermutet! </w:t>
+      </w:r>
+    </w:p>
+    <w:p/>
+    <w:p/>
+    <w:p/>
+    <w:p>
+      <w:pPr>
+        <w:rPr>
+          <w:b/>
+          <w:bCs/>
           <w:lang w:val="en-CH"/>
         </w:rPr>
-        <w:t>1</w:t>
-      </w:r>
-      <w:r>
-        <w:rPr>
-          <w:b/>
-          <w:bCs/>
-          <w:color w:val="000000" w:themeColor="text1"/>
-        </w:rPr>
-        <w:t>.</w:t>
-      </w:r>
-      <w:r>
-        <w:rPr>
-          <w:b/>
-          <w:bCs/>
-          <w:color w:val="000000" w:themeColor="text1"/>
-        </w:rPr>
-        <w:t xml:space="preserve"> </w:t>
-      </w:r>
-      <w:r>
-        <w:rPr>
-          <w:b/>
-          <w:bCs/>
-          <w:color w:val="000000" w:themeColor="text1"/>
-        </w:rPr>
-        <w:t>April</w:t>
-      </w:r>
-    </w:p>
-    <w:p>
-      <w:pPr>
-        <w:rPr>
-          <w:color w:val="000000" w:themeColor="text1"/>
+      </w:pPr>
+      <w:r>
+        <w:rPr>
+          <w:b/>
+          <w:bCs/>
           <w:lang w:val="en-CH"/>
         </w:rPr>
-      </w:pPr>
-      <w:r>
-        <w:rPr>
-          <w:color w:val="000000" w:themeColor="text1"/>
+        <w:lastRenderedPageBreak/>
+        <w:t>10. April</w:t>
+      </w:r>
+    </w:p>
+    <w:p>
+      <w:pPr>
+        <w:rPr>
           <w:lang w:val="en-CH"/>
         </w:rPr>
-        <w:t xml:space="preserve">Intensive Code Arbeit an der Klasse Game. Die /play Commands müssen noch implementiert werden, bevor das eigentliche Testen des Spiels beginnen kann. In der Übungsstunde werden External Libraries besprochen und es wird entschieden, den Logger zu implementieren. </w:t>
-      </w:r>
-      <w:r>
-        <w:rPr>
-          <w:color w:val="000000" w:themeColor="text1"/>
+      </w:pPr>
+      <w:r>
+        <w:rPr>
           <w:lang w:val="en-CH"/>
         </w:rPr>
-        <w:t xml:space="preserve">Die LogOut Probleme sind alle repariert worden, und das Chat Fenster funktioniert perfekt. </w:t>
-      </w:r>
-    </w:p>
-    <w:p>
-      <w:pPr>
-        <w:rPr>
-          <w:b/>
-          <w:bCs/>
-          <w:color w:val="000000" w:themeColor="text1"/>
-        </w:rPr>
-      </w:pPr>
-    </w:p>
-    <w:p>
-      <w:pPr>
-        <w:rPr>
-          <w:b/>
-          <w:bCs/>
-          <w:color w:val="000000" w:themeColor="text1"/>
-        </w:rPr>
-      </w:pPr>
-      <w:r>
-        <w:rPr>
-          <w:b/>
-          <w:bCs/>
-          <w:color w:val="000000" w:themeColor="text1"/>
-        </w:rPr>
-        <w:t>3. April</w:t>
-      </w:r>
-    </w:p>
-    <w:p>
-      <w:pPr>
-        <w:rPr>
-          <w:color w:val="000000" w:themeColor="text1"/>
-          <w:lang w:val="en-CH"/>
-        </w:rPr>
-      </w:pPr>
-      <w:r>
-        <w:rPr>
-          <w:b/>
-          <w:bCs/>
-          <w:color w:val="000000" w:themeColor="text1"/>
-          <w:lang w:val="en-CH"/>
-        </w:rPr>
-        <w:t>/play</w:t>
-      </w:r>
-      <w:r>
-        <w:rPr>
-          <w:color w:val="000000" w:themeColor="text1"/>
-          <w:lang w:val="en-CH"/>
-        </w:rPr>
-        <w:t xml:space="preserve"> Command wurde richtig implementiert und das Testen kann beginnen! Schon zu Beginn wird es klar, dass ArrayList.toString überhaupt nicht so funktiniert wie gedacht, also müssen schon print methoden für die einzelnen Piles implementiert werden. Weiterhin sind noch einige NPEs zu beheben. Oft wurde im Code nach leeren ArrayLists Zugriff gefragt, und alle die Fehler müssen angeschaut werden. Einige Stunden später ist das Spiel spielbereit, ohne Fehler. Einiges der playToMiddle und playToDiscard Methoden mussten korrigiert werden, die Fallunterscheidung </w:t>
-      </w:r>
-      <w:r>
-        <w:rPr>
-          <w:color w:val="000000" w:themeColor="text1"/>
-          <w:lang w:val="en-CH"/>
-        </w:rPr>
-        <w:t xml:space="preserve">funktionierten nicht wie gedacht. Aber im Grossen und Ganzen, keine “unmögliche” Fehler, sondern relativ simple Fehler waren vorhanden. Das Format des Manuals steht auch bereit, aber die einzelnen Abschnitte müssen gefüllt werden. </w:t>
-      </w:r>
-    </w:p>
-    <w:p>
-      <w:pPr>
-        <w:rPr>
-          <w:b/>
-          <w:bCs/>
-          <w:color w:val="000000" w:themeColor="text1"/>
-        </w:rPr>
-      </w:pPr>
-    </w:p>
-    <w:p>
-      <w:pPr>
-        <w:rPr>
-          <w:b/>
-          <w:bCs/>
-          <w:color w:val="000000" w:themeColor="text1"/>
-        </w:rPr>
-      </w:pPr>
-      <w:r>
-        <w:rPr>
-          <w:b/>
-          <w:bCs/>
-          <w:color w:val="000000" w:themeColor="text1"/>
-        </w:rPr>
-        <w:t>5. April</w:t>
-      </w:r>
-    </w:p>
-    <w:p>
-      <w:pPr>
-        <w:rPr>
-          <w:lang w:val="en-CH"/>
-        </w:rPr>
-      </w:pPr>
-      <w:r>
-        <w:rPr>
-          <w:lang w:val="en-CH"/>
-        </w:rPr>
-        <w:t xml:space="preserve">Manual ist fast bereit. Text is fertig, aber Word Formattierung scheint eine Herausforderung zu sein. Logger ist auch bereit und funktioniert ohne Mühe. Das .jar File und java doc zu generieren ist ein weiteres Problem, und wir konzentrieren uns auf diese zwei Sachen. Nach mehreren Fehlversuchen und viel Recherche, gelingt es Manuela, java doc und jar zu generieren und den Server und Client dadurch auszuführen. Leider klaptt das Gleiche nicht bei allen Computern des Teams. Wir vermuten, dass es ein Classpath Fehler bei dem Rest sei, aber bei Manuela funktioniert das Ganze problemlos. Ein weiteres Problem ist noch die Methode getGamesList(), die alle Games zum gewissen Zeitpunkt anzeigen soll. Der Grossteil der Meilensteinpunkte sind abgedeckt für den Check-In am 6. April, aber nicht ganz alles. Leider sind einige Sachen, die wir als klein ansahen, </w:t>
-      </w:r>
-      <w:r>
-        <w:rPr>
-          <w:lang w:val="en-CH"/>
-        </w:rPr>
-        <w:t>ein grösseres Problem</w:t>
+        <w:t xml:space="preserve">Erste Diskussionene über die Präsentation am 16. April werden gehalten. </w:t>
       </w:r>
       <w:bookmarkStart w:id="0" w:name="_GoBack"/>
       <w:bookmarkEnd w:id="0"/>
-      <w:r>
-        <w:rPr>
-          <w:lang w:val="en-CH"/>
-        </w:rPr>
-        <w:t xml:space="preserve"> als vermutet! </w:t>
-      </w:r>
     </w:p>
     <w:sectPr>
       <w:pgSz w:w="11906" w:h="16838"/>

</xml_diff>

<commit_message>
Edited Diary, QA and commented many game related chat statements.
</commit_message>
<xml_diff>
--- a/00_General/Diary/Diary_Word.docx
+++ b/00_General/Diary/Diary_Word.docx
@@ -1,6 +1,6 @@
 
 <file path=word/document.xml><?xml version="1.0" encoding="utf-8"?>
-<w:document xmlns:wpc="http://schemas.microsoft.com/office/word/2010/wordprocessingCanvas" xmlns:mo="http://schemas.microsoft.com/office/mac/office/2008/main" xmlns:mc="http://schemas.openxmlformats.org/markup-compatibility/2006" xmlns:mv="urn:schemas-microsoft-com:mac:vml" xmlns:o="urn:schemas-microsoft-com:office:office" xmlns:r="http://schemas.openxmlformats.org/officeDocument/2006/relationships" xmlns:m="http://schemas.openxmlformats.org/officeDocument/2006/math" xmlns:v="urn:schemas-microsoft-com:vml" xmlns:wp14="http://schemas.microsoft.com/office/word/2010/wordprocessingDrawing" xmlns:wp="http://schemas.openxmlformats.org/drawingml/2006/wordprocessingDrawing" xmlns:w10="urn:schemas-microsoft-com:office:word" xmlns:w="http://schemas.openxmlformats.org/wordprocessingml/2006/main" xmlns:w14="http://schemas.microsoft.com/office/word/2010/wordml" xmlns:wpg="http://schemas.microsoft.com/office/word/2010/wordprocessingGroup" xmlns:wpi="http://schemas.microsoft.com/office/word/2010/wordprocessingInk" xmlns:wne="http://schemas.microsoft.com/office/word/2006/wordml" xmlns:wps="http://schemas.microsoft.com/office/word/2010/wordprocessingShape" mc:Ignorable="w14 wp14">
+<w:document xmlns:wpc="http://schemas.microsoft.com/office/word/2010/wordprocessingCanvas" xmlns:cx="http://schemas.microsoft.com/office/drawing/2014/chartex" xmlns:cx1="http://schemas.microsoft.com/office/drawing/2015/9/8/chartex" xmlns:cx2="http://schemas.microsoft.com/office/drawing/2015/10/21/chartex" xmlns:cx3="http://schemas.microsoft.com/office/drawing/2016/5/9/chartex" xmlns:cx4="http://schemas.microsoft.com/office/drawing/2016/5/10/chartex" xmlns:cx5="http://schemas.microsoft.com/office/drawing/2016/5/11/chartex" xmlns:cx6="http://schemas.microsoft.com/office/drawing/2016/5/12/chartex" xmlns:cx7="http://schemas.microsoft.com/office/drawing/2016/5/13/chartex" xmlns:cx8="http://schemas.microsoft.com/office/drawing/2016/5/14/chartex" xmlns:mc="http://schemas.openxmlformats.org/markup-compatibility/2006" xmlns:aink="http://schemas.microsoft.com/office/drawing/2016/ink" xmlns:am3d="http://schemas.microsoft.com/office/drawing/2017/model3d" xmlns:o="urn:schemas-microsoft-com:office:office" xmlns:r="http://schemas.openxmlformats.org/officeDocument/2006/relationships" xmlns:m="http://schemas.openxmlformats.org/officeDocument/2006/math" xmlns:v="urn:schemas-microsoft-com:vml" xmlns:wp14="http://schemas.microsoft.com/office/word/2010/wordprocessingDrawing" xmlns:wp="http://schemas.openxmlformats.org/drawingml/2006/wordprocessingDrawing" xmlns:w10="urn:schemas-microsoft-com:office:word" xmlns:w="http://schemas.openxmlformats.org/wordprocessingml/2006/main" xmlns:w14="http://schemas.microsoft.com/office/word/2010/wordml" xmlns:w15="http://schemas.microsoft.com/office/word/2012/wordml" xmlns:w16cid="http://schemas.microsoft.com/office/word/2016/wordml/cid" xmlns:w16se="http://schemas.microsoft.com/office/word/2015/wordml/symex" xmlns:wpg="http://schemas.microsoft.com/office/word/2010/wordprocessingGroup" xmlns:wpi="http://schemas.microsoft.com/office/word/2010/wordprocessingInk" xmlns:wne="http://schemas.microsoft.com/office/word/2006/wordml" xmlns:wps="http://schemas.microsoft.com/office/word/2010/wordprocessingShape" mc:Ignorable="w14 w15 w16se w16cid wp14">
   <w:body>
     <w:p>
       <w:r>
@@ -849,7 +849,16 @@
         <w:t>Meeting zwei Tage vor der Präsentation</w:t>
       </w:r>
       <w:r>
-        <w:t>. Ziel ist es,  die Karten des Spielfeldes richtig darzustellen um das Spiel bei der Präsentation im GUI zu spielen und wir wollen die Präsentation üben. Der Server übergibt dem Client jetzt auch die benötigten Informationen über Karten, damit sie vom Client dargestellt werden können</w:t>
+        <w:t xml:space="preserve">. Ziel ist es,  die Karten des Spielfeldes richtig darzustellen um das Spiel bei der Präsentation im GUI zu spielen und die Präsentation </w:t>
+      </w:r>
+      <w:r>
+        <w:rPr>
+          <w:lang w:val="en-CH"/>
+        </w:rPr>
+        <w:t xml:space="preserve">zu </w:t>
+      </w:r>
+      <w:r>
+        <w:t>üben. Der Server übergibt dem Client jetzt auch die benötigten Informationen über Karten, damit sie vom Client dargestellt werden können</w:t>
       </w:r>
       <w:r>
         <w:t>. Ein neuer Protokoll Befehl CHECK wurde hinzugefügt, um nach jeder Änderung der Handkarten den Client wieder aktualisieren. Durch die zusätzlichen Informationen über Karten, die jetzt geschickt werden, gab es viele Probleme mit Indizes und es mussten ein paar Methoden nochmals genau angeschaut werden, um die richtigen Indizes zu benutzten. Zudem haben wir festgestellt, dass der Server dem Client Informationen in der falschen Reihenfolge schickt und somit die Handkarten zu früh aktualisiert wurden. All die Probleme haben viel mehr Zeit beansprucht als wir dachten, deshalb konnten wir die Präsentation nicht mehr wirklich üben. Das Spiel ist jetzt aber bereit für die Präsentation und wir werden die Präsentation morgen üben.</w:t>
@@ -880,25 +889,46 @@
       </w:r>
     </w:p>
     <w:p/>
-    <w:p>
-      <w:pPr>
-        <w:rPr>
-          <w:b/>
-          <w:bCs/>
-        </w:rPr>
-      </w:pPr>
-      <w:r>
-        <w:rPr>
-          <w:b/>
-          <w:bCs/>
-        </w:rPr>
+    <w:p/>
+    <w:p/>
+    <w:p/>
+    <w:p>
+      <w:pPr>
+        <w:rPr>
+          <w:b/>
+          <w:bCs/>
+        </w:rPr>
+      </w:pPr>
+      <w:r>
+        <w:rPr>
+          <w:b/>
+          <w:bCs/>
+        </w:rPr>
+        <w:lastRenderedPageBreak/>
         <w:t>18. April</w:t>
       </w:r>
     </w:p>
     <w:p>
       <w:r>
-        <w:lastRenderedPageBreak/>
-        <w:t>Im Chat kann jetzt in Farbe geschrieben werden. Allerdings gibts jetzt teilweise Exceptions von AWT. Wir wissen nicht woher sie kommen und suchen nach Lösungen. Viele Ideen von stack overflow wurden ausprobiert, doch der Fehler ist immernoch da.</w:t>
+        <w:t xml:space="preserve">Im Chat kann jetzt in Farbe geschrieben werden. Allerdings gibts jetzt teilweise Exceptions von AWT. Wir wissen nicht woher sie kommen und suchen nach Lösungen. Viele Ideen von </w:t>
+      </w:r>
+      <w:r>
+        <w:rPr>
+          <w:lang w:val="en-CH"/>
+        </w:rPr>
+        <w:t>S</w:t>
+      </w:r>
+      <w:r>
+        <w:t xml:space="preserve">tack </w:t>
+      </w:r>
+      <w:r>
+        <w:rPr>
+          <w:lang w:val="en-CH"/>
+        </w:rPr>
+        <w:t>O</w:t>
+      </w:r>
+      <w:r>
+        <w:t>verflow wurden ausprobiert, doch der Fehler ist immernoch da.</w:t>
       </w:r>
     </w:p>
     <w:p/>
@@ -918,17 +948,65 @@
       </w:r>
     </w:p>
     <w:p>
+      <w:pPr>
+        <w:rPr>
+          <w:lang w:val="en-CH"/>
+        </w:rPr>
+      </w:pPr>
       <w:r>
         <w:t xml:space="preserve">Mehrere Karten auf dem Discard Stapel sind nun sichtbar. Die Anzahl der sichtbaren Karten wurde aber auf 5 beschränkt, da sie sonst zu viel Platz einnehmen. Da die grunsätzlichen Dinge vom Client und vom Server um das Spiel zu spielen funktionieren, </w:t>
       </w:r>
       <w:r>
-        <w:t xml:space="preserve">wird das GUI noch verschönert am GUI und </w:t>
+        <w:t xml:space="preserve">wird das GUI noch verschönert und </w:t>
       </w:r>
       <w:r>
         <w:t>einzelne kleinere Fehler behoben</w:t>
       </w:r>
       <w:r>
         <w:t>. Wir haben erfolglos versucht, den AWT Fehler durch die invokeLater Methode zu beheben.</w:t>
+      </w:r>
+      <w:r>
+        <w:rPr>
+          <w:lang w:val="en-CH"/>
+        </w:rPr>
+        <w:t xml:space="preserve"> Auch nach Diskussionen mit unserem Tutor wird eine Lösung nicht klar. </w:t>
+      </w:r>
+    </w:p>
+    <w:p>
+      <w:pPr>
+        <w:rPr>
+          <w:lang w:val="en-CH"/>
+        </w:rPr>
+      </w:pPr>
+    </w:p>
+    <w:p>
+      <w:pPr>
+        <w:rPr>
+          <w:b/>
+          <w:bCs/>
+          <w:lang w:val="en-CH"/>
+        </w:rPr>
+      </w:pPr>
+      <w:r>
+        <w:rPr>
+          <w:b/>
+          <w:bCs/>
+          <w:lang w:val="en-CH"/>
+        </w:rPr>
+        <w:t>25. April</w:t>
+      </w:r>
+    </w:p>
+    <w:p>
+      <w:pPr>
+        <w:rPr>
+          <w:lang w:val="en-CH"/>
+        </w:rPr>
+      </w:pPr>
+      <w:r>
+        <w:rPr>
+          <w:lang w:val="en-CH"/>
+        </w:rPr>
+        <w:t>Tests werden einwandfrei geschrieben, obwohl wir zu Beginn Probleme hatten, genau zu wissen, welche Teile des Programms man testen musste. Nachdem wir dies abgeklärt wurde, konzentrierten wir uns auf die ProtocolExecutor Klasse und schreiben die Tests für die Methoden dieser Klasse.</w:t>
       </w:r>
       <w:bookmarkStart w:id="0" w:name="_GoBack"/>
       <w:bookmarkEnd w:id="0"/>
@@ -944,7 +1022,7 @@
 </file>
 
 <file path=word/styles.xml><?xml version="1.0" encoding="utf-8"?>
-<w:styles xmlns:mc="http://schemas.openxmlformats.org/markup-compatibility/2006" xmlns:r="http://schemas.openxmlformats.org/officeDocument/2006/relationships" xmlns:w="http://schemas.openxmlformats.org/wordprocessingml/2006/main" xmlns:w14="http://schemas.microsoft.com/office/word/2010/wordml" mc:Ignorable="w14">
+<w:styles xmlns:mc="http://schemas.openxmlformats.org/markup-compatibility/2006" xmlns:r="http://schemas.openxmlformats.org/officeDocument/2006/relationships" xmlns:w="http://schemas.openxmlformats.org/wordprocessingml/2006/main" xmlns:w14="http://schemas.microsoft.com/office/word/2010/wordml" xmlns:w15="http://schemas.microsoft.com/office/word/2012/wordml" xmlns:w16cid="http://schemas.microsoft.com/office/word/2016/wordml/cid" xmlns:w16se="http://schemas.microsoft.com/office/word/2015/wordml/symex" mc:Ignorable="w14 w15 w16se w16cid">
   <w:docDefaults>
     <w:rPrDefault>
       <w:rPr>
@@ -960,165 +1038,391 @@
       </w:pPr>
     </w:pPrDefault>
   </w:docDefaults>
-  <w:latentStyles w:defLockedState="0" w:defUIPriority="99" w:defSemiHidden="1" w:defUnhideWhenUsed="1" w:defQFormat="0" w:count="276">
-    <w:lsdException w:name="Normal" w:semiHidden="0" w:uiPriority="0" w:unhideWhenUsed="0" w:qFormat="1"/>
-    <w:lsdException w:name="heading 1" w:semiHidden="0" w:uiPriority="9" w:unhideWhenUsed="0" w:qFormat="1"/>
-    <w:lsdException w:name="heading 2" w:uiPriority="9" w:qFormat="1"/>
-    <w:lsdException w:name="heading 3" w:uiPriority="9" w:qFormat="1"/>
-    <w:lsdException w:name="heading 4" w:uiPriority="9" w:qFormat="1"/>
-    <w:lsdException w:name="heading 5" w:uiPriority="9" w:qFormat="1"/>
-    <w:lsdException w:name="heading 6" w:uiPriority="9" w:qFormat="1"/>
-    <w:lsdException w:name="heading 7" w:uiPriority="9" w:qFormat="1"/>
-    <w:lsdException w:name="heading 8" w:uiPriority="9" w:qFormat="1"/>
-    <w:lsdException w:name="heading 9" w:uiPriority="9" w:qFormat="1"/>
-    <w:lsdException w:name="toc 1" w:uiPriority="39"/>
-    <w:lsdException w:name="toc 2" w:uiPriority="39"/>
-    <w:lsdException w:name="toc 3" w:uiPriority="39"/>
-    <w:lsdException w:name="toc 4" w:uiPriority="39"/>
-    <w:lsdException w:name="toc 5" w:uiPriority="39"/>
-    <w:lsdException w:name="toc 6" w:uiPriority="39"/>
-    <w:lsdException w:name="toc 7" w:uiPriority="39"/>
-    <w:lsdException w:name="toc 8" w:uiPriority="39"/>
-    <w:lsdException w:name="toc 9" w:uiPriority="39"/>
-    <w:lsdException w:name="caption" w:uiPriority="35" w:qFormat="1"/>
-    <w:lsdException w:name="Title" w:semiHidden="0" w:uiPriority="10" w:unhideWhenUsed="0" w:qFormat="1"/>
-    <w:lsdException w:name="Default Paragraph Font" w:uiPriority="1"/>
-    <w:lsdException w:name="Subtitle" w:semiHidden="0" w:uiPriority="11" w:unhideWhenUsed="0" w:qFormat="1"/>
-    <w:lsdException w:name="Strong" w:semiHidden="0" w:uiPriority="22" w:unhideWhenUsed="0" w:qFormat="1"/>
-    <w:lsdException w:name="Emphasis" w:semiHidden="0" w:uiPriority="20" w:unhideWhenUsed="0" w:qFormat="1"/>
-    <w:lsdException w:name="Table Grid" w:semiHidden="0" w:uiPriority="39" w:unhideWhenUsed="0"/>
-    <w:lsdException w:name="Note Level 1" w:semiHidden="0" w:unhideWhenUsed="0"/>
-    <w:lsdException w:name="Note Level 2" w:semiHidden="0" w:unhideWhenUsed="0"/>
-    <w:lsdException w:name="Note Level 3" w:semiHidden="0" w:unhideWhenUsed="0"/>
-    <w:lsdException w:name="Note Level 4" w:semiHidden="0" w:unhideWhenUsed="0"/>
-    <w:lsdException w:name="Note Level 5" w:semiHidden="0" w:unhideWhenUsed="0"/>
-    <w:lsdException w:name="Note Level 6" w:semiHidden="0" w:unhideWhenUsed="0"/>
-    <w:lsdException w:name="Note Level 7" w:semiHidden="0" w:unhideWhenUsed="0"/>
-    <w:lsdException w:name="Note Level 8" w:semiHidden="0" w:unhideWhenUsed="0"/>
-    <w:lsdException w:name="Note Level 9" w:semiHidden="0" w:unhideWhenUsed="0"/>
-    <w:lsdException w:name="Placeholder Text" w:unhideWhenUsed="0"/>
-    <w:lsdException w:name="No Spacing" w:semiHidden="0" w:uiPriority="1" w:unhideWhenUsed="0" w:qFormat="1"/>
-    <w:lsdException w:name="Light Shading" w:semiHidden="0" w:uiPriority="60" w:unhideWhenUsed="0"/>
-    <w:lsdException w:name="Light List" w:semiHidden="0" w:uiPriority="61" w:unhideWhenUsed="0"/>
-    <w:lsdException w:name="Light Grid" w:semiHidden="0" w:uiPriority="62" w:unhideWhenUsed="0"/>
-    <w:lsdException w:name="Medium Shading 1" w:semiHidden="0" w:uiPriority="63" w:unhideWhenUsed="0"/>
-    <w:lsdException w:name="Medium Shading 2" w:semiHidden="0" w:uiPriority="64" w:unhideWhenUsed="0"/>
-    <w:lsdException w:name="Medium List 1" w:semiHidden="0" w:uiPriority="65" w:unhideWhenUsed="0"/>
-    <w:lsdException w:name="Medium List 2" w:semiHidden="0" w:uiPriority="66" w:unhideWhenUsed="0"/>
-    <w:lsdException w:name="Medium Grid 1" w:semiHidden="0" w:uiPriority="67" w:unhideWhenUsed="0"/>
-    <w:lsdException w:name="Medium Grid 2" w:semiHidden="0" w:uiPriority="68" w:unhideWhenUsed="0"/>
-    <w:lsdException w:name="Medium Grid 3" w:semiHidden="0" w:uiPriority="69" w:unhideWhenUsed="0"/>
-    <w:lsdException w:name="Dark List" w:semiHidden="0" w:uiPriority="70" w:unhideWhenUsed="0"/>
-    <w:lsdException w:name="Colorful Shading" w:semiHidden="0" w:uiPriority="71" w:unhideWhenUsed="0"/>
-    <w:lsdException w:name="Colorful List" w:semiHidden="0" w:uiPriority="72" w:unhideWhenUsed="0"/>
-    <w:lsdException w:name="Colorful Grid" w:semiHidden="0" w:uiPriority="73" w:unhideWhenUsed="0"/>
-    <w:lsdException w:name="Light Shading Accent 1" w:semiHidden="0" w:uiPriority="60" w:unhideWhenUsed="0"/>
-    <w:lsdException w:name="Light List Accent 1" w:semiHidden="0" w:uiPriority="61" w:unhideWhenUsed="0"/>
-    <w:lsdException w:name="Light Grid Accent 1" w:semiHidden="0" w:uiPriority="62" w:unhideWhenUsed="0"/>
-    <w:lsdException w:name="Medium Shading 1 Accent 1" w:semiHidden="0" w:uiPriority="63" w:unhideWhenUsed="0"/>
-    <w:lsdException w:name="Medium Shading 2 Accent 1" w:semiHidden="0" w:uiPriority="64" w:unhideWhenUsed="0"/>
-    <w:lsdException w:name="Medium List 1 Accent 1" w:semiHidden="0" w:uiPriority="65" w:unhideWhenUsed="0"/>
-    <w:lsdException w:name="Revision" w:unhideWhenUsed="0"/>
-    <w:lsdException w:name="List Paragraph" w:semiHidden="0" w:uiPriority="34" w:unhideWhenUsed="0" w:qFormat="1"/>
-    <w:lsdException w:name="Quote" w:semiHidden="0" w:uiPriority="29" w:unhideWhenUsed="0" w:qFormat="1"/>
-    <w:lsdException w:name="Intense Quote" w:semiHidden="0" w:uiPriority="30" w:unhideWhenUsed="0" w:qFormat="1"/>
-    <w:lsdException w:name="Medium List 2 Accent 1" w:semiHidden="0" w:uiPriority="66" w:unhideWhenUsed="0"/>
-    <w:lsdException w:name="Medium Grid 1 Accent 1" w:semiHidden="0" w:uiPriority="67" w:unhideWhenUsed="0"/>
-    <w:lsdException w:name="Medium Grid 2 Accent 1" w:semiHidden="0" w:uiPriority="68" w:unhideWhenUsed="0"/>
-    <w:lsdException w:name="Medium Grid 3 Accent 1" w:semiHidden="0" w:uiPriority="69" w:unhideWhenUsed="0"/>
-    <w:lsdException w:name="Dark List Accent 1" w:semiHidden="0" w:uiPriority="70" w:unhideWhenUsed="0"/>
-    <w:lsdException w:name="Colorful Shading Accent 1" w:semiHidden="0" w:uiPriority="71" w:unhideWhenUsed="0"/>
-    <w:lsdException w:name="Colorful List Accent 1" w:semiHidden="0" w:uiPriority="72" w:unhideWhenUsed="0"/>
-    <w:lsdException w:name="Colorful Grid Accent 1" w:semiHidden="0" w:uiPriority="73" w:unhideWhenUsed="0"/>
-    <w:lsdException w:name="Light Shading Accent 2" w:semiHidden="0" w:uiPriority="60" w:unhideWhenUsed="0"/>
-    <w:lsdException w:name="Light List Accent 2" w:semiHidden="0" w:uiPriority="61" w:unhideWhenUsed="0"/>
-    <w:lsdException w:name="Light Grid Accent 2" w:semiHidden="0" w:uiPriority="62" w:unhideWhenUsed="0"/>
-    <w:lsdException w:name="Medium Shading 1 Accent 2" w:semiHidden="0" w:uiPriority="63" w:unhideWhenUsed="0"/>
-    <w:lsdException w:name="Medium Shading 2 Accent 2" w:semiHidden="0" w:uiPriority="64" w:unhideWhenUsed="0"/>
-    <w:lsdException w:name="Medium List 1 Accent 2" w:semiHidden="0" w:uiPriority="65" w:unhideWhenUsed="0"/>
-    <w:lsdException w:name="Medium List 2 Accent 2" w:semiHidden="0" w:uiPriority="66" w:unhideWhenUsed="0"/>
-    <w:lsdException w:name="Medium Grid 1 Accent 2" w:semiHidden="0" w:uiPriority="67" w:unhideWhenUsed="0"/>
-    <w:lsdException w:name="Medium Grid 2 Accent 2" w:semiHidden="0" w:uiPriority="68" w:unhideWhenUsed="0"/>
-    <w:lsdException w:name="Medium Grid 3 Accent 2" w:semiHidden="0" w:uiPriority="69" w:unhideWhenUsed="0"/>
-    <w:lsdException w:name="Dark List Accent 2" w:semiHidden="0" w:uiPriority="70" w:unhideWhenUsed="0"/>
-    <w:lsdException w:name="Colorful Shading Accent 2" w:semiHidden="0" w:uiPriority="71" w:unhideWhenUsed="0"/>
-    <w:lsdException w:name="Colorful List Accent 2" w:semiHidden="0" w:uiPriority="72" w:unhideWhenUsed="0"/>
-    <w:lsdException w:name="Colorful Grid Accent 2" w:semiHidden="0" w:uiPriority="73" w:unhideWhenUsed="0"/>
-    <w:lsdException w:name="Light Shading Accent 3" w:semiHidden="0" w:uiPriority="60" w:unhideWhenUsed="0"/>
-    <w:lsdException w:name="Light List Accent 3" w:semiHidden="0" w:uiPriority="61" w:unhideWhenUsed="0"/>
-    <w:lsdException w:name="Light Grid Accent 3" w:semiHidden="0" w:uiPriority="62" w:unhideWhenUsed="0"/>
-    <w:lsdException w:name="Medium Shading 1 Accent 3" w:semiHidden="0" w:uiPriority="63" w:unhideWhenUsed="0"/>
-    <w:lsdException w:name="Medium Shading 2 Accent 3" w:semiHidden="0" w:uiPriority="64" w:unhideWhenUsed="0"/>
-    <w:lsdException w:name="Medium List 1 Accent 3" w:semiHidden="0" w:uiPriority="65" w:unhideWhenUsed="0"/>
-    <w:lsdException w:name="Medium List 2 Accent 3" w:semiHidden="0" w:uiPriority="66" w:unhideWhenUsed="0"/>
-    <w:lsdException w:name="Medium Grid 1 Accent 3" w:semiHidden="0" w:uiPriority="67" w:unhideWhenUsed="0"/>
-    <w:lsdException w:name="Medium Grid 2 Accent 3" w:semiHidden="0" w:uiPriority="68" w:unhideWhenUsed="0"/>
-    <w:lsdException w:name="Medium Grid 3 Accent 3" w:semiHidden="0" w:uiPriority="69" w:unhideWhenUsed="0"/>
-    <w:lsdException w:name="Dark List Accent 3" w:semiHidden="0" w:uiPriority="70" w:unhideWhenUsed="0"/>
-    <w:lsdException w:name="Colorful Shading Accent 3" w:semiHidden="0" w:uiPriority="71" w:unhideWhenUsed="0"/>
-    <w:lsdException w:name="Colorful List Accent 3" w:semiHidden="0" w:uiPriority="72" w:unhideWhenUsed="0"/>
-    <w:lsdException w:name="Colorful Grid Accent 3" w:semiHidden="0" w:uiPriority="73" w:unhideWhenUsed="0"/>
-    <w:lsdException w:name="Light Shading Accent 4" w:semiHidden="0" w:uiPriority="60" w:unhideWhenUsed="0"/>
-    <w:lsdException w:name="Light List Accent 4" w:semiHidden="0" w:uiPriority="61" w:unhideWhenUsed="0"/>
-    <w:lsdException w:name="Light Grid Accent 4" w:semiHidden="0" w:uiPriority="62" w:unhideWhenUsed="0"/>
-    <w:lsdException w:name="Medium Shading 1 Accent 4" w:semiHidden="0" w:uiPriority="63" w:unhideWhenUsed="0"/>
-    <w:lsdException w:name="Medium Shading 2 Accent 4" w:semiHidden="0" w:uiPriority="64" w:unhideWhenUsed="0"/>
-    <w:lsdException w:name="Medium List 1 Accent 4" w:semiHidden="0" w:uiPriority="65" w:unhideWhenUsed="0"/>
-    <w:lsdException w:name="Medium List 2 Accent 4" w:semiHidden="0" w:uiPriority="66" w:unhideWhenUsed="0"/>
-    <w:lsdException w:name="Medium Grid 1 Accent 4" w:semiHidden="0" w:uiPriority="67" w:unhideWhenUsed="0"/>
-    <w:lsdException w:name="Medium Grid 2 Accent 4" w:semiHidden="0" w:uiPriority="68" w:unhideWhenUsed="0"/>
-    <w:lsdException w:name="Medium Grid 3 Accent 4" w:semiHidden="0" w:uiPriority="69" w:unhideWhenUsed="0"/>
-    <w:lsdException w:name="Dark List Accent 4" w:semiHidden="0" w:uiPriority="70" w:unhideWhenUsed="0"/>
-    <w:lsdException w:name="Colorful Shading Accent 4" w:semiHidden="0" w:uiPriority="71" w:unhideWhenUsed="0"/>
-    <w:lsdException w:name="Colorful List Accent 4" w:semiHidden="0" w:uiPriority="72" w:unhideWhenUsed="0"/>
-    <w:lsdException w:name="Colorful Grid Accent 4" w:semiHidden="0" w:uiPriority="73" w:unhideWhenUsed="0"/>
-    <w:lsdException w:name="Light Shading Accent 5" w:semiHidden="0" w:uiPriority="60" w:unhideWhenUsed="0"/>
-    <w:lsdException w:name="Light List Accent 5" w:semiHidden="0" w:uiPriority="61" w:unhideWhenUsed="0"/>
-    <w:lsdException w:name="Light Grid Accent 5" w:semiHidden="0" w:uiPriority="62" w:unhideWhenUsed="0"/>
-    <w:lsdException w:name="Medium Shading 1 Accent 5" w:semiHidden="0" w:uiPriority="63" w:unhideWhenUsed="0"/>
-    <w:lsdException w:name="Medium Shading 2 Accent 5" w:semiHidden="0" w:uiPriority="64" w:unhideWhenUsed="0"/>
-    <w:lsdException w:name="Medium List 1 Accent 5" w:semiHidden="0" w:uiPriority="65" w:unhideWhenUsed="0"/>
-    <w:lsdException w:name="Medium List 2 Accent 5" w:semiHidden="0" w:uiPriority="66" w:unhideWhenUsed="0"/>
-    <w:lsdException w:name="Medium Grid 1 Accent 5" w:semiHidden="0" w:uiPriority="67" w:unhideWhenUsed="0"/>
-    <w:lsdException w:name="Medium Grid 2 Accent 5" w:semiHidden="0" w:uiPriority="68" w:unhideWhenUsed="0"/>
-    <w:lsdException w:name="Medium Grid 3 Accent 5" w:semiHidden="0" w:uiPriority="69" w:unhideWhenUsed="0"/>
-    <w:lsdException w:name="Dark List Accent 5" w:semiHidden="0" w:uiPriority="70" w:unhideWhenUsed="0"/>
-    <w:lsdException w:name="Colorful Shading Accent 5" w:semiHidden="0" w:uiPriority="71" w:unhideWhenUsed="0"/>
-    <w:lsdException w:name="Colorful List Accent 5" w:semiHidden="0" w:uiPriority="72" w:unhideWhenUsed="0"/>
-    <w:lsdException w:name="Colorful Grid Accent 5" w:semiHidden="0" w:uiPriority="73" w:unhideWhenUsed="0"/>
-    <w:lsdException w:name="Light Shading Accent 6" w:semiHidden="0" w:uiPriority="60" w:unhideWhenUsed="0"/>
-    <w:lsdException w:name="Light List Accent 6" w:semiHidden="0" w:uiPriority="61" w:unhideWhenUsed="0"/>
-    <w:lsdException w:name="Light Grid Accent 6" w:semiHidden="0" w:uiPriority="62" w:unhideWhenUsed="0"/>
-    <w:lsdException w:name="Medium Shading 1 Accent 6" w:semiHidden="0" w:uiPriority="63" w:unhideWhenUsed="0"/>
-    <w:lsdException w:name="Medium Shading 2 Accent 6" w:semiHidden="0" w:uiPriority="64" w:unhideWhenUsed="0"/>
-    <w:lsdException w:name="Medium List 1 Accent 6" w:semiHidden="0" w:uiPriority="65" w:unhideWhenUsed="0"/>
-    <w:lsdException w:name="Medium List 2 Accent 6" w:semiHidden="0" w:uiPriority="66" w:unhideWhenUsed="0"/>
-    <w:lsdException w:name="Medium Grid 1 Accent 6" w:semiHidden="0" w:uiPriority="67" w:unhideWhenUsed="0"/>
-    <w:lsdException w:name="Medium Grid 2 Accent 6" w:semiHidden="0" w:uiPriority="68" w:unhideWhenUsed="0"/>
-    <w:lsdException w:name="Medium Grid 3 Accent 6" w:semiHidden="0" w:uiPriority="69" w:unhideWhenUsed="0"/>
-    <w:lsdException w:name="Dark List Accent 6" w:semiHidden="0" w:uiPriority="70" w:unhideWhenUsed="0"/>
-    <w:lsdException w:name="Colorful Shading Accent 6" w:semiHidden="0" w:uiPriority="71" w:unhideWhenUsed="0"/>
-    <w:lsdException w:name="Colorful List Accent 6" w:semiHidden="0" w:uiPriority="72" w:unhideWhenUsed="0"/>
-    <w:lsdException w:name="Colorful Grid Accent 6" w:semiHidden="0" w:uiPriority="73" w:unhideWhenUsed="0"/>
-    <w:lsdException w:name="Subtle Emphasis" w:semiHidden="0" w:uiPriority="19" w:unhideWhenUsed="0" w:qFormat="1"/>
-    <w:lsdException w:name="Intense Emphasis" w:semiHidden="0" w:uiPriority="21" w:unhideWhenUsed="0" w:qFormat="1"/>
-    <w:lsdException w:name="Subtle Reference" w:semiHidden="0" w:uiPriority="31" w:unhideWhenUsed="0" w:qFormat="1"/>
-    <w:lsdException w:name="Intense Reference" w:semiHidden="0" w:uiPriority="32" w:unhideWhenUsed="0" w:qFormat="1"/>
-    <w:lsdException w:name="Book Title" w:semiHidden="0" w:uiPriority="33" w:unhideWhenUsed="0" w:qFormat="1"/>
-    <w:lsdException w:name="Bibliography" w:uiPriority="37"/>
-    <w:lsdException w:name="TOC Heading" w:uiPriority="39" w:qFormat="1"/>
+  <w:latentStyles w:defLockedState="0" w:defUIPriority="99" w:defSemiHidden="0" w:defUnhideWhenUsed="0" w:defQFormat="0" w:count="376">
+    <w:lsdException w:name="Normal" w:uiPriority="0" w:qFormat="1"/>
+    <w:lsdException w:name="heading 1" w:uiPriority="9" w:qFormat="1"/>
+    <w:lsdException w:name="heading 2" w:semiHidden="1" w:uiPriority="9" w:unhideWhenUsed="1" w:qFormat="1"/>
+    <w:lsdException w:name="heading 3" w:semiHidden="1" w:uiPriority="9" w:unhideWhenUsed="1" w:qFormat="1"/>
+    <w:lsdException w:name="heading 4" w:semiHidden="1" w:uiPriority="9" w:unhideWhenUsed="1" w:qFormat="1"/>
+    <w:lsdException w:name="heading 5" w:semiHidden="1" w:uiPriority="9" w:unhideWhenUsed="1" w:qFormat="1"/>
+    <w:lsdException w:name="heading 6" w:semiHidden="1" w:uiPriority="9" w:unhideWhenUsed="1" w:qFormat="1"/>
+    <w:lsdException w:name="heading 7" w:semiHidden="1" w:uiPriority="9" w:unhideWhenUsed="1" w:qFormat="1"/>
+    <w:lsdException w:name="heading 8" w:semiHidden="1" w:uiPriority="9" w:unhideWhenUsed="1" w:qFormat="1"/>
+    <w:lsdException w:name="heading 9" w:semiHidden="1" w:uiPriority="9" w:unhideWhenUsed="1" w:qFormat="1"/>
+    <w:lsdException w:name="index 1" w:semiHidden="1" w:unhideWhenUsed="1"/>
+    <w:lsdException w:name="index 2" w:semiHidden="1" w:unhideWhenUsed="1"/>
+    <w:lsdException w:name="index 3" w:semiHidden="1" w:unhideWhenUsed="1"/>
+    <w:lsdException w:name="index 4" w:semiHidden="1" w:unhideWhenUsed="1"/>
+    <w:lsdException w:name="index 5" w:semiHidden="1" w:unhideWhenUsed="1"/>
+    <w:lsdException w:name="index 6" w:semiHidden="1" w:unhideWhenUsed="1"/>
+    <w:lsdException w:name="index 7" w:semiHidden="1" w:unhideWhenUsed="1"/>
+    <w:lsdException w:name="index 8" w:semiHidden="1" w:unhideWhenUsed="1"/>
+    <w:lsdException w:name="index 9" w:semiHidden="1" w:unhideWhenUsed="1"/>
+    <w:lsdException w:name="toc 1" w:semiHidden="1" w:uiPriority="39" w:unhideWhenUsed="1"/>
+    <w:lsdException w:name="toc 2" w:semiHidden="1" w:uiPriority="39" w:unhideWhenUsed="1"/>
+    <w:lsdException w:name="toc 3" w:semiHidden="1" w:uiPriority="39" w:unhideWhenUsed="1"/>
+    <w:lsdException w:name="toc 4" w:semiHidden="1" w:uiPriority="39" w:unhideWhenUsed="1"/>
+    <w:lsdException w:name="toc 5" w:semiHidden="1" w:uiPriority="39" w:unhideWhenUsed="1"/>
+    <w:lsdException w:name="toc 6" w:semiHidden="1" w:uiPriority="39" w:unhideWhenUsed="1"/>
+    <w:lsdException w:name="toc 7" w:semiHidden="1" w:uiPriority="39" w:unhideWhenUsed="1"/>
+    <w:lsdException w:name="toc 8" w:semiHidden="1" w:uiPriority="39" w:unhideWhenUsed="1"/>
+    <w:lsdException w:name="toc 9" w:semiHidden="1" w:uiPriority="39" w:unhideWhenUsed="1"/>
+    <w:lsdException w:name="Normal Indent" w:semiHidden="1" w:unhideWhenUsed="1"/>
+    <w:lsdException w:name="footnote text" w:semiHidden="1" w:unhideWhenUsed="1"/>
+    <w:lsdException w:name="annotation text" w:semiHidden="1" w:unhideWhenUsed="1"/>
+    <w:lsdException w:name="header" w:semiHidden="1" w:unhideWhenUsed="1"/>
+    <w:lsdException w:name="footer" w:semiHidden="1" w:unhideWhenUsed="1"/>
+    <w:lsdException w:name="index heading" w:semiHidden="1" w:unhideWhenUsed="1"/>
+    <w:lsdException w:name="caption" w:semiHidden="1" w:uiPriority="35" w:unhideWhenUsed="1" w:qFormat="1"/>
+    <w:lsdException w:name="table of figures" w:semiHidden="1" w:unhideWhenUsed="1"/>
+    <w:lsdException w:name="envelope address" w:semiHidden="1" w:unhideWhenUsed="1"/>
+    <w:lsdException w:name="envelope return" w:semiHidden="1" w:unhideWhenUsed="1"/>
+    <w:lsdException w:name="footnote reference" w:semiHidden="1" w:unhideWhenUsed="1"/>
+    <w:lsdException w:name="annotation reference" w:semiHidden="1" w:unhideWhenUsed="1"/>
+    <w:lsdException w:name="line number" w:semiHidden="1" w:unhideWhenUsed="1"/>
+    <w:lsdException w:name="page number" w:semiHidden="1" w:unhideWhenUsed="1"/>
+    <w:lsdException w:name="endnote reference" w:semiHidden="1" w:unhideWhenUsed="1"/>
+    <w:lsdException w:name="endnote text" w:semiHidden="1" w:unhideWhenUsed="1"/>
+    <w:lsdException w:name="table of authorities" w:semiHidden="1" w:unhideWhenUsed="1"/>
+    <w:lsdException w:name="macro" w:semiHidden="1" w:unhideWhenUsed="1"/>
+    <w:lsdException w:name="toa heading" w:semiHidden="1" w:unhideWhenUsed="1"/>
+    <w:lsdException w:name="List" w:semiHidden="1" w:unhideWhenUsed="1"/>
+    <w:lsdException w:name="List Bullet" w:semiHidden="1" w:unhideWhenUsed="1"/>
+    <w:lsdException w:name="List Number" w:semiHidden="1" w:unhideWhenUsed="1"/>
+    <w:lsdException w:name="List 2" w:semiHidden="1" w:unhideWhenUsed="1"/>
+    <w:lsdException w:name="List 3" w:semiHidden="1" w:unhideWhenUsed="1"/>
+    <w:lsdException w:name="List 4" w:semiHidden="1" w:unhideWhenUsed="1"/>
+    <w:lsdException w:name="List 5" w:semiHidden="1" w:unhideWhenUsed="1"/>
+    <w:lsdException w:name="List Bullet 2" w:semiHidden="1" w:unhideWhenUsed="1"/>
+    <w:lsdException w:name="List Bullet 3" w:semiHidden="1" w:unhideWhenUsed="1"/>
+    <w:lsdException w:name="List Bullet 4" w:semiHidden="1" w:unhideWhenUsed="1"/>
+    <w:lsdException w:name="List Bullet 5" w:semiHidden="1" w:unhideWhenUsed="1"/>
+    <w:lsdException w:name="List Number 2" w:semiHidden="1" w:unhideWhenUsed="1"/>
+    <w:lsdException w:name="List Number 3" w:semiHidden="1" w:unhideWhenUsed="1"/>
+    <w:lsdException w:name="List Number 4" w:semiHidden="1" w:unhideWhenUsed="1"/>
+    <w:lsdException w:name="List Number 5" w:semiHidden="1" w:unhideWhenUsed="1"/>
+    <w:lsdException w:name="Title" w:uiPriority="10" w:qFormat="1"/>
+    <w:lsdException w:name="Closing" w:semiHidden="1" w:unhideWhenUsed="1"/>
+    <w:lsdException w:name="Signature" w:semiHidden="1" w:unhideWhenUsed="1"/>
+    <w:lsdException w:name="Default Paragraph Font" w:semiHidden="1" w:uiPriority="1" w:unhideWhenUsed="1"/>
+    <w:lsdException w:name="Body Text" w:semiHidden="1" w:unhideWhenUsed="1"/>
+    <w:lsdException w:name="Body Text Indent" w:semiHidden="1" w:unhideWhenUsed="1"/>
+    <w:lsdException w:name="List Continue" w:semiHidden="1" w:unhideWhenUsed="1"/>
+    <w:lsdException w:name="List Continue 2" w:semiHidden="1" w:unhideWhenUsed="1"/>
+    <w:lsdException w:name="List Continue 3" w:semiHidden="1" w:unhideWhenUsed="1"/>
+    <w:lsdException w:name="List Continue 4" w:semiHidden="1" w:unhideWhenUsed="1"/>
+    <w:lsdException w:name="List Continue 5" w:semiHidden="1" w:unhideWhenUsed="1"/>
+    <w:lsdException w:name="Message Header" w:semiHidden="1" w:unhideWhenUsed="1"/>
+    <w:lsdException w:name="Subtitle" w:uiPriority="11" w:qFormat="1"/>
+    <w:lsdException w:name="Salutation" w:semiHidden="1" w:unhideWhenUsed="1"/>
+    <w:lsdException w:name="Date" w:semiHidden="1" w:unhideWhenUsed="1"/>
+    <w:lsdException w:name="Body Text First Indent" w:semiHidden="1" w:unhideWhenUsed="1"/>
+    <w:lsdException w:name="Body Text First Indent 2" w:semiHidden="1" w:unhideWhenUsed="1"/>
+    <w:lsdException w:name="Note Heading" w:semiHidden="1" w:unhideWhenUsed="1"/>
+    <w:lsdException w:name="Body Text 2" w:semiHidden="1" w:unhideWhenUsed="1"/>
+    <w:lsdException w:name="Body Text 3" w:semiHidden="1" w:unhideWhenUsed="1"/>
+    <w:lsdException w:name="Body Text Indent 2" w:semiHidden="1" w:unhideWhenUsed="1"/>
+    <w:lsdException w:name="Body Text Indent 3" w:semiHidden="1" w:unhideWhenUsed="1"/>
+    <w:lsdException w:name="Block Text" w:semiHidden="1" w:unhideWhenUsed="1"/>
+    <w:lsdException w:name="Hyperlink" w:semiHidden="1" w:unhideWhenUsed="1"/>
+    <w:lsdException w:name="FollowedHyperlink" w:semiHidden="1" w:unhideWhenUsed="1"/>
+    <w:lsdException w:name="Strong" w:uiPriority="22" w:qFormat="1"/>
+    <w:lsdException w:name="Emphasis" w:uiPriority="20" w:qFormat="1"/>
+    <w:lsdException w:name="Document Map" w:semiHidden="1" w:unhideWhenUsed="1"/>
+    <w:lsdException w:name="Plain Text" w:semiHidden="1" w:unhideWhenUsed="1"/>
+    <w:lsdException w:name="E-mail Signature" w:semiHidden="1" w:unhideWhenUsed="1"/>
+    <w:lsdException w:name="HTML Top of Form" w:semiHidden="1" w:unhideWhenUsed="1"/>
+    <w:lsdException w:name="HTML Bottom of Form" w:semiHidden="1" w:unhideWhenUsed="1"/>
+    <w:lsdException w:name="Normal (Web)" w:semiHidden="1" w:unhideWhenUsed="1"/>
+    <w:lsdException w:name="HTML Acronym" w:semiHidden="1" w:unhideWhenUsed="1"/>
+    <w:lsdException w:name="HTML Address" w:semiHidden="1" w:unhideWhenUsed="1"/>
+    <w:lsdException w:name="HTML Cite" w:semiHidden="1" w:unhideWhenUsed="1"/>
+    <w:lsdException w:name="HTML Code" w:semiHidden="1" w:unhideWhenUsed="1"/>
+    <w:lsdException w:name="HTML Definition" w:semiHidden="1" w:unhideWhenUsed="1"/>
+    <w:lsdException w:name="HTML Keyboard" w:semiHidden="1" w:unhideWhenUsed="1"/>
+    <w:lsdException w:name="HTML Preformatted" w:semiHidden="1" w:unhideWhenUsed="1"/>
+    <w:lsdException w:name="HTML Sample" w:semiHidden="1" w:unhideWhenUsed="1"/>
+    <w:lsdException w:name="HTML Typewriter" w:semiHidden="1" w:unhideWhenUsed="1"/>
+    <w:lsdException w:name="HTML Variable" w:semiHidden="1" w:unhideWhenUsed="1"/>
+    <w:lsdException w:name="Normal Table" w:semiHidden="1" w:unhideWhenUsed="1"/>
+    <w:lsdException w:name="annotation subject" w:semiHidden="1" w:unhideWhenUsed="1"/>
+    <w:lsdException w:name="No List" w:semiHidden="1" w:unhideWhenUsed="1"/>
+    <w:lsdException w:name="Outline List 1" w:semiHidden="1" w:unhideWhenUsed="1"/>
+    <w:lsdException w:name="Outline List 2" w:semiHidden="1" w:unhideWhenUsed="1"/>
+    <w:lsdException w:name="Outline List 3" w:semiHidden="1" w:unhideWhenUsed="1"/>
+    <w:lsdException w:name="Table Simple 1" w:semiHidden="1" w:unhideWhenUsed="1"/>
+    <w:lsdException w:name="Table Simple 2" w:semiHidden="1" w:unhideWhenUsed="1"/>
+    <w:lsdException w:name="Table Simple 3" w:semiHidden="1" w:unhideWhenUsed="1"/>
+    <w:lsdException w:name="Table Classic 1" w:semiHidden="1" w:unhideWhenUsed="1"/>
+    <w:lsdException w:name="Table Classic 2" w:semiHidden="1" w:unhideWhenUsed="1"/>
+    <w:lsdException w:name="Table Classic 3" w:semiHidden="1" w:unhideWhenUsed="1"/>
+    <w:lsdException w:name="Table Classic 4" w:semiHidden="1" w:unhideWhenUsed="1"/>
+    <w:lsdException w:name="Table Colorful 1" w:semiHidden="1" w:unhideWhenUsed="1"/>
+    <w:lsdException w:name="Table Colorful 2" w:semiHidden="1" w:unhideWhenUsed="1"/>
+    <w:lsdException w:name="Table Colorful 3" w:semiHidden="1" w:unhideWhenUsed="1"/>
+    <w:lsdException w:name="Table Columns 1" w:semiHidden="1" w:unhideWhenUsed="1"/>
+    <w:lsdException w:name="Table Columns 2" w:semiHidden="1" w:unhideWhenUsed="1"/>
+    <w:lsdException w:name="Table Columns 3" w:semiHidden="1" w:unhideWhenUsed="1"/>
+    <w:lsdException w:name="Table Columns 4" w:semiHidden="1" w:unhideWhenUsed="1"/>
+    <w:lsdException w:name="Table Columns 5" w:semiHidden="1" w:unhideWhenUsed="1"/>
+    <w:lsdException w:name="Table Grid 1" w:semiHidden="1" w:unhideWhenUsed="1"/>
+    <w:lsdException w:name="Table Grid 2" w:semiHidden="1" w:unhideWhenUsed="1"/>
+    <w:lsdException w:name="Table Grid 3" w:semiHidden="1" w:unhideWhenUsed="1"/>
+    <w:lsdException w:name="Table Grid 4" w:semiHidden="1" w:unhideWhenUsed="1"/>
+    <w:lsdException w:name="Table Grid 5" w:semiHidden="1" w:unhideWhenUsed="1"/>
+    <w:lsdException w:name="Table Grid 6" w:semiHidden="1" w:unhideWhenUsed="1"/>
+    <w:lsdException w:name="Table Grid 7" w:semiHidden="1" w:unhideWhenUsed="1"/>
+    <w:lsdException w:name="Table Grid 8" w:semiHidden="1" w:unhideWhenUsed="1"/>
+    <w:lsdException w:name="Table List 1" w:semiHidden="1" w:unhideWhenUsed="1"/>
+    <w:lsdException w:name="Table List 2" w:semiHidden="1" w:unhideWhenUsed="1"/>
+    <w:lsdException w:name="Table List 3" w:semiHidden="1" w:unhideWhenUsed="1"/>
+    <w:lsdException w:name="Table List 4" w:semiHidden="1" w:unhideWhenUsed="1"/>
+    <w:lsdException w:name="Table List 5" w:semiHidden="1" w:unhideWhenUsed="1"/>
+    <w:lsdException w:name="Table List 6" w:semiHidden="1" w:unhideWhenUsed="1"/>
+    <w:lsdException w:name="Table List 7" w:semiHidden="1" w:unhideWhenUsed="1"/>
+    <w:lsdException w:name="Table List 8" w:semiHidden="1" w:unhideWhenUsed="1"/>
+    <w:lsdException w:name="Table 3D effects 1" w:semiHidden="1" w:unhideWhenUsed="1"/>
+    <w:lsdException w:name="Table 3D effects 2" w:semiHidden="1" w:unhideWhenUsed="1"/>
+    <w:lsdException w:name="Table 3D effects 3" w:semiHidden="1" w:unhideWhenUsed="1"/>
+    <w:lsdException w:name="Table Contemporary" w:semiHidden="1" w:unhideWhenUsed="1"/>
+    <w:lsdException w:name="Table Elegant" w:semiHidden="1" w:unhideWhenUsed="1"/>
+    <w:lsdException w:name="Table Professional" w:semiHidden="1" w:unhideWhenUsed="1"/>
+    <w:lsdException w:name="Table Subtle 1" w:semiHidden="1" w:unhideWhenUsed="1"/>
+    <w:lsdException w:name="Table Subtle 2" w:semiHidden="1" w:unhideWhenUsed="1"/>
+    <w:lsdException w:name="Table Web 1" w:semiHidden="1" w:unhideWhenUsed="1"/>
+    <w:lsdException w:name="Table Web 2" w:semiHidden="1" w:unhideWhenUsed="1"/>
+    <w:lsdException w:name="Table Web 3" w:semiHidden="1" w:unhideWhenUsed="1"/>
+    <w:lsdException w:name="Balloon Text" w:semiHidden="1" w:unhideWhenUsed="1"/>
+    <w:lsdException w:name="Table Grid" w:uiPriority="39"/>
+    <w:lsdException w:name="Table Theme" w:semiHidden="1" w:unhideWhenUsed="1"/>
+    <w:lsdException w:name="Placeholder Text" w:semiHidden="1"/>
+    <w:lsdException w:name="No Spacing" w:uiPriority="1" w:qFormat="1"/>
+    <w:lsdException w:name="Light Shading" w:uiPriority="60"/>
+    <w:lsdException w:name="Light List" w:uiPriority="61"/>
+    <w:lsdException w:name="Light Grid" w:uiPriority="62"/>
+    <w:lsdException w:name="Medium Shading 1" w:uiPriority="63"/>
+    <w:lsdException w:name="Medium Shading 2" w:uiPriority="64"/>
+    <w:lsdException w:name="Medium List 1" w:uiPriority="65"/>
+    <w:lsdException w:name="Medium List 2" w:uiPriority="66"/>
+    <w:lsdException w:name="Medium Grid 1" w:uiPriority="67"/>
+    <w:lsdException w:name="Medium Grid 2" w:uiPriority="68"/>
+    <w:lsdException w:name="Medium Grid 3" w:uiPriority="69"/>
+    <w:lsdException w:name="Dark List" w:uiPriority="70"/>
+    <w:lsdException w:name="Colorful Shading" w:uiPriority="71"/>
+    <w:lsdException w:name="Colorful List" w:uiPriority="72"/>
+    <w:lsdException w:name="Colorful Grid" w:uiPriority="73"/>
+    <w:lsdException w:name="Light Shading Accent 1" w:uiPriority="60"/>
+    <w:lsdException w:name="Light List Accent 1" w:uiPriority="61"/>
+    <w:lsdException w:name="Light Grid Accent 1" w:uiPriority="62"/>
+    <w:lsdException w:name="Medium Shading 1 Accent 1" w:uiPriority="63"/>
+    <w:lsdException w:name="Medium Shading 2 Accent 1" w:uiPriority="64"/>
+    <w:lsdException w:name="Medium List 1 Accent 1" w:uiPriority="65"/>
+    <w:lsdException w:name="Revision" w:semiHidden="1"/>
+    <w:lsdException w:name="List Paragraph" w:uiPriority="34" w:qFormat="1"/>
+    <w:lsdException w:name="Quote" w:uiPriority="29" w:qFormat="1"/>
+    <w:lsdException w:name="Intense Quote" w:uiPriority="30" w:qFormat="1"/>
+    <w:lsdException w:name="Medium List 2 Accent 1" w:uiPriority="66"/>
+    <w:lsdException w:name="Medium Grid 1 Accent 1" w:uiPriority="67"/>
+    <w:lsdException w:name="Medium Grid 2 Accent 1" w:uiPriority="68"/>
+    <w:lsdException w:name="Medium Grid 3 Accent 1" w:uiPriority="69"/>
+    <w:lsdException w:name="Dark List Accent 1" w:uiPriority="70"/>
+    <w:lsdException w:name="Colorful Shading Accent 1" w:uiPriority="71"/>
+    <w:lsdException w:name="Colorful List Accent 1" w:uiPriority="72"/>
+    <w:lsdException w:name="Colorful Grid Accent 1" w:uiPriority="73"/>
+    <w:lsdException w:name="Light Shading Accent 2" w:uiPriority="60"/>
+    <w:lsdException w:name="Light List Accent 2" w:uiPriority="61"/>
+    <w:lsdException w:name="Light Grid Accent 2" w:uiPriority="62"/>
+    <w:lsdException w:name="Medium Shading 1 Accent 2" w:uiPriority="63"/>
+    <w:lsdException w:name="Medium Shading 2 Accent 2" w:uiPriority="64"/>
+    <w:lsdException w:name="Medium List 1 Accent 2" w:uiPriority="65"/>
+    <w:lsdException w:name="Medium List 2 Accent 2" w:uiPriority="66"/>
+    <w:lsdException w:name="Medium Grid 1 Accent 2" w:uiPriority="67"/>
+    <w:lsdException w:name="Medium Grid 2 Accent 2" w:uiPriority="68"/>
+    <w:lsdException w:name="Medium Grid 3 Accent 2" w:uiPriority="69"/>
+    <w:lsdException w:name="Dark List Accent 2" w:uiPriority="70"/>
+    <w:lsdException w:name="Colorful Shading Accent 2" w:uiPriority="71"/>
+    <w:lsdException w:name="Colorful List Accent 2" w:uiPriority="72"/>
+    <w:lsdException w:name="Colorful Grid Accent 2" w:uiPriority="73"/>
+    <w:lsdException w:name="Light Shading Accent 3" w:uiPriority="60"/>
+    <w:lsdException w:name="Light List Accent 3" w:uiPriority="61"/>
+    <w:lsdException w:name="Light Grid Accent 3" w:uiPriority="62"/>
+    <w:lsdException w:name="Medium Shading 1 Accent 3" w:uiPriority="63"/>
+    <w:lsdException w:name="Medium Shading 2 Accent 3" w:uiPriority="64"/>
+    <w:lsdException w:name="Medium List 1 Accent 3" w:uiPriority="65"/>
+    <w:lsdException w:name="Medium List 2 Accent 3" w:uiPriority="66"/>
+    <w:lsdException w:name="Medium Grid 1 Accent 3" w:uiPriority="67"/>
+    <w:lsdException w:name="Medium Grid 2 Accent 3" w:uiPriority="68"/>
+    <w:lsdException w:name="Medium Grid 3 Accent 3" w:uiPriority="69"/>
+    <w:lsdException w:name="Dark List Accent 3" w:uiPriority="70"/>
+    <w:lsdException w:name="Colorful Shading Accent 3" w:uiPriority="71"/>
+    <w:lsdException w:name="Colorful List Accent 3" w:uiPriority="72"/>
+    <w:lsdException w:name="Colorful Grid Accent 3" w:uiPriority="73"/>
+    <w:lsdException w:name="Light Shading Accent 4" w:uiPriority="60"/>
+    <w:lsdException w:name="Light List Accent 4" w:uiPriority="61"/>
+    <w:lsdException w:name="Light Grid Accent 4" w:uiPriority="62"/>
+    <w:lsdException w:name="Medium Shading 1 Accent 4" w:uiPriority="63"/>
+    <w:lsdException w:name="Medium Shading 2 Accent 4" w:uiPriority="64"/>
+    <w:lsdException w:name="Medium List 1 Accent 4" w:uiPriority="65"/>
+    <w:lsdException w:name="Medium List 2 Accent 4" w:uiPriority="66"/>
+    <w:lsdException w:name="Medium Grid 1 Accent 4" w:uiPriority="67"/>
+    <w:lsdException w:name="Medium Grid 2 Accent 4" w:uiPriority="68"/>
+    <w:lsdException w:name="Medium Grid 3 Accent 4" w:uiPriority="69"/>
+    <w:lsdException w:name="Dark List Accent 4" w:uiPriority="70"/>
+    <w:lsdException w:name="Colorful Shading Accent 4" w:uiPriority="71"/>
+    <w:lsdException w:name="Colorful List Accent 4" w:uiPriority="72"/>
+    <w:lsdException w:name="Colorful Grid Accent 4" w:uiPriority="73"/>
+    <w:lsdException w:name="Light Shading Accent 5" w:uiPriority="60"/>
+    <w:lsdException w:name="Light List Accent 5" w:uiPriority="61"/>
+    <w:lsdException w:name="Light Grid Accent 5" w:uiPriority="62"/>
+    <w:lsdException w:name="Medium Shading 1 Accent 5" w:uiPriority="63"/>
+    <w:lsdException w:name="Medium Shading 2 Accent 5" w:uiPriority="64"/>
+    <w:lsdException w:name="Medium List 1 Accent 5" w:uiPriority="65"/>
+    <w:lsdException w:name="Medium List 2 Accent 5" w:uiPriority="66"/>
+    <w:lsdException w:name="Medium Grid 1 Accent 5" w:uiPriority="67"/>
+    <w:lsdException w:name="Medium Grid 2 Accent 5" w:uiPriority="68"/>
+    <w:lsdException w:name="Medium Grid 3 Accent 5" w:uiPriority="69"/>
+    <w:lsdException w:name="Dark List Accent 5" w:uiPriority="70"/>
+    <w:lsdException w:name="Colorful Shading Accent 5" w:uiPriority="71"/>
+    <w:lsdException w:name="Colorful List Accent 5" w:uiPriority="72"/>
+    <w:lsdException w:name="Colorful Grid Accent 5" w:uiPriority="73"/>
+    <w:lsdException w:name="Light Shading Accent 6" w:uiPriority="60"/>
+    <w:lsdException w:name="Light List Accent 6" w:uiPriority="61"/>
+    <w:lsdException w:name="Light Grid Accent 6" w:uiPriority="62"/>
+    <w:lsdException w:name="Medium Shading 1 Accent 6" w:uiPriority="63"/>
+    <w:lsdException w:name="Medium Shading 2 Accent 6" w:uiPriority="64"/>
+    <w:lsdException w:name="Medium List 1 Accent 6" w:uiPriority="65"/>
+    <w:lsdException w:name="Medium List 2 Accent 6" w:uiPriority="66"/>
+    <w:lsdException w:name="Medium Grid 1 Accent 6" w:uiPriority="67"/>
+    <w:lsdException w:name="Medium Grid 2 Accent 6" w:uiPriority="68"/>
+    <w:lsdException w:name="Medium Grid 3 Accent 6" w:uiPriority="69"/>
+    <w:lsdException w:name="Dark List Accent 6" w:uiPriority="70"/>
+    <w:lsdException w:name="Colorful Shading Accent 6" w:uiPriority="71"/>
+    <w:lsdException w:name="Colorful List Accent 6" w:uiPriority="72"/>
+    <w:lsdException w:name="Colorful Grid Accent 6" w:uiPriority="73"/>
+    <w:lsdException w:name="Subtle Emphasis" w:uiPriority="19" w:qFormat="1"/>
+    <w:lsdException w:name="Intense Emphasis" w:uiPriority="21" w:qFormat="1"/>
+    <w:lsdException w:name="Subtle Reference" w:uiPriority="31" w:qFormat="1"/>
+    <w:lsdException w:name="Intense Reference" w:uiPriority="32" w:qFormat="1"/>
+    <w:lsdException w:name="Book Title" w:uiPriority="33" w:qFormat="1"/>
+    <w:lsdException w:name="Bibliography" w:semiHidden="1" w:uiPriority="37" w:unhideWhenUsed="1"/>
+    <w:lsdException w:name="TOC Heading" w:semiHidden="1" w:uiPriority="39" w:unhideWhenUsed="1" w:qFormat="1"/>
+    <w:lsdException w:name="Plain Table 5" w:semiHidden="1" w:unhideWhenUsed="1"/>
+    <w:lsdException w:name="Grid Table Light" w:semiHidden="1" w:unhideWhenUsed="1"/>
+    <w:lsdException w:name="Grid Table 1 Light" w:semiHidden="1" w:unhideWhenUsed="1"/>
+    <w:lsdException w:name="Grid Table 2" w:semiHidden="1" w:unhideWhenUsed="1"/>
+    <w:lsdException w:name="Grid Table 3" w:semiHidden="1" w:unhideWhenUsed="1"/>
+    <w:lsdException w:name="Grid Table 4" w:uiPriority="49"/>
+    <w:lsdException w:name="Grid Table 5 Dark" w:uiPriority="50"/>
+    <w:lsdException w:name="Grid Table 6 Colorful" w:uiPriority="51"/>
+    <w:lsdException w:name="Grid Table 7 Colorful" w:uiPriority="52"/>
+    <w:lsdException w:name="Grid Table 1 Light Accent 1" w:uiPriority="46"/>
+    <w:lsdException w:name="Grid Table 2 Accent 1" w:uiPriority="47"/>
+    <w:lsdException w:name="Grid Table 3 Accent 1" w:uiPriority="48"/>
+    <w:lsdException w:name="Grid Table 4 Accent 1" w:uiPriority="49"/>
+    <w:lsdException w:name="Grid Table 5 Dark Accent 1" w:uiPriority="50"/>
+    <w:lsdException w:name="Grid Table 6 Colorful Accent 1" w:uiPriority="51"/>
+    <w:lsdException w:name="Grid Table 7 Colorful Accent 1" w:uiPriority="52"/>
+    <w:lsdException w:name="Grid Table 1 Light Accent 2" w:uiPriority="46"/>
+    <w:lsdException w:name="Grid Table 2 Accent 2" w:uiPriority="47"/>
+    <w:lsdException w:name="Grid Table 3 Accent 2" w:uiPriority="48"/>
+    <w:lsdException w:name="Grid Table 4 Accent 2" w:uiPriority="49"/>
+    <w:lsdException w:name="Grid Table 5 Dark Accent 2" w:uiPriority="50"/>
+    <w:lsdException w:name="Grid Table 6 Colorful Accent 2" w:uiPriority="51"/>
+    <w:lsdException w:name="Grid Table 7 Colorful Accent 2" w:uiPriority="52"/>
+    <w:lsdException w:name="Grid Table 1 Light Accent 3" w:uiPriority="46"/>
+    <w:lsdException w:name="Grid Table 2 Accent 3" w:uiPriority="47"/>
+    <w:lsdException w:name="Grid Table 3 Accent 3" w:uiPriority="48"/>
+    <w:lsdException w:name="Grid Table 4 Accent 3" w:uiPriority="49"/>
+    <w:lsdException w:name="Grid Table 5 Dark Accent 3" w:uiPriority="50"/>
+    <w:lsdException w:name="Grid Table 6 Colorful Accent 3" w:uiPriority="51"/>
+    <w:lsdException w:name="Grid Table 7 Colorful Accent 3" w:uiPriority="52"/>
+    <w:lsdException w:name="Grid Table 1 Light Accent 4" w:uiPriority="46"/>
+    <w:lsdException w:name="Grid Table 2 Accent 4" w:uiPriority="47"/>
+    <w:lsdException w:name="Grid Table 3 Accent 4" w:uiPriority="48"/>
+    <w:lsdException w:name="Grid Table 4 Accent 4" w:uiPriority="49"/>
+    <w:lsdException w:name="Grid Table 5 Dark Accent 4" w:uiPriority="50"/>
+    <w:lsdException w:name="Grid Table 6 Colorful Accent 4" w:uiPriority="51"/>
+    <w:lsdException w:name="Grid Table 7 Colorful Accent 4" w:uiPriority="52"/>
+    <w:lsdException w:name="Grid Table 1 Light Accent 5" w:uiPriority="46"/>
+    <w:lsdException w:name="Grid Table 2 Accent 5" w:uiPriority="47"/>
+    <w:lsdException w:name="Grid Table 3 Accent 5" w:uiPriority="48"/>
+    <w:lsdException w:name="Grid Table 4 Accent 5" w:uiPriority="49"/>
+    <w:lsdException w:name="Grid Table 5 Dark Accent 5" w:uiPriority="50"/>
+    <w:lsdException w:name="Grid Table 6 Colorful Accent 5" w:uiPriority="51"/>
+    <w:lsdException w:name="Grid Table 7 Colorful Accent 5" w:uiPriority="52"/>
+    <w:lsdException w:name="Grid Table 1 Light Accent 6" w:uiPriority="46"/>
+    <w:lsdException w:name="Grid Table 2 Accent 6" w:uiPriority="47"/>
+    <w:lsdException w:name="Grid Table 3 Accent 6" w:uiPriority="48"/>
+    <w:lsdException w:name="Grid Table 4 Accent 6" w:uiPriority="49"/>
+    <w:lsdException w:name="Grid Table 5 Dark Accent 6" w:uiPriority="50"/>
+    <w:lsdException w:name="Grid Table 6 Colorful Accent 6" w:uiPriority="51"/>
+    <w:lsdException w:name="Grid Table 7 Colorful Accent 6" w:uiPriority="52"/>
+    <w:lsdException w:name="List Table 1 Light" w:uiPriority="46"/>
+    <w:lsdException w:name="List Table 2" w:uiPriority="47"/>
+    <w:lsdException w:name="List Table 3" w:uiPriority="48"/>
+    <w:lsdException w:name="List Table 4" w:uiPriority="49"/>
+    <w:lsdException w:name="List Table 5 Dark" w:uiPriority="50"/>
+    <w:lsdException w:name="List Table 6 Colorful" w:uiPriority="51"/>
+    <w:lsdException w:name="List Table 7 Colorful" w:uiPriority="52"/>
+    <w:lsdException w:name="List Table 1 Light Accent 1" w:uiPriority="46"/>
+    <w:lsdException w:name="List Table 2 Accent 1" w:uiPriority="47"/>
+    <w:lsdException w:name="List Table 3 Accent 1" w:uiPriority="48"/>
+    <w:lsdException w:name="List Table 4 Accent 1" w:uiPriority="49"/>
+    <w:lsdException w:name="List Table 5 Dark Accent 1" w:uiPriority="50"/>
+    <w:lsdException w:name="List Table 6 Colorful Accent 1" w:uiPriority="51"/>
+    <w:lsdException w:name="List Table 7 Colorful Accent 1" w:uiPriority="52"/>
+    <w:lsdException w:name="List Table 1 Light Accent 2" w:uiPriority="46"/>
+    <w:lsdException w:name="List Table 2 Accent 2" w:uiPriority="47"/>
+    <w:lsdException w:name="List Table 3 Accent 2" w:uiPriority="48"/>
+    <w:lsdException w:name="List Table 4 Accent 2" w:uiPriority="49"/>
+    <w:lsdException w:name="List Table 5 Dark Accent 2" w:uiPriority="50"/>
+    <w:lsdException w:name="List Table 6 Colorful Accent 2" w:uiPriority="51"/>
+    <w:lsdException w:name="List Table 7 Colorful Accent 2" w:uiPriority="52"/>
+    <w:lsdException w:name="List Table 1 Light Accent 3" w:uiPriority="46"/>
+    <w:lsdException w:name="List Table 2 Accent 3" w:uiPriority="47"/>
+    <w:lsdException w:name="List Table 3 Accent 3" w:uiPriority="48"/>
+    <w:lsdException w:name="List Table 4 Accent 3" w:uiPriority="49"/>
+    <w:lsdException w:name="List Table 5 Dark Accent 3" w:uiPriority="50"/>
+    <w:lsdException w:name="List Table 6 Colorful Accent 3" w:uiPriority="51"/>
+    <w:lsdException w:name="List Table 7 Colorful Accent 3" w:uiPriority="52"/>
+    <w:lsdException w:name="List Table 1 Light Accent 4" w:uiPriority="46"/>
+    <w:lsdException w:name="List Table 2 Accent 4" w:uiPriority="47"/>
+    <w:lsdException w:name="List Table 3 Accent 4" w:uiPriority="48"/>
+    <w:lsdException w:name="List Table 4 Accent 4" w:uiPriority="49"/>
+    <w:lsdException w:name="List Table 5 Dark Accent 4" w:uiPriority="50"/>
+    <w:lsdException w:name="List Table 6 Colorful Accent 4" w:uiPriority="51"/>
+    <w:lsdException w:name="List Table 7 Colorful Accent 4" w:uiPriority="52"/>
+    <w:lsdException w:name="List Table 1 Light Accent 5" w:uiPriority="46"/>
+    <w:lsdException w:name="List Table 2 Accent 5" w:uiPriority="47"/>
+    <w:lsdException w:name="List Table 3 Accent 5" w:uiPriority="48"/>
+    <w:lsdException w:name="List Table 4 Accent 5" w:uiPriority="49"/>
+    <w:lsdException w:name="List Table 5 Dark Accent 5" w:uiPriority="50"/>
+    <w:lsdException w:name="List Table 6 Colorful Accent 5" w:uiPriority="51"/>
+    <w:lsdException w:name="List Table 7 Colorful Accent 5" w:uiPriority="52"/>
+    <w:lsdException w:name="List Table 1 Light Accent 6" w:uiPriority="46"/>
+    <w:lsdException w:name="List Table 2 Accent 6" w:uiPriority="47"/>
+    <w:lsdException w:name="List Table 3 Accent 6" w:uiPriority="48"/>
+    <w:lsdException w:name="List Table 4 Accent 6" w:uiPriority="49"/>
+    <w:lsdException w:name="List Table 5 Dark Accent 6" w:uiPriority="50"/>
+    <w:lsdException w:name="List Table 6 Colorful Accent 6" w:uiPriority="51"/>
+    <w:lsdException w:name="List Table 7 Colorful Accent 6" w:uiPriority="52"/>
+    <w:lsdException w:name="Mention" w:semiHidden="1" w:unhideWhenUsed="1"/>
+    <w:lsdException w:name="Smart Hyperlink" w:semiHidden="1" w:unhideWhenUsed="1"/>
+    <w:lsdException w:name="Hashtag" w:semiHidden="1" w:unhideWhenUsed="1"/>
+    <w:lsdException w:name="Unresolved Mention" w:semiHidden="1" w:unhideWhenUsed="1"/>
+    <w:lsdException w:name="Smart Link" w:semiHidden="1" w:unhideWhenUsed="1"/>
   </w:latentStyles>
-  <w:style w:type="paragraph" w:default="1" w:styleId="Standard">
+  <w:style w:type="paragraph" w:default="1" w:styleId="Normal">
     <w:name w:val="Normal"/>
     <w:qFormat/>
   </w:style>
-  <w:style w:type="character" w:default="1" w:styleId="Absatzstandardschriftart">
+  <w:style w:type="character" w:default="1" w:styleId="DefaultParagraphFont">
     <w:name w:val="Default Paragraph Font"/>
     <w:uiPriority w:val="1"/>
     <w:semiHidden/>
     <w:unhideWhenUsed/>
   </w:style>
-  <w:style w:type="table" w:default="1" w:styleId="NormaleTabelle">
+  <w:style w:type="table" w:default="1" w:styleId="TableNormal">
     <w:name w:val="Normal Table"/>
     <w:uiPriority w:val="99"/>
     <w:semiHidden/>
@@ -1133,206 +1437,7 @@
       </w:tblCellMar>
     </w:tblPr>
   </w:style>
-  <w:style w:type="numbering" w:default="1" w:styleId="KeineListe">
-    <w:name w:val="No List"/>
-    <w:uiPriority w:val="99"/>
-    <w:semiHidden/>
-    <w:unhideWhenUsed/>
-  </w:style>
-</w:styles>
-</file>
-
-<file path=word/stylesWithEffects.xml><?xml version="1.0" encoding="utf-8"?>
-<w:styles xmlns:wpc="http://schemas.microsoft.com/office/word/2010/wordprocessingCanvas" xmlns:mo="http://schemas.microsoft.com/office/mac/office/2008/main" xmlns:mc="http://schemas.openxmlformats.org/markup-compatibility/2006" xmlns:mv="urn:schemas-microsoft-com:mac:vml" xmlns:o="urn:schemas-microsoft-com:office:office" xmlns:r="http://schemas.openxmlformats.org/officeDocument/2006/relationships" xmlns:m="http://schemas.openxmlformats.org/officeDocument/2006/math" xmlns:v="urn:schemas-microsoft-com:vml" xmlns:wp14="http://schemas.microsoft.com/office/word/2010/wordprocessingDrawing" xmlns:wp="http://schemas.openxmlformats.org/drawingml/2006/wordprocessingDrawing" xmlns:w10="urn:schemas-microsoft-com:office:word" xmlns:w="http://schemas.openxmlformats.org/wordprocessingml/2006/main" xmlns:w14="http://schemas.microsoft.com/office/word/2010/wordml" xmlns:wpg="http://schemas.microsoft.com/office/word/2010/wordprocessingGroup" xmlns:wpi="http://schemas.microsoft.com/office/word/2010/wordprocessingInk" xmlns:wne="http://schemas.microsoft.com/office/word/2006/wordml" xmlns:wps="http://schemas.microsoft.com/office/word/2010/wordprocessingShape" mc:Ignorable="w14 wp14">
-  <w:docDefaults>
-    <w:rPrDefault>
-      <w:rPr>
-        <w:rFonts w:asciiTheme="minorHAnsi" w:eastAsiaTheme="minorHAnsi" w:hAnsiTheme="minorHAnsi" w:cstheme="minorBidi"/>
-        <w:sz w:val="22"/>
-        <w:szCs w:val="22"/>
-        <w:lang w:val="uz-Cyrl-UZ" w:eastAsia="en-US" w:bidi="ar-SA"/>
-      </w:rPr>
-    </w:rPrDefault>
-    <w:pPrDefault>
-      <w:pPr>
-        <w:spacing w:after="160" w:line="259" w:lineRule="auto"/>
-      </w:pPr>
-    </w:pPrDefault>
-  </w:docDefaults>
-  <w:latentStyles w:defLockedState="0" w:defUIPriority="99" w:defSemiHidden="1" w:defUnhideWhenUsed="1" w:defQFormat="0" w:count="276">
-    <w:lsdException w:name="Normal" w:semiHidden="0" w:uiPriority="0" w:unhideWhenUsed="0" w:qFormat="1"/>
-    <w:lsdException w:name="heading 1" w:semiHidden="0" w:uiPriority="9" w:unhideWhenUsed="0" w:qFormat="1"/>
-    <w:lsdException w:name="heading 2" w:uiPriority="9" w:qFormat="1"/>
-    <w:lsdException w:name="heading 3" w:uiPriority="9" w:qFormat="1"/>
-    <w:lsdException w:name="heading 4" w:uiPriority="9" w:qFormat="1"/>
-    <w:lsdException w:name="heading 5" w:uiPriority="9" w:qFormat="1"/>
-    <w:lsdException w:name="heading 6" w:uiPriority="9" w:qFormat="1"/>
-    <w:lsdException w:name="heading 7" w:uiPriority="9" w:qFormat="1"/>
-    <w:lsdException w:name="heading 8" w:uiPriority="9" w:qFormat="1"/>
-    <w:lsdException w:name="heading 9" w:uiPriority="9" w:qFormat="1"/>
-    <w:lsdException w:name="toc 1" w:uiPriority="39"/>
-    <w:lsdException w:name="toc 2" w:uiPriority="39"/>
-    <w:lsdException w:name="toc 3" w:uiPriority="39"/>
-    <w:lsdException w:name="toc 4" w:uiPriority="39"/>
-    <w:lsdException w:name="toc 5" w:uiPriority="39"/>
-    <w:lsdException w:name="toc 6" w:uiPriority="39"/>
-    <w:lsdException w:name="toc 7" w:uiPriority="39"/>
-    <w:lsdException w:name="toc 8" w:uiPriority="39"/>
-    <w:lsdException w:name="toc 9" w:uiPriority="39"/>
-    <w:lsdException w:name="caption" w:uiPriority="35" w:qFormat="1"/>
-    <w:lsdException w:name="Title" w:semiHidden="0" w:uiPriority="10" w:unhideWhenUsed="0" w:qFormat="1"/>
-    <w:lsdException w:name="Default Paragraph Font" w:uiPriority="1"/>
-    <w:lsdException w:name="Subtitle" w:semiHidden="0" w:uiPriority="11" w:unhideWhenUsed="0" w:qFormat="1"/>
-    <w:lsdException w:name="Strong" w:semiHidden="0" w:uiPriority="22" w:unhideWhenUsed="0" w:qFormat="1"/>
-    <w:lsdException w:name="Emphasis" w:semiHidden="0" w:uiPriority="20" w:unhideWhenUsed="0" w:qFormat="1"/>
-    <w:lsdException w:name="Table Grid" w:semiHidden="0" w:uiPriority="39" w:unhideWhenUsed="0"/>
-    <w:lsdException w:name="Note Level 1" w:semiHidden="0" w:unhideWhenUsed="0"/>
-    <w:lsdException w:name="Note Level 2" w:semiHidden="0" w:unhideWhenUsed="0"/>
-    <w:lsdException w:name="Note Level 3" w:semiHidden="0" w:unhideWhenUsed="0"/>
-    <w:lsdException w:name="Note Level 4" w:semiHidden="0" w:unhideWhenUsed="0"/>
-    <w:lsdException w:name="Note Level 5" w:semiHidden="0" w:unhideWhenUsed="0"/>
-    <w:lsdException w:name="Note Level 6" w:semiHidden="0" w:unhideWhenUsed="0"/>
-    <w:lsdException w:name="Note Level 7" w:semiHidden="0" w:unhideWhenUsed="0"/>
-    <w:lsdException w:name="Note Level 8" w:semiHidden="0" w:unhideWhenUsed="0"/>
-    <w:lsdException w:name="Note Level 9" w:semiHidden="0" w:unhideWhenUsed="0"/>
-    <w:lsdException w:name="Placeholder Text" w:unhideWhenUsed="0"/>
-    <w:lsdException w:name="No Spacing" w:semiHidden="0" w:uiPriority="1" w:unhideWhenUsed="0" w:qFormat="1"/>
-    <w:lsdException w:name="Light Shading" w:semiHidden="0" w:uiPriority="60" w:unhideWhenUsed="0"/>
-    <w:lsdException w:name="Light List" w:semiHidden="0" w:uiPriority="61" w:unhideWhenUsed="0"/>
-    <w:lsdException w:name="Light Grid" w:semiHidden="0" w:uiPriority="62" w:unhideWhenUsed="0"/>
-    <w:lsdException w:name="Medium Shading 1" w:semiHidden="0" w:uiPriority="63" w:unhideWhenUsed="0"/>
-    <w:lsdException w:name="Medium Shading 2" w:semiHidden="0" w:uiPriority="64" w:unhideWhenUsed="0"/>
-    <w:lsdException w:name="Medium List 1" w:semiHidden="0" w:uiPriority="65" w:unhideWhenUsed="0"/>
-    <w:lsdException w:name="Medium List 2" w:semiHidden="0" w:uiPriority="66" w:unhideWhenUsed="0"/>
-    <w:lsdException w:name="Medium Grid 1" w:semiHidden="0" w:uiPriority="67" w:unhideWhenUsed="0"/>
-    <w:lsdException w:name="Medium Grid 2" w:semiHidden="0" w:uiPriority="68" w:unhideWhenUsed="0"/>
-    <w:lsdException w:name="Medium Grid 3" w:semiHidden="0" w:uiPriority="69" w:unhideWhenUsed="0"/>
-    <w:lsdException w:name="Dark List" w:semiHidden="0" w:uiPriority="70" w:unhideWhenUsed="0"/>
-    <w:lsdException w:name="Colorful Shading" w:semiHidden="0" w:uiPriority="71" w:unhideWhenUsed="0"/>
-    <w:lsdException w:name="Colorful List" w:semiHidden="0" w:uiPriority="72" w:unhideWhenUsed="0"/>
-    <w:lsdException w:name="Colorful Grid" w:semiHidden="0" w:uiPriority="73" w:unhideWhenUsed="0"/>
-    <w:lsdException w:name="Light Shading Accent 1" w:semiHidden="0" w:uiPriority="60" w:unhideWhenUsed="0"/>
-    <w:lsdException w:name="Light List Accent 1" w:semiHidden="0" w:uiPriority="61" w:unhideWhenUsed="0"/>
-    <w:lsdException w:name="Light Grid Accent 1" w:semiHidden="0" w:uiPriority="62" w:unhideWhenUsed="0"/>
-    <w:lsdException w:name="Medium Shading 1 Accent 1" w:semiHidden="0" w:uiPriority="63" w:unhideWhenUsed="0"/>
-    <w:lsdException w:name="Medium Shading 2 Accent 1" w:semiHidden="0" w:uiPriority="64" w:unhideWhenUsed="0"/>
-    <w:lsdException w:name="Medium List 1 Accent 1" w:semiHidden="0" w:uiPriority="65" w:unhideWhenUsed="0"/>
-    <w:lsdException w:name="Revision" w:unhideWhenUsed="0"/>
-    <w:lsdException w:name="List Paragraph" w:semiHidden="0" w:uiPriority="34" w:unhideWhenUsed="0" w:qFormat="1"/>
-    <w:lsdException w:name="Quote" w:semiHidden="0" w:uiPriority="29" w:unhideWhenUsed="0" w:qFormat="1"/>
-    <w:lsdException w:name="Intense Quote" w:semiHidden="0" w:uiPriority="30" w:unhideWhenUsed="0" w:qFormat="1"/>
-    <w:lsdException w:name="Medium List 2 Accent 1" w:semiHidden="0" w:uiPriority="66" w:unhideWhenUsed="0"/>
-    <w:lsdException w:name="Medium Grid 1 Accent 1" w:semiHidden="0" w:uiPriority="67" w:unhideWhenUsed="0"/>
-    <w:lsdException w:name="Medium Grid 2 Accent 1" w:semiHidden="0" w:uiPriority="68" w:unhideWhenUsed="0"/>
-    <w:lsdException w:name="Medium Grid 3 Accent 1" w:semiHidden="0" w:uiPriority="69" w:unhideWhenUsed="0"/>
-    <w:lsdException w:name="Dark List Accent 1" w:semiHidden="0" w:uiPriority="70" w:unhideWhenUsed="0"/>
-    <w:lsdException w:name="Colorful Shading Accent 1" w:semiHidden="0" w:uiPriority="71" w:unhideWhenUsed="0"/>
-    <w:lsdException w:name="Colorful List Accent 1" w:semiHidden="0" w:uiPriority="72" w:unhideWhenUsed="0"/>
-    <w:lsdException w:name="Colorful Grid Accent 1" w:semiHidden="0" w:uiPriority="73" w:unhideWhenUsed="0"/>
-    <w:lsdException w:name="Light Shading Accent 2" w:semiHidden="0" w:uiPriority="60" w:unhideWhenUsed="0"/>
-    <w:lsdException w:name="Light List Accent 2" w:semiHidden="0" w:uiPriority="61" w:unhideWhenUsed="0"/>
-    <w:lsdException w:name="Light Grid Accent 2" w:semiHidden="0" w:uiPriority="62" w:unhideWhenUsed="0"/>
-    <w:lsdException w:name="Medium Shading 1 Accent 2" w:semiHidden="0" w:uiPriority="63" w:unhideWhenUsed="0"/>
-    <w:lsdException w:name="Medium Shading 2 Accent 2" w:semiHidden="0" w:uiPriority="64" w:unhideWhenUsed="0"/>
-    <w:lsdException w:name="Medium List 1 Accent 2" w:semiHidden="0" w:uiPriority="65" w:unhideWhenUsed="0"/>
-    <w:lsdException w:name="Medium List 2 Accent 2" w:semiHidden="0" w:uiPriority="66" w:unhideWhenUsed="0"/>
-    <w:lsdException w:name="Medium Grid 1 Accent 2" w:semiHidden="0" w:uiPriority="67" w:unhideWhenUsed="0"/>
-    <w:lsdException w:name="Medium Grid 2 Accent 2" w:semiHidden="0" w:uiPriority="68" w:unhideWhenUsed="0"/>
-    <w:lsdException w:name="Medium Grid 3 Accent 2" w:semiHidden="0" w:uiPriority="69" w:unhideWhenUsed="0"/>
-    <w:lsdException w:name="Dark List Accent 2" w:semiHidden="0" w:uiPriority="70" w:unhideWhenUsed="0"/>
-    <w:lsdException w:name="Colorful Shading Accent 2" w:semiHidden="0" w:uiPriority="71" w:unhideWhenUsed="0"/>
-    <w:lsdException w:name="Colorful List Accent 2" w:semiHidden="0" w:uiPriority="72" w:unhideWhenUsed="0"/>
-    <w:lsdException w:name="Colorful Grid Accent 2" w:semiHidden="0" w:uiPriority="73" w:unhideWhenUsed="0"/>
-    <w:lsdException w:name="Light Shading Accent 3" w:semiHidden="0" w:uiPriority="60" w:unhideWhenUsed="0"/>
-    <w:lsdException w:name="Light List Accent 3" w:semiHidden="0" w:uiPriority="61" w:unhideWhenUsed="0"/>
-    <w:lsdException w:name="Light Grid Accent 3" w:semiHidden="0" w:uiPriority="62" w:unhideWhenUsed="0"/>
-    <w:lsdException w:name="Medium Shading 1 Accent 3" w:semiHidden="0" w:uiPriority="63" w:unhideWhenUsed="0"/>
-    <w:lsdException w:name="Medium Shading 2 Accent 3" w:semiHidden="0" w:uiPriority="64" w:unhideWhenUsed="0"/>
-    <w:lsdException w:name="Medium List 1 Accent 3" w:semiHidden="0" w:uiPriority="65" w:unhideWhenUsed="0"/>
-    <w:lsdException w:name="Medium List 2 Accent 3" w:semiHidden="0" w:uiPriority="66" w:unhideWhenUsed="0"/>
-    <w:lsdException w:name="Medium Grid 1 Accent 3" w:semiHidden="0" w:uiPriority="67" w:unhideWhenUsed="0"/>
-    <w:lsdException w:name="Medium Grid 2 Accent 3" w:semiHidden="0" w:uiPriority="68" w:unhideWhenUsed="0"/>
-    <w:lsdException w:name="Medium Grid 3 Accent 3" w:semiHidden="0" w:uiPriority="69" w:unhideWhenUsed="0"/>
-    <w:lsdException w:name="Dark List Accent 3" w:semiHidden="0" w:uiPriority="70" w:unhideWhenUsed="0"/>
-    <w:lsdException w:name="Colorful Shading Accent 3" w:semiHidden="0" w:uiPriority="71" w:unhideWhenUsed="0"/>
-    <w:lsdException w:name="Colorful List Accent 3" w:semiHidden="0" w:uiPriority="72" w:unhideWhenUsed="0"/>
-    <w:lsdException w:name="Colorful Grid Accent 3" w:semiHidden="0" w:uiPriority="73" w:unhideWhenUsed="0"/>
-    <w:lsdException w:name="Light Shading Accent 4" w:semiHidden="0" w:uiPriority="60" w:unhideWhenUsed="0"/>
-    <w:lsdException w:name="Light List Accent 4" w:semiHidden="0" w:uiPriority="61" w:unhideWhenUsed="0"/>
-    <w:lsdException w:name="Light Grid Accent 4" w:semiHidden="0" w:uiPriority="62" w:unhideWhenUsed="0"/>
-    <w:lsdException w:name="Medium Shading 1 Accent 4" w:semiHidden="0" w:uiPriority="63" w:unhideWhenUsed="0"/>
-    <w:lsdException w:name="Medium Shading 2 Accent 4" w:semiHidden="0" w:uiPriority="64" w:unhideWhenUsed="0"/>
-    <w:lsdException w:name="Medium List 1 Accent 4" w:semiHidden="0" w:uiPriority="65" w:unhideWhenUsed="0"/>
-    <w:lsdException w:name="Medium List 2 Accent 4" w:semiHidden="0" w:uiPriority="66" w:unhideWhenUsed="0"/>
-    <w:lsdException w:name="Medium Grid 1 Accent 4" w:semiHidden="0" w:uiPriority="67" w:unhideWhenUsed="0"/>
-    <w:lsdException w:name="Medium Grid 2 Accent 4" w:semiHidden="0" w:uiPriority="68" w:unhideWhenUsed="0"/>
-    <w:lsdException w:name="Medium Grid 3 Accent 4" w:semiHidden="0" w:uiPriority="69" w:unhideWhenUsed="0"/>
-    <w:lsdException w:name="Dark List Accent 4" w:semiHidden="0" w:uiPriority="70" w:unhideWhenUsed="0"/>
-    <w:lsdException w:name="Colorful Shading Accent 4" w:semiHidden="0" w:uiPriority="71" w:unhideWhenUsed="0"/>
-    <w:lsdException w:name="Colorful List Accent 4" w:semiHidden="0" w:uiPriority="72" w:unhideWhenUsed="0"/>
-    <w:lsdException w:name="Colorful Grid Accent 4" w:semiHidden="0" w:uiPriority="73" w:unhideWhenUsed="0"/>
-    <w:lsdException w:name="Light Shading Accent 5" w:semiHidden="0" w:uiPriority="60" w:unhideWhenUsed="0"/>
-    <w:lsdException w:name="Light List Accent 5" w:semiHidden="0" w:uiPriority="61" w:unhideWhenUsed="0"/>
-    <w:lsdException w:name="Light Grid Accent 5" w:semiHidden="0" w:uiPriority="62" w:unhideWhenUsed="0"/>
-    <w:lsdException w:name="Medium Shading 1 Accent 5" w:semiHidden="0" w:uiPriority="63" w:unhideWhenUsed="0"/>
-    <w:lsdException w:name="Medium Shading 2 Accent 5" w:semiHidden="0" w:uiPriority="64" w:unhideWhenUsed="0"/>
-    <w:lsdException w:name="Medium List 1 Accent 5" w:semiHidden="0" w:uiPriority="65" w:unhideWhenUsed="0"/>
-    <w:lsdException w:name="Medium List 2 Accent 5" w:semiHidden="0" w:uiPriority="66" w:unhideWhenUsed="0"/>
-    <w:lsdException w:name="Medium Grid 1 Accent 5" w:semiHidden="0" w:uiPriority="67" w:unhideWhenUsed="0"/>
-    <w:lsdException w:name="Medium Grid 2 Accent 5" w:semiHidden="0" w:uiPriority="68" w:unhideWhenUsed="0"/>
-    <w:lsdException w:name="Medium Grid 3 Accent 5" w:semiHidden="0" w:uiPriority="69" w:unhideWhenUsed="0"/>
-    <w:lsdException w:name="Dark List Accent 5" w:semiHidden="0" w:uiPriority="70" w:unhideWhenUsed="0"/>
-    <w:lsdException w:name="Colorful Shading Accent 5" w:semiHidden="0" w:uiPriority="71" w:unhideWhenUsed="0"/>
-    <w:lsdException w:name="Colorful List Accent 5" w:semiHidden="0" w:uiPriority="72" w:unhideWhenUsed="0"/>
-    <w:lsdException w:name="Colorful Grid Accent 5" w:semiHidden="0" w:uiPriority="73" w:unhideWhenUsed="0"/>
-    <w:lsdException w:name="Light Shading Accent 6" w:semiHidden="0" w:uiPriority="60" w:unhideWhenUsed="0"/>
-    <w:lsdException w:name="Light List Accent 6" w:semiHidden="0" w:uiPriority="61" w:unhideWhenUsed="0"/>
-    <w:lsdException w:name="Light Grid Accent 6" w:semiHidden="0" w:uiPriority="62" w:unhideWhenUsed="0"/>
-    <w:lsdException w:name="Medium Shading 1 Accent 6" w:semiHidden="0" w:uiPriority="63" w:unhideWhenUsed="0"/>
-    <w:lsdException w:name="Medium Shading 2 Accent 6" w:semiHidden="0" w:uiPriority="64" w:unhideWhenUsed="0"/>
-    <w:lsdException w:name="Medium List 1 Accent 6" w:semiHidden="0" w:uiPriority="65" w:unhideWhenUsed="0"/>
-    <w:lsdException w:name="Medium List 2 Accent 6" w:semiHidden="0" w:uiPriority="66" w:unhideWhenUsed="0"/>
-    <w:lsdException w:name="Medium Grid 1 Accent 6" w:semiHidden="0" w:uiPriority="67" w:unhideWhenUsed="0"/>
-    <w:lsdException w:name="Medium Grid 2 Accent 6" w:semiHidden="0" w:uiPriority="68" w:unhideWhenUsed="0"/>
-    <w:lsdException w:name="Medium Grid 3 Accent 6" w:semiHidden="0" w:uiPriority="69" w:unhideWhenUsed="0"/>
-    <w:lsdException w:name="Dark List Accent 6" w:semiHidden="0" w:uiPriority="70" w:unhideWhenUsed="0"/>
-    <w:lsdException w:name="Colorful Shading Accent 6" w:semiHidden="0" w:uiPriority="71" w:unhideWhenUsed="0"/>
-    <w:lsdException w:name="Colorful List Accent 6" w:semiHidden="0" w:uiPriority="72" w:unhideWhenUsed="0"/>
-    <w:lsdException w:name="Colorful Grid Accent 6" w:semiHidden="0" w:uiPriority="73" w:unhideWhenUsed="0"/>
-    <w:lsdException w:name="Subtle Emphasis" w:semiHidden="0" w:uiPriority="19" w:unhideWhenUsed="0" w:qFormat="1"/>
-    <w:lsdException w:name="Intense Emphasis" w:semiHidden="0" w:uiPriority="21" w:unhideWhenUsed="0" w:qFormat="1"/>
-    <w:lsdException w:name="Subtle Reference" w:semiHidden="0" w:uiPriority="31" w:unhideWhenUsed="0" w:qFormat="1"/>
-    <w:lsdException w:name="Intense Reference" w:semiHidden="0" w:uiPriority="32" w:unhideWhenUsed="0" w:qFormat="1"/>
-    <w:lsdException w:name="Book Title" w:semiHidden="0" w:uiPriority="33" w:unhideWhenUsed="0" w:qFormat="1"/>
-    <w:lsdException w:name="Bibliography" w:uiPriority="37"/>
-    <w:lsdException w:name="TOC Heading" w:uiPriority="39" w:qFormat="1"/>
-  </w:latentStyles>
-  <w:style w:type="paragraph" w:default="1" w:styleId="Standard">
-    <w:name w:val="Normal"/>
-    <w:qFormat/>
-  </w:style>
-  <w:style w:type="character" w:default="1" w:styleId="Absatzstandardschriftart">
-    <w:name w:val="Default Paragraph Font"/>
-    <w:uiPriority w:val="1"/>
-    <w:semiHidden/>
-    <w:unhideWhenUsed/>
-  </w:style>
-  <w:style w:type="table" w:default="1" w:styleId="NormaleTabelle">
-    <w:name w:val="Normal Table"/>
-    <w:uiPriority w:val="99"/>
-    <w:semiHidden/>
-    <w:unhideWhenUsed/>
-    <w:tblPr>
-      <w:tblInd w:w="0" w:type="dxa"/>
-      <w:tblCellMar>
-        <w:top w:w="0" w:type="dxa"/>
-        <w:left w:w="108" w:type="dxa"/>
-        <w:bottom w:w="0" w:type="dxa"/>
-        <w:right w:w="108" w:type="dxa"/>
-      </w:tblCellMar>
-    </w:tblPr>
-  </w:style>
-  <w:style w:type="numbering" w:default="1" w:styleId="KeineListe">
+  <w:style w:type="numbering" w:default="1" w:styleId="NoList">
     <w:name w:val="No List"/>
     <w:uiPriority w:val="99"/>
     <w:semiHidden/>
@@ -1630,7 +1735,7 @@
   <a:extraClrSchemeLst/>
   <a:extLst>
     <a:ext uri="{05A4C25C-085E-4340-85A3-A5531E510DB2}">
-      <thm15:themeFamily xmlns:thm15="http://schemas.microsoft.com/office/thememl/2012/main" xmlns="" name="Office Theme" id="{62F939B6-93AF-4DB8-9C6B-D6C7DFDC589F}" vid="{4A3C46E8-61CC-4603-A589-7422A47A8E4A}"/>
+      <thm15:themeFamily xmlns:thm15="http://schemas.microsoft.com/office/thememl/2012/main" name="Office Theme" id="{62F939B6-93AF-4DB8-9C6B-D6C7DFDC589F}" vid="{4A3C46E8-61CC-4603-A589-7422A47A8E4A}"/>
     </a:ext>
   </a:extLst>
 </a:theme>

</xml_diff>

<commit_message>
corrected typo in Tutorial
</commit_message>
<xml_diff>
--- a/00_General/Diary/Diary_Word.docx
+++ b/00_General/Diary/Diary_Word.docx
@@ -1,6 +1,6 @@
 
 <file path=word/document.xml><?xml version="1.0" encoding="utf-8"?>
-<w:document xmlns:wpc="http://schemas.microsoft.com/office/word/2010/wordprocessingCanvas" xmlns:cx="http://schemas.microsoft.com/office/drawing/2014/chartex" xmlns:cx1="http://schemas.microsoft.com/office/drawing/2015/9/8/chartex" xmlns:cx2="http://schemas.microsoft.com/office/drawing/2015/10/21/chartex" xmlns:cx3="http://schemas.microsoft.com/office/drawing/2016/5/9/chartex" xmlns:cx4="http://schemas.microsoft.com/office/drawing/2016/5/10/chartex" xmlns:cx5="http://schemas.microsoft.com/office/drawing/2016/5/11/chartex" xmlns:cx6="http://schemas.microsoft.com/office/drawing/2016/5/12/chartex" xmlns:cx7="http://schemas.microsoft.com/office/drawing/2016/5/13/chartex" xmlns:cx8="http://schemas.microsoft.com/office/drawing/2016/5/14/chartex" xmlns:mc="http://schemas.openxmlformats.org/markup-compatibility/2006" xmlns:aink="http://schemas.microsoft.com/office/drawing/2016/ink" xmlns:am3d="http://schemas.microsoft.com/office/drawing/2017/model3d" xmlns:o="urn:schemas-microsoft-com:office:office" xmlns:r="http://schemas.openxmlformats.org/officeDocument/2006/relationships" xmlns:m="http://schemas.openxmlformats.org/officeDocument/2006/math" xmlns:v="urn:schemas-microsoft-com:vml" xmlns:wp14="http://schemas.microsoft.com/office/word/2010/wordprocessingDrawing" xmlns:wp="http://schemas.openxmlformats.org/drawingml/2006/wordprocessingDrawing" xmlns:w10="urn:schemas-microsoft-com:office:word" xmlns:w="http://schemas.openxmlformats.org/wordprocessingml/2006/main" xmlns:w14="http://schemas.microsoft.com/office/word/2010/wordml" xmlns:w15="http://schemas.microsoft.com/office/word/2012/wordml" xmlns:w16cid="http://schemas.microsoft.com/office/word/2016/wordml/cid" xmlns:w16se="http://schemas.microsoft.com/office/word/2015/wordml/symex" xmlns:wpg="http://schemas.microsoft.com/office/word/2010/wordprocessingGroup" xmlns:wpi="http://schemas.microsoft.com/office/word/2010/wordprocessingInk" xmlns:wne="http://schemas.microsoft.com/office/word/2006/wordml" xmlns:wps="http://schemas.microsoft.com/office/word/2010/wordprocessingShape" mc:Ignorable="w14 w15 w16se w16cid wp14">
+<w:document xmlns:wpc="http://schemas.microsoft.com/office/word/2010/wordprocessingCanvas" xmlns:mo="http://schemas.microsoft.com/office/mac/office/2008/main" xmlns:mc="http://schemas.openxmlformats.org/markup-compatibility/2006" xmlns:mv="urn:schemas-microsoft-com:mac:vml" xmlns:o="urn:schemas-microsoft-com:office:office" xmlns:r="http://schemas.openxmlformats.org/officeDocument/2006/relationships" xmlns:m="http://schemas.openxmlformats.org/officeDocument/2006/math" xmlns:v="urn:schemas-microsoft-com:vml" xmlns:wp14="http://schemas.microsoft.com/office/word/2010/wordprocessingDrawing" xmlns:wp="http://schemas.openxmlformats.org/drawingml/2006/wordprocessingDrawing" xmlns:w10="urn:schemas-microsoft-com:office:word" xmlns:w="http://schemas.openxmlformats.org/wordprocessingml/2006/main" xmlns:w14="http://schemas.microsoft.com/office/word/2010/wordml" xmlns:wpg="http://schemas.microsoft.com/office/word/2010/wordprocessingGroup" xmlns:wpi="http://schemas.microsoft.com/office/word/2010/wordprocessingInk" xmlns:wne="http://schemas.microsoft.com/office/word/2006/wordml" xmlns:wps="http://schemas.microsoft.com/office/word/2010/wordprocessingShape" mc:Ignorable="w14 wp14">
   <w:body>
     <w:p>
       <w:r>
@@ -852,9 +852,6 @@
         <w:t xml:space="preserve">. Ziel ist es,  die Karten des Spielfeldes richtig darzustellen um das Spiel bei der Präsentation im GUI zu spielen und die Präsentation </w:t>
       </w:r>
       <w:r>
-        <w:rPr>
-          <w:lang w:val="en-CH"/>
-        </w:rPr>
         <w:t xml:space="preserve">zu </w:t>
       </w:r>
       <w:r>
@@ -913,18 +910,12 @@
         <w:t xml:space="preserve">Im Chat kann jetzt in Farbe geschrieben werden. Allerdings gibts jetzt teilweise Exceptions von AWT. Wir wissen nicht woher sie kommen und suchen nach Lösungen. Viele Ideen von </w:t>
       </w:r>
       <w:r>
-        <w:rPr>
-          <w:lang w:val="en-CH"/>
-        </w:rPr>
         <w:t>S</w:t>
       </w:r>
       <w:r>
         <w:t xml:space="preserve">tack </w:t>
       </w:r>
       <w:r>
-        <w:rPr>
-          <w:lang w:val="en-CH"/>
-        </w:rPr>
         <w:t>O</w:t>
       </w:r>
       <w:r>
@@ -937,14 +928,12 @@
         <w:rPr>
           <w:b/>
           <w:bCs/>
-          <w:lang w:val="en-CH"/>
-        </w:rPr>
-      </w:pPr>
-      <w:r>
-        <w:rPr>
-          <w:b/>
-          <w:bCs/>
-          <w:lang w:val="en-CH"/>
+        </w:rPr>
+      </w:pPr>
+      <w:r>
+        <w:rPr>
+          <w:b/>
+          <w:bCs/>
         </w:rPr>
         <w:t>19.-21. April</w:t>
       </w:r>
@@ -955,13 +944,13 @@
         <w:spacing w:after="0" w:line="240" w:lineRule="auto"/>
         <w:rPr>
           <w:rFonts w:eastAsia="Times New Roman" w:cstheme="minorHAnsi"/>
-          <w:lang w:val="en-CH" w:eastAsia="en-CH"/>
+          <w:lang w:eastAsia="uz-Cyrl-UZ"/>
         </w:rPr>
       </w:pPr>
       <w:r>
         <w:rPr>
           <w:rFonts w:eastAsia="Times New Roman" w:cstheme="minorHAnsi"/>
-          <w:lang w:val="en-CH" w:eastAsia="en-CH"/>
+          <w:lang w:eastAsia="uz-Cyrl-UZ"/>
         </w:rPr>
         <w:t>Erstes Einlesen zu JUnit und der Funktionsweise der Unit-Test sowie Gespräch innerhalb der Gruppe, welche Komponente des Spiels getestet werden soll. Die Wahl liegt zuerst bei der Spiellogik selbst, wird aber schnell zur ProtocolExecutor Klasse gewechselt: Tests über diese zentrale Klasse können auch in der Zukunft sehr nützlich sein – zum Beispiel um sicherzustellen, dass Änderungen im Code nicht zu Fehlern an anderen Stellen geführt haben. Diese Klasse zu testen führt unserer Meinung nach zum höchstmöglichen Code coverage (ein Begriff, den wir erst in der folgenden Übungsstunde richtig verstanden haben). </w:t>
       </w:r>
@@ -974,7 +963,7 @@
           <w:rFonts w:eastAsia="Times New Roman" w:cstheme="minorHAnsi"/>
           <w:sz w:val="28"/>
           <w:szCs w:val="28"/>
-          <w:lang w:val="en-CH" w:eastAsia="en-CH"/>
+          <w:lang w:eastAsia="uz-Cyrl-UZ"/>
         </w:rPr>
       </w:pPr>
     </w:p>
@@ -986,13 +975,13 @@
           <w:rFonts w:eastAsia="Times New Roman" w:cstheme="minorHAnsi"/>
           <w:sz w:val="28"/>
           <w:szCs w:val="28"/>
-          <w:lang w:val="en-CH" w:eastAsia="en-CH"/>
+          <w:lang w:eastAsia="uz-Cyrl-UZ"/>
         </w:rPr>
       </w:pPr>
       <w:r>
         <w:rPr>
           <w:rFonts w:eastAsia="Times New Roman" w:cstheme="minorHAnsi"/>
-          <w:lang w:val="en-CH" w:eastAsia="en-CH"/>
+          <w:lang w:eastAsia="uz-Cyrl-UZ"/>
         </w:rPr>
         <w:t>Erste Entwürfe der Tests werfen schnell Fragen auf: schon nur die Tatsache, dass für die Unit-Tests ein Server und Clients gestartet werden müssen und die Methoden nicht unabhängig davon getestet werden können, ist uns zu Beginn nicht klar. Danach kommen Schwierigkeiten auf, da uns nicht bewusst ist, dass Unit-Tests parallel und nicht sequenziell durchgeführt werden. Deshalb muss für jede Testmethode ein neues „Szenario“ bzw. Framework aufgesetzt werden, in dem dann zu Testen ist. </w:t>
       </w:r>
@@ -1019,13 +1008,13 @@
         <w:spacing w:after="0" w:line="240" w:lineRule="auto"/>
         <w:rPr>
           <w:rFonts w:eastAsia="Times New Roman" w:cstheme="minorHAnsi"/>
-          <w:lang w:val="en-CH" w:eastAsia="en-CH"/>
+          <w:lang w:eastAsia="uz-Cyrl-UZ"/>
         </w:rPr>
       </w:pPr>
       <w:r>
         <w:rPr>
           <w:rFonts w:eastAsia="Times New Roman" w:cstheme="minorHAnsi"/>
-          <w:lang w:val="en-CH" w:eastAsia="en-CH"/>
+          <w:lang w:eastAsia="uz-Cyrl-UZ"/>
         </w:rPr>
         <w:t>Dieses Problem wird mithilfe des Tipps unseres Tutors, eine @Before Methode zu implementieren, rasch gelöst. Allerdings müssen dann parallel mehrere Server gestartet werden, was ein umschreiben unseres bisher noch static gebliebenen Servers verlangt.</w:t>
       </w:r>
@@ -1036,30 +1025,25 @@
         <w:spacing w:after="0" w:line="240" w:lineRule="auto"/>
         <w:rPr>
           <w:rFonts w:eastAsia="Times New Roman" w:cstheme="minorHAnsi"/>
-          <w:lang w:val="en-CH" w:eastAsia="en-CH"/>
+          <w:lang w:eastAsia="uz-Cyrl-UZ"/>
         </w:rPr>
       </w:pPr>
       <w:r>
         <w:rPr>
           <w:rFonts w:eastAsia="Times New Roman" w:cstheme="minorHAnsi"/>
-          <w:lang w:val="en-CH" w:eastAsia="en-CH"/>
+          <w:lang w:eastAsia="uz-Cyrl-UZ"/>
         </w:rPr>
         <w:t>Daraufhin verläuft das Schreiben der Tests ohne weitere unerwartete Hürden und verbleibt beim stundenlangen Suchen und Finden von Fehlern, sowohl im Programm als auch in den Tests selbst, und schliesslich laufen alle 17 Methoden der ProtocolExecutorTest Klasse. Nur die Methode, welche den Netwerkprotokollbefehl DISPL testet, schlägt noch fehl. Der Grund dafür ist uns zu diesem Zeitpunkt noch nicht klar, wird jedoch in den nächsten Tagen untersucht.</w:t>
       </w:r>
       <w:r>
         <w:rPr>
           <w:rFonts w:eastAsia="Times New Roman" w:cstheme="minorHAnsi"/>
-          <w:lang w:val="en-CH" w:eastAsia="en-CH"/>
+          <w:lang w:eastAsia="uz-Cyrl-UZ"/>
         </w:rPr>
         <w:br/>
       </w:r>
     </w:p>
     <w:p>
-      <w:pPr>
-        <w:rPr>
-          <w:lang w:val="en-CH"/>
-        </w:rPr>
-      </w:pPr>
       <w:r>
         <w:t xml:space="preserve">Mehrere Karten auf dem Discard Stapel sind nun sichtbar. Die Anzahl der sichtbaren Karten wurde aber auf 5 beschränkt, da sie sonst zu viel Platz einnehmen. Da die grunsätzlichen Dinge vom Client und vom Server um das Spiel zu spielen funktionieren, </w:t>
       </w:r>
@@ -1073,32 +1057,21 @@
         <w:t>. Wir haben erfolglos versucht, den AWT Fehler durch die invokeLater Methode zu beheben.</w:t>
       </w:r>
       <w:r>
-        <w:rPr>
-          <w:lang w:val="en-CH"/>
-        </w:rPr>
         <w:t xml:space="preserve"> Auch nach Diskussionen mit unserem Tutor wird eine Lösung nicht klar. </w:t>
       </w:r>
     </w:p>
-    <w:p>
-      <w:pPr>
-        <w:rPr>
-          <w:lang w:val="en-CH"/>
-        </w:rPr>
-      </w:pPr>
-    </w:p>
-    <w:p>
-      <w:pPr>
-        <w:rPr>
-          <w:b/>
-          <w:bCs/>
-          <w:lang w:val="en-CH"/>
-        </w:rPr>
-      </w:pPr>
-      <w:r>
-        <w:rPr>
-          <w:b/>
-          <w:bCs/>
-          <w:lang w:val="en-CH"/>
+    <w:p/>
+    <w:p>
+      <w:pPr>
+        <w:rPr>
+          <w:b/>
+          <w:bCs/>
+        </w:rPr>
+      </w:pPr>
+      <w:r>
+        <w:rPr>
+          <w:b/>
+          <w:bCs/>
         </w:rPr>
         <w:t>2</w:t>
       </w:r>
@@ -1106,7 +1079,6 @@
         <w:rPr>
           <w:b/>
           <w:bCs/>
-          <w:lang w:val="en-CH"/>
         </w:rPr>
         <w:t>6</w:t>
       </w:r>
@@ -1114,59 +1086,83 @@
         <w:rPr>
           <w:b/>
           <w:bCs/>
-          <w:lang w:val="en-CH"/>
         </w:rPr>
         <w:t>. April</w:t>
       </w:r>
     </w:p>
     <w:p>
-      <w:pPr>
-        <w:rPr>
-          <w:lang w:val="en-CH"/>
-        </w:rPr>
-      </w:pPr>
-      <w:r>
-        <w:rPr>
-          <w:lang w:val="en-CH"/>
-        </w:rPr>
+      <w:r>
         <w:t>Tests sind alle fast fertig geschrieben, und wir spielen das Spiel sorgfältig durch und testen jegliche Edge Cases, oder mögliche Fehler und schreiben alle Verbesserungsmöglichkeiten auf. Ideen für Soundimplementation ins Spiel werden entwickelt. Um Whisper Chat in ein Button einzupacken wirft noch einige Probleme auf, das Formattieren der Namen ist nicht ganz wie erwartet. Nach mehreren Fehlversuchen, gelingt es uns, dies auch noch zu schaffen und so für den MS4 bereit zu sein. Das Spiel ist problemlos über GUI spielbar, die Gewinner werden auch richtig ausgegeben.</w:t>
       </w:r>
     </w:p>
     <w:p>
-      <w:pPr>
-        <w:rPr>
-          <w:lang w:val="en-CH"/>
-        </w:rPr>
-      </w:pPr>
-      <w:r>
-        <w:rPr>
-          <w:lang w:val="en-CH"/>
-        </w:rPr>
+      <w:r>
         <w:lastRenderedPageBreak/>
         <w:t xml:space="preserve">Obwohl High Score Implementation etwas Zeit brauchte, ist diese auch bereit und wird in ein Text File eingetragen! Das Repo wird ein letztes Mal angeschaut, damit wir keine unnötigen Files darauf haben, und alle benötigten Dokumente hochgeladen sind! </w:t>
       </w:r>
+    </w:p>
+    <w:p>
+      <w:pPr>
+        <w:shd w:val="clear" w:color="auto" w:fill="FFFFFF"/>
+        <w:spacing w:after="0" w:line="240" w:lineRule="auto"/>
+        <w:rPr>
+          <w:rFonts w:eastAsia="Times New Roman" w:cstheme="minorHAnsi"/>
+          <w:b/>
+          <w:bCs/>
+          <w:lang w:eastAsia="uz-Cyrl-UZ"/>
+        </w:rPr>
+      </w:pPr>
+    </w:p>
+    <w:p>
+      <w:pPr>
+        <w:ind w:left="2880" w:firstLine="720"/>
+        <w:jc w:val="both"/>
+        <w:rPr>
+          <w:i/>
+          <w:iCs/>
+          <w:color w:val="FF0000"/>
+        </w:rPr>
+      </w:pPr>
+      <w:r>
+        <w:rPr>
+          <w:i/>
+          <w:iCs/>
+          <w:color w:val="FF0000"/>
+        </w:rPr>
+        <w:t>Ende MS4</w:t>
+      </w:r>
+    </w:p>
+    <w:p>
+      <w:pPr>
+        <w:rPr>
+          <w:b/>
+          <w:bCs/>
+        </w:rPr>
+      </w:pPr>
+      <w:r>
+        <w:rPr>
+          <w:b/>
+          <w:bCs/>
+        </w:rPr>
+        <w:t>6. Mai</w:t>
+      </w:r>
+    </w:p>
+    <w:p>
+      <w:pPr>
+        <w:jc w:val="both"/>
+        <w:rPr>
+          <w:i/>
+          <w:iCs/>
+          <w:color w:val="FF0000"/>
+        </w:rPr>
+      </w:pPr>
+      <w:r>
+        <w:t>Tutorial</w:t>
+      </w:r>
       <w:bookmarkStart w:id="0" w:name="_GoBack"/>
       <w:bookmarkEnd w:id="0"/>
     </w:p>
-    <w:p>
-      <w:pPr>
-        <w:shd w:val="clear" w:color="auto" w:fill="FFFFFF"/>
-        <w:spacing w:after="0" w:line="240" w:lineRule="auto"/>
-        <w:rPr>
-          <w:rFonts w:eastAsia="Times New Roman" w:cstheme="minorHAnsi"/>
-          <w:b/>
-          <w:bCs/>
-          <w:lang w:val="en-CH" w:eastAsia="en-CH"/>
-        </w:rPr>
-      </w:pPr>
-    </w:p>
-    <w:p>
-      <w:pPr>
-        <w:rPr>
-          <w:lang w:val="en-CH"/>
-        </w:rPr>
-      </w:pPr>
-    </w:p>
+    <w:p/>
     <w:sectPr>
       <w:pgSz w:w="11906" w:h="16838"/>
       <w:pgMar w:top="1440" w:right="1440" w:bottom="1440" w:left="1440" w:header="708" w:footer="708" w:gutter="0"/>
@@ -1178,7 +1174,7 @@
 </file>
 
 <file path=word/styles.xml><?xml version="1.0" encoding="utf-8"?>
-<w:styles xmlns:mc="http://schemas.openxmlformats.org/markup-compatibility/2006" xmlns:r="http://schemas.openxmlformats.org/officeDocument/2006/relationships" xmlns:w="http://schemas.openxmlformats.org/wordprocessingml/2006/main" xmlns:w14="http://schemas.microsoft.com/office/word/2010/wordml" xmlns:w15="http://schemas.microsoft.com/office/word/2012/wordml" xmlns:w16cid="http://schemas.microsoft.com/office/word/2016/wordml/cid" xmlns:w16se="http://schemas.microsoft.com/office/word/2015/wordml/symex" mc:Ignorable="w14 w15 w16se w16cid">
+<w:styles xmlns:mc="http://schemas.openxmlformats.org/markup-compatibility/2006" xmlns:r="http://schemas.openxmlformats.org/officeDocument/2006/relationships" xmlns:w="http://schemas.openxmlformats.org/wordprocessingml/2006/main" xmlns:w14="http://schemas.microsoft.com/office/word/2010/wordml" mc:Ignorable="w14">
   <w:docDefaults>
     <w:rPrDefault>
       <w:rPr>
@@ -1194,386 +1190,165 @@
       </w:pPr>
     </w:pPrDefault>
   </w:docDefaults>
-  <w:latentStyles w:defLockedState="0" w:defUIPriority="99" w:defSemiHidden="0" w:defUnhideWhenUsed="0" w:defQFormat="0" w:count="376">
-    <w:lsdException w:name="Normal" w:uiPriority="0" w:qFormat="1"/>
-    <w:lsdException w:name="heading 1" w:uiPriority="9" w:qFormat="1"/>
-    <w:lsdException w:name="heading 2" w:semiHidden="1" w:uiPriority="9" w:unhideWhenUsed="1" w:qFormat="1"/>
-    <w:lsdException w:name="heading 3" w:semiHidden="1" w:uiPriority="9" w:unhideWhenUsed="1" w:qFormat="1"/>
-    <w:lsdException w:name="heading 4" w:semiHidden="1" w:uiPriority="9" w:unhideWhenUsed="1" w:qFormat="1"/>
-    <w:lsdException w:name="heading 5" w:semiHidden="1" w:uiPriority="9" w:unhideWhenUsed="1" w:qFormat="1"/>
-    <w:lsdException w:name="heading 6" w:semiHidden="1" w:uiPriority="9" w:unhideWhenUsed="1" w:qFormat="1"/>
-    <w:lsdException w:name="heading 7" w:semiHidden="1" w:uiPriority="9" w:unhideWhenUsed="1" w:qFormat="1"/>
-    <w:lsdException w:name="heading 8" w:semiHidden="1" w:uiPriority="9" w:unhideWhenUsed="1" w:qFormat="1"/>
-    <w:lsdException w:name="heading 9" w:semiHidden="1" w:uiPriority="9" w:unhideWhenUsed="1" w:qFormat="1"/>
-    <w:lsdException w:name="index 1" w:semiHidden="1" w:unhideWhenUsed="1"/>
-    <w:lsdException w:name="index 2" w:semiHidden="1" w:unhideWhenUsed="1"/>
-    <w:lsdException w:name="index 3" w:semiHidden="1" w:unhideWhenUsed="1"/>
-    <w:lsdException w:name="index 4" w:semiHidden="1" w:unhideWhenUsed="1"/>
-    <w:lsdException w:name="index 5" w:semiHidden="1" w:unhideWhenUsed="1"/>
-    <w:lsdException w:name="index 6" w:semiHidden="1" w:unhideWhenUsed="1"/>
-    <w:lsdException w:name="index 7" w:semiHidden="1" w:unhideWhenUsed="1"/>
-    <w:lsdException w:name="index 8" w:semiHidden="1" w:unhideWhenUsed="1"/>
-    <w:lsdException w:name="index 9" w:semiHidden="1" w:unhideWhenUsed="1"/>
-    <w:lsdException w:name="toc 1" w:semiHidden="1" w:uiPriority="39" w:unhideWhenUsed="1"/>
-    <w:lsdException w:name="toc 2" w:semiHidden="1" w:uiPriority="39" w:unhideWhenUsed="1"/>
-    <w:lsdException w:name="toc 3" w:semiHidden="1" w:uiPriority="39" w:unhideWhenUsed="1"/>
-    <w:lsdException w:name="toc 4" w:semiHidden="1" w:uiPriority="39" w:unhideWhenUsed="1"/>
-    <w:lsdException w:name="toc 5" w:semiHidden="1" w:uiPriority="39" w:unhideWhenUsed="1"/>
-    <w:lsdException w:name="toc 6" w:semiHidden="1" w:uiPriority="39" w:unhideWhenUsed="1"/>
-    <w:lsdException w:name="toc 7" w:semiHidden="1" w:uiPriority="39" w:unhideWhenUsed="1"/>
-    <w:lsdException w:name="toc 8" w:semiHidden="1" w:uiPriority="39" w:unhideWhenUsed="1"/>
-    <w:lsdException w:name="toc 9" w:semiHidden="1" w:uiPriority="39" w:unhideWhenUsed="1"/>
-    <w:lsdException w:name="Normal Indent" w:semiHidden="1" w:unhideWhenUsed="1"/>
-    <w:lsdException w:name="footnote text" w:semiHidden="1" w:unhideWhenUsed="1"/>
-    <w:lsdException w:name="annotation text" w:semiHidden="1" w:unhideWhenUsed="1"/>
-    <w:lsdException w:name="header" w:semiHidden="1" w:unhideWhenUsed="1"/>
-    <w:lsdException w:name="footer" w:semiHidden="1" w:unhideWhenUsed="1"/>
-    <w:lsdException w:name="index heading" w:semiHidden="1" w:unhideWhenUsed="1"/>
-    <w:lsdException w:name="caption" w:semiHidden="1" w:uiPriority="35" w:unhideWhenUsed="1" w:qFormat="1"/>
-    <w:lsdException w:name="table of figures" w:semiHidden="1" w:unhideWhenUsed="1"/>
-    <w:lsdException w:name="envelope address" w:semiHidden="1" w:unhideWhenUsed="1"/>
-    <w:lsdException w:name="envelope return" w:semiHidden="1" w:unhideWhenUsed="1"/>
-    <w:lsdException w:name="footnote reference" w:semiHidden="1" w:unhideWhenUsed="1"/>
-    <w:lsdException w:name="annotation reference" w:semiHidden="1" w:unhideWhenUsed="1"/>
-    <w:lsdException w:name="line number" w:semiHidden="1" w:unhideWhenUsed="1"/>
-    <w:lsdException w:name="page number" w:semiHidden="1" w:unhideWhenUsed="1"/>
-    <w:lsdException w:name="endnote reference" w:semiHidden="1" w:unhideWhenUsed="1"/>
-    <w:lsdException w:name="endnote text" w:semiHidden="1" w:unhideWhenUsed="1"/>
-    <w:lsdException w:name="table of authorities" w:semiHidden="1" w:unhideWhenUsed="1"/>
-    <w:lsdException w:name="macro" w:semiHidden="1" w:unhideWhenUsed="1"/>
-    <w:lsdException w:name="toa heading" w:semiHidden="1" w:unhideWhenUsed="1"/>
-    <w:lsdException w:name="List" w:semiHidden="1" w:unhideWhenUsed="1"/>
-    <w:lsdException w:name="List Bullet" w:semiHidden="1" w:unhideWhenUsed="1"/>
-    <w:lsdException w:name="List Number" w:semiHidden="1" w:unhideWhenUsed="1"/>
-    <w:lsdException w:name="List 2" w:semiHidden="1" w:unhideWhenUsed="1"/>
-    <w:lsdException w:name="List 3" w:semiHidden="1" w:unhideWhenUsed="1"/>
-    <w:lsdException w:name="List 4" w:semiHidden="1" w:unhideWhenUsed="1"/>
-    <w:lsdException w:name="List 5" w:semiHidden="1" w:unhideWhenUsed="1"/>
-    <w:lsdException w:name="List Bullet 2" w:semiHidden="1" w:unhideWhenUsed="1"/>
-    <w:lsdException w:name="List Bullet 3" w:semiHidden="1" w:unhideWhenUsed="1"/>
-    <w:lsdException w:name="List Bullet 4" w:semiHidden="1" w:unhideWhenUsed="1"/>
-    <w:lsdException w:name="List Bullet 5" w:semiHidden="1" w:unhideWhenUsed="1"/>
-    <w:lsdException w:name="List Number 2" w:semiHidden="1" w:unhideWhenUsed="1"/>
-    <w:lsdException w:name="List Number 3" w:semiHidden="1" w:unhideWhenUsed="1"/>
-    <w:lsdException w:name="List Number 4" w:semiHidden="1" w:unhideWhenUsed="1"/>
-    <w:lsdException w:name="List Number 5" w:semiHidden="1" w:unhideWhenUsed="1"/>
-    <w:lsdException w:name="Title" w:uiPriority="10" w:qFormat="1"/>
-    <w:lsdException w:name="Closing" w:semiHidden="1" w:unhideWhenUsed="1"/>
-    <w:lsdException w:name="Signature" w:semiHidden="1" w:unhideWhenUsed="1"/>
-    <w:lsdException w:name="Default Paragraph Font" w:semiHidden="1" w:uiPriority="1" w:unhideWhenUsed="1"/>
-    <w:lsdException w:name="Body Text" w:semiHidden="1" w:unhideWhenUsed="1"/>
-    <w:lsdException w:name="Body Text Indent" w:semiHidden="1" w:unhideWhenUsed="1"/>
-    <w:lsdException w:name="List Continue" w:semiHidden="1" w:unhideWhenUsed="1"/>
-    <w:lsdException w:name="List Continue 2" w:semiHidden="1" w:unhideWhenUsed="1"/>
-    <w:lsdException w:name="List Continue 3" w:semiHidden="1" w:unhideWhenUsed="1"/>
-    <w:lsdException w:name="List Continue 4" w:semiHidden="1" w:unhideWhenUsed="1"/>
-    <w:lsdException w:name="List Continue 5" w:semiHidden="1" w:unhideWhenUsed="1"/>
-    <w:lsdException w:name="Message Header" w:semiHidden="1" w:unhideWhenUsed="1"/>
-    <w:lsdException w:name="Subtitle" w:uiPriority="11" w:qFormat="1"/>
-    <w:lsdException w:name="Salutation" w:semiHidden="1" w:unhideWhenUsed="1"/>
-    <w:lsdException w:name="Date" w:semiHidden="1" w:unhideWhenUsed="1"/>
-    <w:lsdException w:name="Body Text First Indent" w:semiHidden="1" w:unhideWhenUsed="1"/>
-    <w:lsdException w:name="Body Text First Indent 2" w:semiHidden="1" w:unhideWhenUsed="1"/>
-    <w:lsdException w:name="Note Heading" w:semiHidden="1" w:unhideWhenUsed="1"/>
-    <w:lsdException w:name="Body Text 2" w:semiHidden="1" w:unhideWhenUsed="1"/>
-    <w:lsdException w:name="Body Text 3" w:semiHidden="1" w:unhideWhenUsed="1"/>
-    <w:lsdException w:name="Body Text Indent 2" w:semiHidden="1" w:unhideWhenUsed="1"/>
-    <w:lsdException w:name="Body Text Indent 3" w:semiHidden="1" w:unhideWhenUsed="1"/>
-    <w:lsdException w:name="Block Text" w:semiHidden="1" w:unhideWhenUsed="1"/>
-    <w:lsdException w:name="Hyperlink" w:semiHidden="1" w:unhideWhenUsed="1"/>
-    <w:lsdException w:name="FollowedHyperlink" w:semiHidden="1" w:unhideWhenUsed="1"/>
-    <w:lsdException w:name="Strong" w:uiPriority="22" w:qFormat="1"/>
-    <w:lsdException w:name="Emphasis" w:uiPriority="20" w:qFormat="1"/>
-    <w:lsdException w:name="Document Map" w:semiHidden="1" w:unhideWhenUsed="1"/>
-    <w:lsdException w:name="Plain Text" w:semiHidden="1" w:unhideWhenUsed="1"/>
-    <w:lsdException w:name="E-mail Signature" w:semiHidden="1" w:unhideWhenUsed="1"/>
-    <w:lsdException w:name="HTML Top of Form" w:semiHidden="1" w:unhideWhenUsed="1"/>
-    <w:lsdException w:name="HTML Bottom of Form" w:semiHidden="1" w:unhideWhenUsed="1"/>
-    <w:lsdException w:name="Normal (Web)" w:semiHidden="1" w:unhideWhenUsed="1"/>
-    <w:lsdException w:name="HTML Acronym" w:semiHidden="1" w:unhideWhenUsed="1"/>
-    <w:lsdException w:name="HTML Address" w:semiHidden="1" w:unhideWhenUsed="1"/>
-    <w:lsdException w:name="HTML Cite" w:semiHidden="1" w:unhideWhenUsed="1"/>
-    <w:lsdException w:name="HTML Code" w:semiHidden="1" w:unhideWhenUsed="1"/>
-    <w:lsdException w:name="HTML Definition" w:semiHidden="1" w:unhideWhenUsed="1"/>
-    <w:lsdException w:name="HTML Keyboard" w:semiHidden="1" w:unhideWhenUsed="1"/>
-    <w:lsdException w:name="HTML Preformatted" w:semiHidden="1" w:unhideWhenUsed="1"/>
-    <w:lsdException w:name="HTML Sample" w:semiHidden="1" w:unhideWhenUsed="1"/>
-    <w:lsdException w:name="HTML Typewriter" w:semiHidden="1" w:unhideWhenUsed="1"/>
-    <w:lsdException w:name="HTML Variable" w:semiHidden="1" w:unhideWhenUsed="1"/>
-    <w:lsdException w:name="Normal Table" w:semiHidden="1" w:unhideWhenUsed="1"/>
-    <w:lsdException w:name="annotation subject" w:semiHidden="1" w:unhideWhenUsed="1"/>
-    <w:lsdException w:name="No List" w:semiHidden="1" w:unhideWhenUsed="1"/>
-    <w:lsdException w:name="Outline List 1" w:semiHidden="1" w:unhideWhenUsed="1"/>
-    <w:lsdException w:name="Outline List 2" w:semiHidden="1" w:unhideWhenUsed="1"/>
-    <w:lsdException w:name="Outline List 3" w:semiHidden="1" w:unhideWhenUsed="1"/>
-    <w:lsdException w:name="Table Simple 1" w:semiHidden="1" w:unhideWhenUsed="1"/>
-    <w:lsdException w:name="Table Simple 2" w:semiHidden="1" w:unhideWhenUsed="1"/>
-    <w:lsdException w:name="Table Simple 3" w:semiHidden="1" w:unhideWhenUsed="1"/>
-    <w:lsdException w:name="Table Classic 1" w:semiHidden="1" w:unhideWhenUsed="1"/>
-    <w:lsdException w:name="Table Classic 2" w:semiHidden="1" w:unhideWhenUsed="1"/>
-    <w:lsdException w:name="Table Classic 3" w:semiHidden="1" w:unhideWhenUsed="1"/>
-    <w:lsdException w:name="Table Classic 4" w:semiHidden="1" w:unhideWhenUsed="1"/>
-    <w:lsdException w:name="Table Colorful 1" w:semiHidden="1" w:unhideWhenUsed="1"/>
-    <w:lsdException w:name="Table Colorful 2" w:semiHidden="1" w:unhideWhenUsed="1"/>
-    <w:lsdException w:name="Table Colorful 3" w:semiHidden="1" w:unhideWhenUsed="1"/>
-    <w:lsdException w:name="Table Columns 1" w:semiHidden="1" w:unhideWhenUsed="1"/>
-    <w:lsdException w:name="Table Columns 2" w:semiHidden="1" w:unhideWhenUsed="1"/>
-    <w:lsdException w:name="Table Columns 3" w:semiHidden="1" w:unhideWhenUsed="1"/>
-    <w:lsdException w:name="Table Columns 4" w:semiHidden="1" w:unhideWhenUsed="1"/>
-    <w:lsdException w:name="Table Columns 5" w:semiHidden="1" w:unhideWhenUsed="1"/>
-    <w:lsdException w:name="Table Grid 1" w:semiHidden="1" w:unhideWhenUsed="1"/>
-    <w:lsdException w:name="Table Grid 2" w:semiHidden="1" w:unhideWhenUsed="1"/>
-    <w:lsdException w:name="Table Grid 3" w:semiHidden="1" w:unhideWhenUsed="1"/>
-    <w:lsdException w:name="Table Grid 4" w:semiHidden="1" w:unhideWhenUsed="1"/>
-    <w:lsdException w:name="Table Grid 5" w:semiHidden="1" w:unhideWhenUsed="1"/>
-    <w:lsdException w:name="Table Grid 6" w:semiHidden="1" w:unhideWhenUsed="1"/>
-    <w:lsdException w:name="Table Grid 7" w:semiHidden="1" w:unhideWhenUsed="1"/>
-    <w:lsdException w:name="Table Grid 8" w:semiHidden="1" w:unhideWhenUsed="1"/>
-    <w:lsdException w:name="Table List 1" w:semiHidden="1" w:unhideWhenUsed="1"/>
-    <w:lsdException w:name="Table List 2" w:semiHidden="1" w:unhideWhenUsed="1"/>
-    <w:lsdException w:name="Table List 3" w:semiHidden="1" w:unhideWhenUsed="1"/>
-    <w:lsdException w:name="Table List 4" w:semiHidden="1" w:unhideWhenUsed="1"/>
-    <w:lsdException w:name="Table List 5" w:semiHidden="1" w:unhideWhenUsed="1"/>
-    <w:lsdException w:name="Table List 6" w:semiHidden="1" w:unhideWhenUsed="1"/>
-    <w:lsdException w:name="Table List 7" w:semiHidden="1" w:unhideWhenUsed="1"/>
-    <w:lsdException w:name="Table List 8" w:semiHidden="1" w:unhideWhenUsed="1"/>
-    <w:lsdException w:name="Table 3D effects 1" w:semiHidden="1" w:unhideWhenUsed="1"/>
-    <w:lsdException w:name="Table 3D effects 2" w:semiHidden="1" w:unhideWhenUsed="1"/>
-    <w:lsdException w:name="Table 3D effects 3" w:semiHidden="1" w:unhideWhenUsed="1"/>
-    <w:lsdException w:name="Table Contemporary" w:semiHidden="1" w:unhideWhenUsed="1"/>
-    <w:lsdException w:name="Table Elegant" w:semiHidden="1" w:unhideWhenUsed="1"/>
-    <w:lsdException w:name="Table Professional" w:semiHidden="1" w:unhideWhenUsed="1"/>
-    <w:lsdException w:name="Table Subtle 1" w:semiHidden="1" w:unhideWhenUsed="1"/>
-    <w:lsdException w:name="Table Subtle 2" w:semiHidden="1" w:unhideWhenUsed="1"/>
-    <w:lsdException w:name="Table Web 1" w:semiHidden="1" w:unhideWhenUsed="1"/>
-    <w:lsdException w:name="Table Web 2" w:semiHidden="1" w:unhideWhenUsed="1"/>
-    <w:lsdException w:name="Table Web 3" w:semiHidden="1" w:unhideWhenUsed="1"/>
-    <w:lsdException w:name="Balloon Text" w:semiHidden="1" w:unhideWhenUsed="1"/>
-    <w:lsdException w:name="Table Grid" w:uiPriority="39"/>
-    <w:lsdException w:name="Table Theme" w:semiHidden="1" w:unhideWhenUsed="1"/>
-    <w:lsdException w:name="Placeholder Text" w:semiHidden="1"/>
-    <w:lsdException w:name="No Spacing" w:uiPriority="1" w:qFormat="1"/>
-    <w:lsdException w:name="Light Shading" w:uiPriority="60"/>
-    <w:lsdException w:name="Light List" w:uiPriority="61"/>
-    <w:lsdException w:name="Light Grid" w:uiPriority="62"/>
-    <w:lsdException w:name="Medium Shading 1" w:uiPriority="63"/>
-    <w:lsdException w:name="Medium Shading 2" w:uiPriority="64"/>
-    <w:lsdException w:name="Medium List 1" w:uiPriority="65"/>
-    <w:lsdException w:name="Medium List 2" w:uiPriority="66"/>
-    <w:lsdException w:name="Medium Grid 1" w:uiPriority="67"/>
-    <w:lsdException w:name="Medium Grid 2" w:uiPriority="68"/>
-    <w:lsdException w:name="Medium Grid 3" w:uiPriority="69"/>
-    <w:lsdException w:name="Dark List" w:uiPriority="70"/>
-    <w:lsdException w:name="Colorful Shading" w:uiPriority="71"/>
-    <w:lsdException w:name="Colorful List" w:uiPriority="72"/>
-    <w:lsdException w:name="Colorful Grid" w:uiPriority="73"/>
-    <w:lsdException w:name="Light Shading Accent 1" w:uiPriority="60"/>
-    <w:lsdException w:name="Light List Accent 1" w:uiPriority="61"/>
-    <w:lsdException w:name="Light Grid Accent 1" w:uiPriority="62"/>
-    <w:lsdException w:name="Medium Shading 1 Accent 1" w:uiPriority="63"/>
-    <w:lsdException w:name="Medium Shading 2 Accent 1" w:uiPriority="64"/>
-    <w:lsdException w:name="Medium List 1 Accent 1" w:uiPriority="65"/>
-    <w:lsdException w:name="Revision" w:semiHidden="1"/>
-    <w:lsdException w:name="List Paragraph" w:uiPriority="34" w:qFormat="1"/>
-    <w:lsdException w:name="Quote" w:uiPriority="29" w:qFormat="1"/>
-    <w:lsdException w:name="Intense Quote" w:uiPriority="30" w:qFormat="1"/>
-    <w:lsdException w:name="Medium List 2 Accent 1" w:uiPriority="66"/>
-    <w:lsdException w:name="Medium Grid 1 Accent 1" w:uiPriority="67"/>
-    <w:lsdException w:name="Medium Grid 2 Accent 1" w:uiPriority="68"/>
-    <w:lsdException w:name="Medium Grid 3 Accent 1" w:uiPriority="69"/>
-    <w:lsdException w:name="Dark List Accent 1" w:uiPriority="70"/>
-    <w:lsdException w:name="Colorful Shading Accent 1" w:uiPriority="71"/>
-    <w:lsdException w:name="Colorful List Accent 1" w:uiPriority="72"/>
-    <w:lsdException w:name="Colorful Grid Accent 1" w:uiPriority="73"/>
-    <w:lsdException w:name="Light Shading Accent 2" w:uiPriority="60"/>
-    <w:lsdException w:name="Light List Accent 2" w:uiPriority="61"/>
-    <w:lsdException w:name="Light Grid Accent 2" w:uiPriority="62"/>
-    <w:lsdException w:name="Medium Shading 1 Accent 2" w:uiPriority="63"/>
-    <w:lsdException w:name="Medium Shading 2 Accent 2" w:uiPriority="64"/>
-    <w:lsdException w:name="Medium List 1 Accent 2" w:uiPriority="65"/>
-    <w:lsdException w:name="Medium List 2 Accent 2" w:uiPriority="66"/>
-    <w:lsdException w:name="Medium Grid 1 Accent 2" w:uiPriority="67"/>
-    <w:lsdException w:name="Medium Grid 2 Accent 2" w:uiPriority="68"/>
-    <w:lsdException w:name="Medium Grid 3 Accent 2" w:uiPriority="69"/>
-    <w:lsdException w:name="Dark List Accent 2" w:uiPriority="70"/>
-    <w:lsdException w:name="Colorful Shading Accent 2" w:uiPriority="71"/>
-    <w:lsdException w:name="Colorful List Accent 2" w:uiPriority="72"/>
-    <w:lsdException w:name="Colorful Grid Accent 2" w:uiPriority="73"/>
-    <w:lsdException w:name="Light Shading Accent 3" w:uiPriority="60"/>
-    <w:lsdException w:name="Light List Accent 3" w:uiPriority="61"/>
-    <w:lsdException w:name="Light Grid Accent 3" w:uiPriority="62"/>
-    <w:lsdException w:name="Medium Shading 1 Accent 3" w:uiPriority="63"/>
-    <w:lsdException w:name="Medium Shading 2 Accent 3" w:uiPriority="64"/>
-    <w:lsdException w:name="Medium List 1 Accent 3" w:uiPriority="65"/>
-    <w:lsdException w:name="Medium List 2 Accent 3" w:uiPriority="66"/>
-    <w:lsdException w:name="Medium Grid 1 Accent 3" w:uiPriority="67"/>
-    <w:lsdException w:name="Medium Grid 2 Accent 3" w:uiPriority="68"/>
-    <w:lsdException w:name="Medium Grid 3 Accent 3" w:uiPriority="69"/>
-    <w:lsdException w:name="Dark List Accent 3" w:uiPriority="70"/>
-    <w:lsdException w:name="Colorful Shading Accent 3" w:uiPriority="71"/>
-    <w:lsdException w:name="Colorful List Accent 3" w:uiPriority="72"/>
-    <w:lsdException w:name="Colorful Grid Accent 3" w:uiPriority="73"/>
-    <w:lsdException w:name="Light Shading Accent 4" w:uiPriority="60"/>
-    <w:lsdException w:name="Light List Accent 4" w:uiPriority="61"/>
-    <w:lsdException w:name="Light Grid Accent 4" w:uiPriority="62"/>
-    <w:lsdException w:name="Medium Shading 1 Accent 4" w:uiPriority="63"/>
-    <w:lsdException w:name="Medium Shading 2 Accent 4" w:uiPriority="64"/>
-    <w:lsdException w:name="Medium List 1 Accent 4" w:uiPriority="65"/>
-    <w:lsdException w:name="Medium List 2 Accent 4" w:uiPriority="66"/>
-    <w:lsdException w:name="Medium Grid 1 Accent 4" w:uiPriority="67"/>
-    <w:lsdException w:name="Medium Grid 2 Accent 4" w:uiPriority="68"/>
-    <w:lsdException w:name="Medium Grid 3 Accent 4" w:uiPriority="69"/>
-    <w:lsdException w:name="Dark List Accent 4" w:uiPriority="70"/>
-    <w:lsdException w:name="Colorful Shading Accent 4" w:uiPriority="71"/>
-    <w:lsdException w:name="Colorful List Accent 4" w:uiPriority="72"/>
-    <w:lsdException w:name="Colorful Grid Accent 4" w:uiPriority="73"/>
-    <w:lsdException w:name="Light Shading Accent 5" w:uiPriority="60"/>
-    <w:lsdException w:name="Light List Accent 5" w:uiPriority="61"/>
-    <w:lsdException w:name="Light Grid Accent 5" w:uiPriority="62"/>
-    <w:lsdException w:name="Medium Shading 1 Accent 5" w:uiPriority="63"/>
-    <w:lsdException w:name="Medium Shading 2 Accent 5" w:uiPriority="64"/>
-    <w:lsdException w:name="Medium List 1 Accent 5" w:uiPriority="65"/>
-    <w:lsdException w:name="Medium List 2 Accent 5" w:uiPriority="66"/>
-    <w:lsdException w:name="Medium Grid 1 Accent 5" w:uiPriority="67"/>
-    <w:lsdException w:name="Medium Grid 2 Accent 5" w:uiPriority="68"/>
-    <w:lsdException w:name="Medium Grid 3 Accent 5" w:uiPriority="69"/>
-    <w:lsdException w:name="Dark List Accent 5" w:uiPriority="70"/>
-    <w:lsdException w:name="Colorful Shading Accent 5" w:uiPriority="71"/>
-    <w:lsdException w:name="Colorful List Accent 5" w:uiPriority="72"/>
-    <w:lsdException w:name="Colorful Grid Accent 5" w:uiPriority="73"/>
-    <w:lsdException w:name="Light Shading Accent 6" w:uiPriority="60"/>
-    <w:lsdException w:name="Light List Accent 6" w:uiPriority="61"/>
-    <w:lsdException w:name="Light Grid Accent 6" w:uiPriority="62"/>
-    <w:lsdException w:name="Medium Shading 1 Accent 6" w:uiPriority="63"/>
-    <w:lsdException w:name="Medium Shading 2 Accent 6" w:uiPriority="64"/>
-    <w:lsdException w:name="Medium List 1 Accent 6" w:uiPriority="65"/>
-    <w:lsdException w:name="Medium List 2 Accent 6" w:uiPriority="66"/>
-    <w:lsdException w:name="Medium Grid 1 Accent 6" w:uiPriority="67"/>
-    <w:lsdException w:name="Medium Grid 2 Accent 6" w:uiPriority="68"/>
-    <w:lsdException w:name="Medium Grid 3 Accent 6" w:uiPriority="69"/>
-    <w:lsdException w:name="Dark List Accent 6" w:uiPriority="70"/>
-    <w:lsdException w:name="Colorful Shading Accent 6" w:uiPriority="71"/>
-    <w:lsdException w:name="Colorful List Accent 6" w:uiPriority="72"/>
-    <w:lsdException w:name="Colorful Grid Accent 6" w:uiPriority="73"/>
-    <w:lsdException w:name="Subtle Emphasis" w:uiPriority="19" w:qFormat="1"/>
-    <w:lsdException w:name="Intense Emphasis" w:uiPriority="21" w:qFormat="1"/>
-    <w:lsdException w:name="Subtle Reference" w:uiPriority="31" w:qFormat="1"/>
-    <w:lsdException w:name="Intense Reference" w:uiPriority="32" w:qFormat="1"/>
-    <w:lsdException w:name="Book Title" w:uiPriority="33" w:qFormat="1"/>
-    <w:lsdException w:name="Bibliography" w:semiHidden="1" w:uiPriority="37" w:unhideWhenUsed="1"/>
-    <w:lsdException w:name="TOC Heading" w:semiHidden="1" w:uiPriority="39" w:unhideWhenUsed="1" w:qFormat="1"/>
-    <w:lsdException w:name="Grid Table 4" w:uiPriority="49"/>
-    <w:lsdException w:name="Grid Table 5 Dark" w:uiPriority="50"/>
-    <w:lsdException w:name="Grid Table 6 Colorful" w:uiPriority="51"/>
-    <w:lsdException w:name="Grid Table 7 Colorful" w:uiPriority="52"/>
-    <w:lsdException w:name="Grid Table 1 Light Accent 1" w:uiPriority="46"/>
-    <w:lsdException w:name="Grid Table 2 Accent 1" w:uiPriority="47"/>
-    <w:lsdException w:name="Grid Table 3 Accent 1" w:uiPriority="48"/>
-    <w:lsdException w:name="Grid Table 4 Accent 1" w:uiPriority="49"/>
-    <w:lsdException w:name="Grid Table 5 Dark Accent 1" w:uiPriority="50"/>
-    <w:lsdException w:name="Grid Table 6 Colorful Accent 1" w:uiPriority="51"/>
-    <w:lsdException w:name="Grid Table 7 Colorful Accent 1" w:uiPriority="52"/>
-    <w:lsdException w:name="Grid Table 1 Light Accent 2" w:uiPriority="46"/>
-    <w:lsdException w:name="Grid Table 2 Accent 2" w:uiPriority="47"/>
-    <w:lsdException w:name="Grid Table 3 Accent 2" w:uiPriority="48"/>
-    <w:lsdException w:name="Grid Table 4 Accent 2" w:uiPriority="49"/>
-    <w:lsdException w:name="Grid Table 5 Dark Accent 2" w:uiPriority="50"/>
-    <w:lsdException w:name="Grid Table 6 Colorful Accent 2" w:uiPriority="51"/>
-    <w:lsdException w:name="Grid Table 7 Colorful Accent 2" w:uiPriority="52"/>
-    <w:lsdException w:name="Grid Table 1 Light Accent 3" w:uiPriority="46"/>
-    <w:lsdException w:name="Grid Table 2 Accent 3" w:uiPriority="47"/>
-    <w:lsdException w:name="Grid Table 3 Accent 3" w:uiPriority="48"/>
-    <w:lsdException w:name="Grid Table 4 Accent 3" w:uiPriority="49"/>
-    <w:lsdException w:name="Grid Table 5 Dark Accent 3" w:uiPriority="50"/>
-    <w:lsdException w:name="Grid Table 6 Colorful Accent 3" w:uiPriority="51"/>
-    <w:lsdException w:name="Grid Table 7 Colorful Accent 3" w:uiPriority="52"/>
-    <w:lsdException w:name="Grid Table 1 Light Accent 4" w:uiPriority="46"/>
-    <w:lsdException w:name="Grid Table 2 Accent 4" w:uiPriority="47"/>
-    <w:lsdException w:name="Grid Table 3 Accent 4" w:uiPriority="48"/>
-    <w:lsdException w:name="Grid Table 4 Accent 4" w:uiPriority="49"/>
-    <w:lsdException w:name="Grid Table 5 Dark Accent 4" w:uiPriority="50"/>
-    <w:lsdException w:name="Grid Table 6 Colorful Accent 4" w:uiPriority="51"/>
-    <w:lsdException w:name="Grid Table 7 Colorful Accent 4" w:uiPriority="52"/>
-    <w:lsdException w:name="Grid Table 1 Light Accent 5" w:uiPriority="46"/>
-    <w:lsdException w:name="Grid Table 2 Accent 5" w:uiPriority="47"/>
-    <w:lsdException w:name="Grid Table 3 Accent 5" w:uiPriority="48"/>
-    <w:lsdException w:name="Grid Table 4 Accent 5" w:uiPriority="49"/>
-    <w:lsdException w:name="Grid Table 5 Dark Accent 5" w:uiPriority="50"/>
-    <w:lsdException w:name="Grid Table 6 Colorful Accent 5" w:uiPriority="51"/>
-    <w:lsdException w:name="Grid Table 7 Colorful Accent 5" w:uiPriority="52"/>
-    <w:lsdException w:name="Grid Table 1 Light Accent 6" w:uiPriority="46"/>
-    <w:lsdException w:name="Grid Table 2 Accent 6" w:uiPriority="47"/>
-    <w:lsdException w:name="Grid Table 3 Accent 6" w:uiPriority="48"/>
-    <w:lsdException w:name="Grid Table 4 Accent 6" w:uiPriority="49"/>
-    <w:lsdException w:name="Grid Table 5 Dark Accent 6" w:uiPriority="50"/>
-    <w:lsdException w:name="Grid Table 6 Colorful Accent 6" w:uiPriority="51"/>
-    <w:lsdException w:name="Grid Table 7 Colorful Accent 6" w:uiPriority="52"/>
-    <w:lsdException w:name="List Table 1 Light" w:uiPriority="46"/>
-    <w:lsdException w:name="List Table 2" w:uiPriority="47"/>
-    <w:lsdException w:name="List Table 3" w:uiPriority="48"/>
-    <w:lsdException w:name="List Table 4" w:uiPriority="49"/>
-    <w:lsdException w:name="List Table 5 Dark" w:uiPriority="50"/>
-    <w:lsdException w:name="List Table 6 Colorful" w:uiPriority="51"/>
-    <w:lsdException w:name="List Table 7 Colorful" w:uiPriority="52"/>
-    <w:lsdException w:name="List Table 1 Light Accent 1" w:uiPriority="46"/>
-    <w:lsdException w:name="List Table 2 Accent 1" w:uiPriority="47"/>
-    <w:lsdException w:name="List Table 3 Accent 1" w:uiPriority="48"/>
-    <w:lsdException w:name="List Table 4 Accent 1" w:uiPriority="49"/>
-    <w:lsdException w:name="List Table 5 Dark Accent 1" w:uiPriority="50"/>
-    <w:lsdException w:name="List Table 6 Colorful Accent 1" w:uiPriority="51"/>
-    <w:lsdException w:name="List Table 7 Colorful Accent 1" w:uiPriority="52"/>
-    <w:lsdException w:name="List Table 1 Light Accent 2" w:uiPriority="46"/>
-    <w:lsdException w:name="List Table 2 Accent 2" w:uiPriority="47"/>
-    <w:lsdException w:name="List Table 3 Accent 2" w:uiPriority="48"/>
-    <w:lsdException w:name="List Table 4 Accent 2" w:uiPriority="49"/>
-    <w:lsdException w:name="List Table 5 Dark Accent 2" w:uiPriority="50"/>
-    <w:lsdException w:name="List Table 6 Colorful Accent 2" w:uiPriority="51"/>
-    <w:lsdException w:name="List Table 7 Colorful Accent 2" w:uiPriority="52"/>
-    <w:lsdException w:name="List Table 1 Light Accent 3" w:uiPriority="46"/>
-    <w:lsdException w:name="List Table 2 Accent 3" w:uiPriority="47"/>
-    <w:lsdException w:name="List Table 3 Accent 3" w:uiPriority="48"/>
-    <w:lsdException w:name="List Table 4 Accent 3" w:uiPriority="49"/>
-    <w:lsdException w:name="List Table 5 Dark Accent 3" w:uiPriority="50"/>
-    <w:lsdException w:name="List Table 6 Colorful Accent 3" w:uiPriority="51"/>
-    <w:lsdException w:name="List Table 7 Colorful Accent 3" w:uiPriority="52"/>
-    <w:lsdException w:name="List Table 1 Light Accent 4" w:uiPriority="46"/>
-    <w:lsdException w:name="List Table 2 Accent 4" w:uiPriority="47"/>
-    <w:lsdException w:name="List Table 3 Accent 4" w:uiPriority="48"/>
-    <w:lsdException w:name="List Table 4 Accent 4" w:uiPriority="49"/>
-    <w:lsdException w:name="List Table 5 Dark Accent 4" w:uiPriority="50"/>
-    <w:lsdException w:name="List Table 6 Colorful Accent 4" w:uiPriority="51"/>
-    <w:lsdException w:name="List Table 7 Colorful Accent 4" w:uiPriority="52"/>
-    <w:lsdException w:name="List Table 1 Light Accent 5" w:uiPriority="46"/>
-    <w:lsdException w:name="List Table 2 Accent 5" w:uiPriority="47"/>
-    <w:lsdException w:name="List Table 3 Accent 5" w:uiPriority="48"/>
-    <w:lsdException w:name="List Table 4 Accent 5" w:uiPriority="49"/>
-    <w:lsdException w:name="List Table 5 Dark Accent 5" w:uiPriority="50"/>
-    <w:lsdException w:name="List Table 6 Colorful Accent 5" w:uiPriority="51"/>
-    <w:lsdException w:name="List Table 7 Colorful Accent 5" w:uiPriority="52"/>
-    <w:lsdException w:name="List Table 1 Light Accent 6" w:uiPriority="46"/>
-    <w:lsdException w:name="List Table 2 Accent 6" w:uiPriority="47"/>
-    <w:lsdException w:name="List Table 3 Accent 6" w:uiPriority="48"/>
-    <w:lsdException w:name="List Table 4 Accent 6" w:uiPriority="49"/>
-    <w:lsdException w:name="List Table 5 Dark Accent 6" w:uiPriority="50"/>
-    <w:lsdException w:name="List Table 6 Colorful Accent 6" w:uiPriority="51"/>
-    <w:lsdException w:name="List Table 7 Colorful Accent 6" w:uiPriority="52"/>
-    <w:lsdException w:name="Mention" w:semiHidden="1" w:unhideWhenUsed="1"/>
-    <w:lsdException w:name="Smart Hyperlink" w:semiHidden="1" w:unhideWhenUsed="1"/>
-    <w:lsdException w:name="Hashtag" w:semiHidden="1" w:unhideWhenUsed="1"/>
-    <w:lsdException w:name="Unresolved Mention" w:semiHidden="1" w:unhideWhenUsed="1"/>
-    <w:lsdException w:name="Smart Link" w:semiHidden="1" w:unhideWhenUsed="1"/>
+  <w:latentStyles w:defLockedState="0" w:defUIPriority="99" w:defSemiHidden="1" w:defUnhideWhenUsed="1" w:defQFormat="0" w:count="276">
+    <w:lsdException w:name="Normal" w:semiHidden="0" w:uiPriority="0" w:unhideWhenUsed="0" w:qFormat="1"/>
+    <w:lsdException w:name="heading 1" w:semiHidden="0" w:uiPriority="9" w:unhideWhenUsed="0" w:qFormat="1"/>
+    <w:lsdException w:name="heading 2" w:uiPriority="9" w:qFormat="1"/>
+    <w:lsdException w:name="heading 3" w:uiPriority="9" w:qFormat="1"/>
+    <w:lsdException w:name="heading 4" w:uiPriority="9" w:qFormat="1"/>
+    <w:lsdException w:name="heading 5" w:uiPriority="9" w:qFormat="1"/>
+    <w:lsdException w:name="heading 6" w:uiPriority="9" w:qFormat="1"/>
+    <w:lsdException w:name="heading 7" w:uiPriority="9" w:qFormat="1"/>
+    <w:lsdException w:name="heading 8" w:uiPriority="9" w:qFormat="1"/>
+    <w:lsdException w:name="heading 9" w:uiPriority="9" w:qFormat="1"/>
+    <w:lsdException w:name="toc 1" w:uiPriority="39"/>
+    <w:lsdException w:name="toc 2" w:uiPriority="39"/>
+    <w:lsdException w:name="toc 3" w:uiPriority="39"/>
+    <w:lsdException w:name="toc 4" w:uiPriority="39"/>
+    <w:lsdException w:name="toc 5" w:uiPriority="39"/>
+    <w:lsdException w:name="toc 6" w:uiPriority="39"/>
+    <w:lsdException w:name="toc 7" w:uiPriority="39"/>
+    <w:lsdException w:name="toc 8" w:uiPriority="39"/>
+    <w:lsdException w:name="toc 9" w:uiPriority="39"/>
+    <w:lsdException w:name="caption" w:uiPriority="35" w:qFormat="1"/>
+    <w:lsdException w:name="Title" w:semiHidden="0" w:uiPriority="10" w:unhideWhenUsed="0" w:qFormat="1"/>
+    <w:lsdException w:name="Default Paragraph Font" w:uiPriority="1"/>
+    <w:lsdException w:name="Subtitle" w:semiHidden="0" w:uiPriority="11" w:unhideWhenUsed="0" w:qFormat="1"/>
+    <w:lsdException w:name="Strong" w:semiHidden="0" w:uiPriority="22" w:unhideWhenUsed="0" w:qFormat="1"/>
+    <w:lsdException w:name="Emphasis" w:semiHidden="0" w:uiPriority="20" w:unhideWhenUsed="0" w:qFormat="1"/>
+    <w:lsdException w:name="Table Grid" w:semiHidden="0" w:uiPriority="39" w:unhideWhenUsed="0"/>
+    <w:lsdException w:name="Note Level 1" w:semiHidden="0" w:unhideWhenUsed="0"/>
+    <w:lsdException w:name="Note Level 2" w:semiHidden="0" w:unhideWhenUsed="0"/>
+    <w:lsdException w:name="Note Level 3" w:semiHidden="0" w:unhideWhenUsed="0"/>
+    <w:lsdException w:name="Note Level 4" w:semiHidden="0" w:unhideWhenUsed="0"/>
+    <w:lsdException w:name="Note Level 5" w:semiHidden="0" w:unhideWhenUsed="0"/>
+    <w:lsdException w:name="Note Level 6" w:semiHidden="0" w:unhideWhenUsed="0"/>
+    <w:lsdException w:name="Note Level 7" w:semiHidden="0" w:unhideWhenUsed="0"/>
+    <w:lsdException w:name="Note Level 8" w:semiHidden="0" w:unhideWhenUsed="0"/>
+    <w:lsdException w:name="Note Level 9" w:semiHidden="0" w:unhideWhenUsed="0"/>
+    <w:lsdException w:name="Placeholder Text" w:unhideWhenUsed="0"/>
+    <w:lsdException w:name="No Spacing" w:semiHidden="0" w:uiPriority="1" w:unhideWhenUsed="0" w:qFormat="1"/>
+    <w:lsdException w:name="Light Shading" w:semiHidden="0" w:uiPriority="60" w:unhideWhenUsed="0"/>
+    <w:lsdException w:name="Light List" w:semiHidden="0" w:uiPriority="61" w:unhideWhenUsed="0"/>
+    <w:lsdException w:name="Light Grid" w:semiHidden="0" w:uiPriority="62" w:unhideWhenUsed="0"/>
+    <w:lsdException w:name="Medium Shading 1" w:semiHidden="0" w:uiPriority="63" w:unhideWhenUsed="0"/>
+    <w:lsdException w:name="Medium Shading 2" w:semiHidden="0" w:uiPriority="64" w:unhideWhenUsed="0"/>
+    <w:lsdException w:name="Medium List 1" w:semiHidden="0" w:uiPriority="65" w:unhideWhenUsed="0"/>
+    <w:lsdException w:name="Medium List 2" w:semiHidden="0" w:uiPriority="66" w:unhideWhenUsed="0"/>
+    <w:lsdException w:name="Medium Grid 1" w:semiHidden="0" w:uiPriority="67" w:unhideWhenUsed="0"/>
+    <w:lsdException w:name="Medium Grid 2" w:semiHidden="0" w:uiPriority="68" w:unhideWhenUsed="0"/>
+    <w:lsdException w:name="Medium Grid 3" w:semiHidden="0" w:uiPriority="69" w:unhideWhenUsed="0"/>
+    <w:lsdException w:name="Dark List" w:semiHidden="0" w:uiPriority="70" w:unhideWhenUsed="0"/>
+    <w:lsdException w:name="Colorful Shading" w:semiHidden="0" w:uiPriority="71" w:unhideWhenUsed="0"/>
+    <w:lsdException w:name="Colorful List" w:semiHidden="0" w:uiPriority="72" w:unhideWhenUsed="0"/>
+    <w:lsdException w:name="Colorful Grid" w:semiHidden="0" w:uiPriority="73" w:unhideWhenUsed="0"/>
+    <w:lsdException w:name="Light Shading Accent 1" w:semiHidden="0" w:uiPriority="60" w:unhideWhenUsed="0"/>
+    <w:lsdException w:name="Light List Accent 1" w:semiHidden="0" w:uiPriority="61" w:unhideWhenUsed="0"/>
+    <w:lsdException w:name="Light Grid Accent 1" w:semiHidden="0" w:uiPriority="62" w:unhideWhenUsed="0"/>
+    <w:lsdException w:name="Medium Shading 1 Accent 1" w:semiHidden="0" w:uiPriority="63" w:unhideWhenUsed="0"/>
+    <w:lsdException w:name="Medium Shading 2 Accent 1" w:semiHidden="0" w:uiPriority="64" w:unhideWhenUsed="0"/>
+    <w:lsdException w:name="Medium List 1 Accent 1" w:semiHidden="0" w:uiPriority="65" w:unhideWhenUsed="0"/>
+    <w:lsdException w:name="Revision" w:unhideWhenUsed="0"/>
+    <w:lsdException w:name="List Paragraph" w:semiHidden="0" w:uiPriority="34" w:unhideWhenUsed="0" w:qFormat="1"/>
+    <w:lsdException w:name="Quote" w:semiHidden="0" w:uiPriority="29" w:unhideWhenUsed="0" w:qFormat="1"/>
+    <w:lsdException w:name="Intense Quote" w:semiHidden="0" w:uiPriority="30" w:unhideWhenUsed="0" w:qFormat="1"/>
+    <w:lsdException w:name="Medium List 2 Accent 1" w:semiHidden="0" w:uiPriority="66" w:unhideWhenUsed="0"/>
+    <w:lsdException w:name="Medium Grid 1 Accent 1" w:semiHidden="0" w:uiPriority="67" w:unhideWhenUsed="0"/>
+    <w:lsdException w:name="Medium Grid 2 Accent 1" w:semiHidden="0" w:uiPriority="68" w:unhideWhenUsed="0"/>
+    <w:lsdException w:name="Medium Grid 3 Accent 1" w:semiHidden="0" w:uiPriority="69" w:unhideWhenUsed="0"/>
+    <w:lsdException w:name="Dark List Accent 1" w:semiHidden="0" w:uiPriority="70" w:unhideWhenUsed="0"/>
+    <w:lsdException w:name="Colorful Shading Accent 1" w:semiHidden="0" w:uiPriority="71" w:unhideWhenUsed="0"/>
+    <w:lsdException w:name="Colorful List Accent 1" w:semiHidden="0" w:uiPriority="72" w:unhideWhenUsed="0"/>
+    <w:lsdException w:name="Colorful Grid Accent 1" w:semiHidden="0" w:uiPriority="73" w:unhideWhenUsed="0"/>
+    <w:lsdException w:name="Light Shading Accent 2" w:semiHidden="0" w:uiPriority="60" w:unhideWhenUsed="0"/>
+    <w:lsdException w:name="Light List Accent 2" w:semiHidden="0" w:uiPriority="61" w:unhideWhenUsed="0"/>
+    <w:lsdException w:name="Light Grid Accent 2" w:semiHidden="0" w:uiPriority="62" w:unhideWhenUsed="0"/>
+    <w:lsdException w:name="Medium Shading 1 Accent 2" w:semiHidden="0" w:uiPriority="63" w:unhideWhenUsed="0"/>
+    <w:lsdException w:name="Medium Shading 2 Accent 2" w:semiHidden="0" w:uiPriority="64" w:unhideWhenUsed="0"/>
+    <w:lsdException w:name="Medium List 1 Accent 2" w:semiHidden="0" w:uiPriority="65" w:unhideWhenUsed="0"/>
+    <w:lsdException w:name="Medium List 2 Accent 2" w:semiHidden="0" w:uiPriority="66" w:unhideWhenUsed="0"/>
+    <w:lsdException w:name="Medium Grid 1 Accent 2" w:semiHidden="0" w:uiPriority="67" w:unhideWhenUsed="0"/>
+    <w:lsdException w:name="Medium Grid 2 Accent 2" w:semiHidden="0" w:uiPriority="68" w:unhideWhenUsed="0"/>
+    <w:lsdException w:name="Medium Grid 3 Accent 2" w:semiHidden="0" w:uiPriority="69" w:unhideWhenUsed="0"/>
+    <w:lsdException w:name="Dark List Accent 2" w:semiHidden="0" w:uiPriority="70" w:unhideWhenUsed="0"/>
+    <w:lsdException w:name="Colorful Shading Accent 2" w:semiHidden="0" w:uiPriority="71" w:unhideWhenUsed="0"/>
+    <w:lsdException w:name="Colorful List Accent 2" w:semiHidden="0" w:uiPriority="72" w:unhideWhenUsed="0"/>
+    <w:lsdException w:name="Colorful Grid Accent 2" w:semiHidden="0" w:uiPriority="73" w:unhideWhenUsed="0"/>
+    <w:lsdException w:name="Light Shading Accent 3" w:semiHidden="0" w:uiPriority="60" w:unhideWhenUsed="0"/>
+    <w:lsdException w:name="Light List Accent 3" w:semiHidden="0" w:uiPriority="61" w:unhideWhenUsed="0"/>
+    <w:lsdException w:name="Light Grid Accent 3" w:semiHidden="0" w:uiPriority="62" w:unhideWhenUsed="0"/>
+    <w:lsdException w:name="Medium Shading 1 Accent 3" w:semiHidden="0" w:uiPriority="63" w:unhideWhenUsed="0"/>
+    <w:lsdException w:name="Medium Shading 2 Accent 3" w:semiHidden="0" w:uiPriority="64" w:unhideWhenUsed="0"/>
+    <w:lsdException w:name="Medium List 1 Accent 3" w:semiHidden="0" w:uiPriority="65" w:unhideWhenUsed="0"/>
+    <w:lsdException w:name="Medium List 2 Accent 3" w:semiHidden="0" w:uiPriority="66" w:unhideWhenUsed="0"/>
+    <w:lsdException w:name="Medium Grid 1 Accent 3" w:semiHidden="0" w:uiPriority="67" w:unhideWhenUsed="0"/>
+    <w:lsdException w:name="Medium Grid 2 Accent 3" w:semiHidden="0" w:uiPriority="68" w:unhideWhenUsed="0"/>
+    <w:lsdException w:name="Medium Grid 3 Accent 3" w:semiHidden="0" w:uiPriority="69" w:unhideWhenUsed="0"/>
+    <w:lsdException w:name="Dark List Accent 3" w:semiHidden="0" w:uiPriority="70" w:unhideWhenUsed="0"/>
+    <w:lsdException w:name="Colorful Shading Accent 3" w:semiHidden="0" w:uiPriority="71" w:unhideWhenUsed="0"/>
+    <w:lsdException w:name="Colorful List Accent 3" w:semiHidden="0" w:uiPriority="72" w:unhideWhenUsed="0"/>
+    <w:lsdException w:name="Colorful Grid Accent 3" w:semiHidden="0" w:uiPriority="73" w:unhideWhenUsed="0"/>
+    <w:lsdException w:name="Light Shading Accent 4" w:semiHidden="0" w:uiPriority="60" w:unhideWhenUsed="0"/>
+    <w:lsdException w:name="Light List Accent 4" w:semiHidden="0" w:uiPriority="61" w:unhideWhenUsed="0"/>
+    <w:lsdException w:name="Light Grid Accent 4" w:semiHidden="0" w:uiPriority="62" w:unhideWhenUsed="0"/>
+    <w:lsdException w:name="Medium Shading 1 Accent 4" w:semiHidden="0" w:uiPriority="63" w:unhideWhenUsed="0"/>
+    <w:lsdException w:name="Medium Shading 2 Accent 4" w:semiHidden="0" w:uiPriority="64" w:unhideWhenUsed="0"/>
+    <w:lsdException w:name="Medium List 1 Accent 4" w:semiHidden="0" w:uiPriority="65" w:unhideWhenUsed="0"/>
+    <w:lsdException w:name="Medium List 2 Accent 4" w:semiHidden="0" w:uiPriority="66" w:unhideWhenUsed="0"/>
+    <w:lsdException w:name="Medium Grid 1 Accent 4" w:semiHidden="0" w:uiPriority="67" w:unhideWhenUsed="0"/>
+    <w:lsdException w:name="Medium Grid 2 Accent 4" w:semiHidden="0" w:uiPriority="68" w:unhideWhenUsed="0"/>
+    <w:lsdException w:name="Medium Grid 3 Accent 4" w:semiHidden="0" w:uiPriority="69" w:unhideWhenUsed="0"/>
+    <w:lsdException w:name="Dark List Accent 4" w:semiHidden="0" w:uiPriority="70" w:unhideWhenUsed="0"/>
+    <w:lsdException w:name="Colorful Shading Accent 4" w:semiHidden="0" w:uiPriority="71" w:unhideWhenUsed="0"/>
+    <w:lsdException w:name="Colorful List Accent 4" w:semiHidden="0" w:uiPriority="72" w:unhideWhenUsed="0"/>
+    <w:lsdException w:name="Colorful Grid Accent 4" w:semiHidden="0" w:uiPriority="73" w:unhideWhenUsed="0"/>
+    <w:lsdException w:name="Light Shading Accent 5" w:semiHidden="0" w:uiPriority="60" w:unhideWhenUsed="0"/>
+    <w:lsdException w:name="Light List Accent 5" w:semiHidden="0" w:uiPriority="61" w:unhideWhenUsed="0"/>
+    <w:lsdException w:name="Light Grid Accent 5" w:semiHidden="0" w:uiPriority="62" w:unhideWhenUsed="0"/>
+    <w:lsdException w:name="Medium Shading 1 Accent 5" w:semiHidden="0" w:uiPriority="63" w:unhideWhenUsed="0"/>
+    <w:lsdException w:name="Medium Shading 2 Accent 5" w:semiHidden="0" w:uiPriority="64" w:unhideWhenUsed="0"/>
+    <w:lsdException w:name="Medium List 1 Accent 5" w:semiHidden="0" w:uiPriority="65" w:unhideWhenUsed="0"/>
+    <w:lsdException w:name="Medium List 2 Accent 5" w:semiHidden="0" w:uiPriority="66" w:unhideWhenUsed="0"/>
+    <w:lsdException w:name="Medium Grid 1 Accent 5" w:semiHidden="0" w:uiPriority="67" w:unhideWhenUsed="0"/>
+    <w:lsdException w:name="Medium Grid 2 Accent 5" w:semiHidden="0" w:uiPriority="68" w:unhideWhenUsed="0"/>
+    <w:lsdException w:name="Medium Grid 3 Accent 5" w:semiHidden="0" w:uiPriority="69" w:unhideWhenUsed="0"/>
+    <w:lsdException w:name="Dark List Accent 5" w:semiHidden="0" w:uiPriority="70" w:unhideWhenUsed="0"/>
+    <w:lsdException w:name="Colorful Shading Accent 5" w:semiHidden="0" w:uiPriority="71" w:unhideWhenUsed="0"/>
+    <w:lsdException w:name="Colorful List Accent 5" w:semiHidden="0" w:uiPriority="72" w:unhideWhenUsed="0"/>
+    <w:lsdException w:name="Colorful Grid Accent 5" w:semiHidden="0" w:uiPriority="73" w:unhideWhenUsed="0"/>
+    <w:lsdException w:name="Light Shading Accent 6" w:semiHidden="0" w:uiPriority="60" w:unhideWhenUsed="0"/>
+    <w:lsdException w:name="Light List Accent 6" w:semiHidden="0" w:uiPriority="61" w:unhideWhenUsed="0"/>
+    <w:lsdException w:name="Light Grid Accent 6" w:semiHidden="0" w:uiPriority="62" w:unhideWhenUsed="0"/>
+    <w:lsdException w:name="Medium Shading 1 Accent 6" w:semiHidden="0" w:uiPriority="63" w:unhideWhenUsed="0"/>
+    <w:lsdException w:name="Medium Shading 2 Accent 6" w:semiHidden="0" w:uiPriority="64" w:unhideWhenUsed="0"/>
+    <w:lsdException w:name="Medium List 1 Accent 6" w:semiHidden="0" w:uiPriority="65" w:unhideWhenUsed="0"/>
+    <w:lsdException w:name="Medium List 2 Accent 6" w:semiHidden="0" w:uiPriority="66" w:unhideWhenUsed="0"/>
+    <w:lsdException w:name="Medium Grid 1 Accent 6" w:semiHidden="0" w:uiPriority="67" w:unhideWhenUsed="0"/>
+    <w:lsdException w:name="Medium Grid 2 Accent 6" w:semiHidden="0" w:uiPriority="68" w:unhideWhenUsed="0"/>
+    <w:lsdException w:name="Medium Grid 3 Accent 6" w:semiHidden="0" w:uiPriority="69" w:unhideWhenUsed="0"/>
+    <w:lsdException w:name="Dark List Accent 6" w:semiHidden="0" w:uiPriority="70" w:unhideWhenUsed="0"/>
+    <w:lsdException w:name="Colorful Shading Accent 6" w:semiHidden="0" w:uiPriority="71" w:unhideWhenUsed="0"/>
+    <w:lsdException w:name="Colorful List Accent 6" w:semiHidden="0" w:uiPriority="72" w:unhideWhenUsed="0"/>
+    <w:lsdException w:name="Colorful Grid Accent 6" w:semiHidden="0" w:uiPriority="73" w:unhideWhenUsed="0"/>
+    <w:lsdException w:name="Subtle Emphasis" w:semiHidden="0" w:uiPriority="19" w:unhideWhenUsed="0" w:qFormat="1"/>
+    <w:lsdException w:name="Intense Emphasis" w:semiHidden="0" w:uiPriority="21" w:unhideWhenUsed="0" w:qFormat="1"/>
+    <w:lsdException w:name="Subtle Reference" w:semiHidden="0" w:uiPriority="31" w:unhideWhenUsed="0" w:qFormat="1"/>
+    <w:lsdException w:name="Intense Reference" w:semiHidden="0" w:uiPriority="32" w:unhideWhenUsed="0" w:qFormat="1"/>
+    <w:lsdException w:name="Book Title" w:semiHidden="0" w:uiPriority="33" w:unhideWhenUsed="0" w:qFormat="1"/>
+    <w:lsdException w:name="Bibliography" w:uiPriority="37"/>
+    <w:lsdException w:name="TOC Heading" w:uiPriority="39" w:qFormat="1"/>
   </w:latentStyles>
-  <w:style w:type="paragraph" w:default="1" w:styleId="Normal">
+  <w:style w:type="paragraph" w:default="1" w:styleId="Standard">
     <w:name w:val="Normal"/>
     <w:qFormat/>
   </w:style>
-  <w:style w:type="character" w:default="1" w:styleId="DefaultParagraphFont">
+  <w:style w:type="character" w:default="1" w:styleId="Absatzstandardschriftart">
     <w:name w:val="Default Paragraph Font"/>
     <w:uiPriority w:val="1"/>
     <w:semiHidden/>
     <w:unhideWhenUsed/>
   </w:style>
-  <w:style w:type="table" w:default="1" w:styleId="TableNormal">
+  <w:style w:type="table" w:default="1" w:styleId="NormaleTabelle">
     <w:name w:val="Normal Table"/>
     <w:uiPriority w:val="99"/>
     <w:semiHidden/>
@@ -1588,7 +1363,7 @@
       </w:tblCellMar>
     </w:tblPr>
   </w:style>
-  <w:style w:type="numbering" w:default="1" w:styleId="NoList">
+  <w:style w:type="numbering" w:default="1" w:styleId="KeineListe">
     <w:name w:val="No List"/>
     <w:uiPriority w:val="99"/>
     <w:semiHidden/>
@@ -1596,7 +1371,211 @@
   </w:style>
   <w:style w:type="character" w:customStyle="1" w:styleId="xapple-converted-space">
     <w:name w:val="x_apple-converted-space"/>
-    <w:basedOn w:val="DefaultParagraphFont"/>
+    <w:basedOn w:val="Absatzstandardschriftart"/>
+    <w:rsid w:val="00560944"/>
+  </w:style>
+</w:styles>
+</file>
+
+<file path=word/stylesWithEffects.xml><?xml version="1.0" encoding="utf-8"?>
+<w:styles xmlns:wpc="http://schemas.microsoft.com/office/word/2010/wordprocessingCanvas" xmlns:mo="http://schemas.microsoft.com/office/mac/office/2008/main" xmlns:mc="http://schemas.openxmlformats.org/markup-compatibility/2006" xmlns:mv="urn:schemas-microsoft-com:mac:vml" xmlns:o="urn:schemas-microsoft-com:office:office" xmlns:r="http://schemas.openxmlformats.org/officeDocument/2006/relationships" xmlns:m="http://schemas.openxmlformats.org/officeDocument/2006/math" xmlns:v="urn:schemas-microsoft-com:vml" xmlns:wp14="http://schemas.microsoft.com/office/word/2010/wordprocessingDrawing" xmlns:wp="http://schemas.openxmlformats.org/drawingml/2006/wordprocessingDrawing" xmlns:w10="urn:schemas-microsoft-com:office:word" xmlns:w="http://schemas.openxmlformats.org/wordprocessingml/2006/main" xmlns:w14="http://schemas.microsoft.com/office/word/2010/wordml" xmlns:wpg="http://schemas.microsoft.com/office/word/2010/wordprocessingGroup" xmlns:wpi="http://schemas.microsoft.com/office/word/2010/wordprocessingInk" xmlns:wne="http://schemas.microsoft.com/office/word/2006/wordml" xmlns:wps="http://schemas.microsoft.com/office/word/2010/wordprocessingShape" mc:Ignorable="w14 wp14">
+  <w:docDefaults>
+    <w:rPrDefault>
+      <w:rPr>
+        <w:rFonts w:asciiTheme="minorHAnsi" w:eastAsiaTheme="minorHAnsi" w:hAnsiTheme="minorHAnsi" w:cstheme="minorBidi"/>
+        <w:sz w:val="22"/>
+        <w:szCs w:val="22"/>
+        <w:lang w:val="uz-Cyrl-UZ" w:eastAsia="en-US" w:bidi="ar-SA"/>
+      </w:rPr>
+    </w:rPrDefault>
+    <w:pPrDefault>
+      <w:pPr>
+        <w:spacing w:after="160" w:line="259" w:lineRule="auto"/>
+      </w:pPr>
+    </w:pPrDefault>
+  </w:docDefaults>
+  <w:latentStyles w:defLockedState="0" w:defUIPriority="99" w:defSemiHidden="1" w:defUnhideWhenUsed="1" w:defQFormat="0" w:count="276">
+    <w:lsdException w:name="Normal" w:semiHidden="0" w:uiPriority="0" w:unhideWhenUsed="0" w:qFormat="1"/>
+    <w:lsdException w:name="heading 1" w:semiHidden="0" w:uiPriority="9" w:unhideWhenUsed="0" w:qFormat="1"/>
+    <w:lsdException w:name="heading 2" w:uiPriority="9" w:qFormat="1"/>
+    <w:lsdException w:name="heading 3" w:uiPriority="9" w:qFormat="1"/>
+    <w:lsdException w:name="heading 4" w:uiPriority="9" w:qFormat="1"/>
+    <w:lsdException w:name="heading 5" w:uiPriority="9" w:qFormat="1"/>
+    <w:lsdException w:name="heading 6" w:uiPriority="9" w:qFormat="1"/>
+    <w:lsdException w:name="heading 7" w:uiPriority="9" w:qFormat="1"/>
+    <w:lsdException w:name="heading 8" w:uiPriority="9" w:qFormat="1"/>
+    <w:lsdException w:name="heading 9" w:uiPriority="9" w:qFormat="1"/>
+    <w:lsdException w:name="toc 1" w:uiPriority="39"/>
+    <w:lsdException w:name="toc 2" w:uiPriority="39"/>
+    <w:lsdException w:name="toc 3" w:uiPriority="39"/>
+    <w:lsdException w:name="toc 4" w:uiPriority="39"/>
+    <w:lsdException w:name="toc 5" w:uiPriority="39"/>
+    <w:lsdException w:name="toc 6" w:uiPriority="39"/>
+    <w:lsdException w:name="toc 7" w:uiPriority="39"/>
+    <w:lsdException w:name="toc 8" w:uiPriority="39"/>
+    <w:lsdException w:name="toc 9" w:uiPriority="39"/>
+    <w:lsdException w:name="caption" w:uiPriority="35" w:qFormat="1"/>
+    <w:lsdException w:name="Title" w:semiHidden="0" w:uiPriority="10" w:unhideWhenUsed="0" w:qFormat="1"/>
+    <w:lsdException w:name="Default Paragraph Font" w:uiPriority="1"/>
+    <w:lsdException w:name="Subtitle" w:semiHidden="0" w:uiPriority="11" w:unhideWhenUsed="0" w:qFormat="1"/>
+    <w:lsdException w:name="Strong" w:semiHidden="0" w:uiPriority="22" w:unhideWhenUsed="0" w:qFormat="1"/>
+    <w:lsdException w:name="Emphasis" w:semiHidden="0" w:uiPriority="20" w:unhideWhenUsed="0" w:qFormat="1"/>
+    <w:lsdException w:name="Table Grid" w:semiHidden="0" w:uiPriority="39" w:unhideWhenUsed="0"/>
+    <w:lsdException w:name="Note Level 1" w:semiHidden="0" w:unhideWhenUsed="0"/>
+    <w:lsdException w:name="Note Level 2" w:semiHidden="0" w:unhideWhenUsed="0"/>
+    <w:lsdException w:name="Note Level 3" w:semiHidden="0" w:unhideWhenUsed="0"/>
+    <w:lsdException w:name="Note Level 4" w:semiHidden="0" w:unhideWhenUsed="0"/>
+    <w:lsdException w:name="Note Level 5" w:semiHidden="0" w:unhideWhenUsed="0"/>
+    <w:lsdException w:name="Note Level 6" w:semiHidden="0" w:unhideWhenUsed="0"/>
+    <w:lsdException w:name="Note Level 7" w:semiHidden="0" w:unhideWhenUsed="0"/>
+    <w:lsdException w:name="Note Level 8" w:semiHidden="0" w:unhideWhenUsed="0"/>
+    <w:lsdException w:name="Note Level 9" w:semiHidden="0" w:unhideWhenUsed="0"/>
+    <w:lsdException w:name="Placeholder Text" w:unhideWhenUsed="0"/>
+    <w:lsdException w:name="No Spacing" w:semiHidden="0" w:uiPriority="1" w:unhideWhenUsed="0" w:qFormat="1"/>
+    <w:lsdException w:name="Light Shading" w:semiHidden="0" w:uiPriority="60" w:unhideWhenUsed="0"/>
+    <w:lsdException w:name="Light List" w:semiHidden="0" w:uiPriority="61" w:unhideWhenUsed="0"/>
+    <w:lsdException w:name="Light Grid" w:semiHidden="0" w:uiPriority="62" w:unhideWhenUsed="0"/>
+    <w:lsdException w:name="Medium Shading 1" w:semiHidden="0" w:uiPriority="63" w:unhideWhenUsed="0"/>
+    <w:lsdException w:name="Medium Shading 2" w:semiHidden="0" w:uiPriority="64" w:unhideWhenUsed="0"/>
+    <w:lsdException w:name="Medium List 1" w:semiHidden="0" w:uiPriority="65" w:unhideWhenUsed="0"/>
+    <w:lsdException w:name="Medium List 2" w:semiHidden="0" w:uiPriority="66" w:unhideWhenUsed="0"/>
+    <w:lsdException w:name="Medium Grid 1" w:semiHidden="0" w:uiPriority="67" w:unhideWhenUsed="0"/>
+    <w:lsdException w:name="Medium Grid 2" w:semiHidden="0" w:uiPriority="68" w:unhideWhenUsed="0"/>
+    <w:lsdException w:name="Medium Grid 3" w:semiHidden="0" w:uiPriority="69" w:unhideWhenUsed="0"/>
+    <w:lsdException w:name="Dark List" w:semiHidden="0" w:uiPriority="70" w:unhideWhenUsed="0"/>
+    <w:lsdException w:name="Colorful Shading" w:semiHidden="0" w:uiPriority="71" w:unhideWhenUsed="0"/>
+    <w:lsdException w:name="Colorful List" w:semiHidden="0" w:uiPriority="72" w:unhideWhenUsed="0"/>
+    <w:lsdException w:name="Colorful Grid" w:semiHidden="0" w:uiPriority="73" w:unhideWhenUsed="0"/>
+    <w:lsdException w:name="Light Shading Accent 1" w:semiHidden="0" w:uiPriority="60" w:unhideWhenUsed="0"/>
+    <w:lsdException w:name="Light List Accent 1" w:semiHidden="0" w:uiPriority="61" w:unhideWhenUsed="0"/>
+    <w:lsdException w:name="Light Grid Accent 1" w:semiHidden="0" w:uiPriority="62" w:unhideWhenUsed="0"/>
+    <w:lsdException w:name="Medium Shading 1 Accent 1" w:semiHidden="0" w:uiPriority="63" w:unhideWhenUsed="0"/>
+    <w:lsdException w:name="Medium Shading 2 Accent 1" w:semiHidden="0" w:uiPriority="64" w:unhideWhenUsed="0"/>
+    <w:lsdException w:name="Medium List 1 Accent 1" w:semiHidden="0" w:uiPriority="65" w:unhideWhenUsed="0"/>
+    <w:lsdException w:name="Revision" w:unhideWhenUsed="0"/>
+    <w:lsdException w:name="List Paragraph" w:semiHidden="0" w:uiPriority="34" w:unhideWhenUsed="0" w:qFormat="1"/>
+    <w:lsdException w:name="Quote" w:semiHidden="0" w:uiPriority="29" w:unhideWhenUsed="0" w:qFormat="1"/>
+    <w:lsdException w:name="Intense Quote" w:semiHidden="0" w:uiPriority="30" w:unhideWhenUsed="0" w:qFormat="1"/>
+    <w:lsdException w:name="Medium List 2 Accent 1" w:semiHidden="0" w:uiPriority="66" w:unhideWhenUsed="0"/>
+    <w:lsdException w:name="Medium Grid 1 Accent 1" w:semiHidden="0" w:uiPriority="67" w:unhideWhenUsed="0"/>
+    <w:lsdException w:name="Medium Grid 2 Accent 1" w:semiHidden="0" w:uiPriority="68" w:unhideWhenUsed="0"/>
+    <w:lsdException w:name="Medium Grid 3 Accent 1" w:semiHidden="0" w:uiPriority="69" w:unhideWhenUsed="0"/>
+    <w:lsdException w:name="Dark List Accent 1" w:semiHidden="0" w:uiPriority="70" w:unhideWhenUsed="0"/>
+    <w:lsdException w:name="Colorful Shading Accent 1" w:semiHidden="0" w:uiPriority="71" w:unhideWhenUsed="0"/>
+    <w:lsdException w:name="Colorful List Accent 1" w:semiHidden="0" w:uiPriority="72" w:unhideWhenUsed="0"/>
+    <w:lsdException w:name="Colorful Grid Accent 1" w:semiHidden="0" w:uiPriority="73" w:unhideWhenUsed="0"/>
+    <w:lsdException w:name="Light Shading Accent 2" w:semiHidden="0" w:uiPriority="60" w:unhideWhenUsed="0"/>
+    <w:lsdException w:name="Light List Accent 2" w:semiHidden="0" w:uiPriority="61" w:unhideWhenUsed="0"/>
+    <w:lsdException w:name="Light Grid Accent 2" w:semiHidden="0" w:uiPriority="62" w:unhideWhenUsed="0"/>
+    <w:lsdException w:name="Medium Shading 1 Accent 2" w:semiHidden="0" w:uiPriority="63" w:unhideWhenUsed="0"/>
+    <w:lsdException w:name="Medium Shading 2 Accent 2" w:semiHidden="0" w:uiPriority="64" w:unhideWhenUsed="0"/>
+    <w:lsdException w:name="Medium List 1 Accent 2" w:semiHidden="0" w:uiPriority="65" w:unhideWhenUsed="0"/>
+    <w:lsdException w:name="Medium List 2 Accent 2" w:semiHidden="0" w:uiPriority="66" w:unhideWhenUsed="0"/>
+    <w:lsdException w:name="Medium Grid 1 Accent 2" w:semiHidden="0" w:uiPriority="67" w:unhideWhenUsed="0"/>
+    <w:lsdException w:name="Medium Grid 2 Accent 2" w:semiHidden="0" w:uiPriority="68" w:unhideWhenUsed="0"/>
+    <w:lsdException w:name="Medium Grid 3 Accent 2" w:semiHidden="0" w:uiPriority="69" w:unhideWhenUsed="0"/>
+    <w:lsdException w:name="Dark List Accent 2" w:semiHidden="0" w:uiPriority="70" w:unhideWhenUsed="0"/>
+    <w:lsdException w:name="Colorful Shading Accent 2" w:semiHidden="0" w:uiPriority="71" w:unhideWhenUsed="0"/>
+    <w:lsdException w:name="Colorful List Accent 2" w:semiHidden="0" w:uiPriority="72" w:unhideWhenUsed="0"/>
+    <w:lsdException w:name="Colorful Grid Accent 2" w:semiHidden="0" w:uiPriority="73" w:unhideWhenUsed="0"/>
+    <w:lsdException w:name="Light Shading Accent 3" w:semiHidden="0" w:uiPriority="60" w:unhideWhenUsed="0"/>
+    <w:lsdException w:name="Light List Accent 3" w:semiHidden="0" w:uiPriority="61" w:unhideWhenUsed="0"/>
+    <w:lsdException w:name="Light Grid Accent 3" w:semiHidden="0" w:uiPriority="62" w:unhideWhenUsed="0"/>
+    <w:lsdException w:name="Medium Shading 1 Accent 3" w:semiHidden="0" w:uiPriority="63" w:unhideWhenUsed="0"/>
+    <w:lsdException w:name="Medium Shading 2 Accent 3" w:semiHidden="0" w:uiPriority="64" w:unhideWhenUsed="0"/>
+    <w:lsdException w:name="Medium List 1 Accent 3" w:semiHidden="0" w:uiPriority="65" w:unhideWhenUsed="0"/>
+    <w:lsdException w:name="Medium List 2 Accent 3" w:semiHidden="0" w:uiPriority="66" w:unhideWhenUsed="0"/>
+    <w:lsdException w:name="Medium Grid 1 Accent 3" w:semiHidden="0" w:uiPriority="67" w:unhideWhenUsed="0"/>
+    <w:lsdException w:name="Medium Grid 2 Accent 3" w:semiHidden="0" w:uiPriority="68" w:unhideWhenUsed="0"/>
+    <w:lsdException w:name="Medium Grid 3 Accent 3" w:semiHidden="0" w:uiPriority="69" w:unhideWhenUsed="0"/>
+    <w:lsdException w:name="Dark List Accent 3" w:semiHidden="0" w:uiPriority="70" w:unhideWhenUsed="0"/>
+    <w:lsdException w:name="Colorful Shading Accent 3" w:semiHidden="0" w:uiPriority="71" w:unhideWhenUsed="0"/>
+    <w:lsdException w:name="Colorful List Accent 3" w:semiHidden="0" w:uiPriority="72" w:unhideWhenUsed="0"/>
+    <w:lsdException w:name="Colorful Grid Accent 3" w:semiHidden="0" w:uiPriority="73" w:unhideWhenUsed="0"/>
+    <w:lsdException w:name="Light Shading Accent 4" w:semiHidden="0" w:uiPriority="60" w:unhideWhenUsed="0"/>
+    <w:lsdException w:name="Light List Accent 4" w:semiHidden="0" w:uiPriority="61" w:unhideWhenUsed="0"/>
+    <w:lsdException w:name="Light Grid Accent 4" w:semiHidden="0" w:uiPriority="62" w:unhideWhenUsed="0"/>
+    <w:lsdException w:name="Medium Shading 1 Accent 4" w:semiHidden="0" w:uiPriority="63" w:unhideWhenUsed="0"/>
+    <w:lsdException w:name="Medium Shading 2 Accent 4" w:semiHidden="0" w:uiPriority="64" w:unhideWhenUsed="0"/>
+    <w:lsdException w:name="Medium List 1 Accent 4" w:semiHidden="0" w:uiPriority="65" w:unhideWhenUsed="0"/>
+    <w:lsdException w:name="Medium List 2 Accent 4" w:semiHidden="0" w:uiPriority="66" w:unhideWhenUsed="0"/>
+    <w:lsdException w:name="Medium Grid 1 Accent 4" w:semiHidden="0" w:uiPriority="67" w:unhideWhenUsed="0"/>
+    <w:lsdException w:name="Medium Grid 2 Accent 4" w:semiHidden="0" w:uiPriority="68" w:unhideWhenUsed="0"/>
+    <w:lsdException w:name="Medium Grid 3 Accent 4" w:semiHidden="0" w:uiPriority="69" w:unhideWhenUsed="0"/>
+    <w:lsdException w:name="Dark List Accent 4" w:semiHidden="0" w:uiPriority="70" w:unhideWhenUsed="0"/>
+    <w:lsdException w:name="Colorful Shading Accent 4" w:semiHidden="0" w:uiPriority="71" w:unhideWhenUsed="0"/>
+    <w:lsdException w:name="Colorful List Accent 4" w:semiHidden="0" w:uiPriority="72" w:unhideWhenUsed="0"/>
+    <w:lsdException w:name="Colorful Grid Accent 4" w:semiHidden="0" w:uiPriority="73" w:unhideWhenUsed="0"/>
+    <w:lsdException w:name="Light Shading Accent 5" w:semiHidden="0" w:uiPriority="60" w:unhideWhenUsed="0"/>
+    <w:lsdException w:name="Light List Accent 5" w:semiHidden="0" w:uiPriority="61" w:unhideWhenUsed="0"/>
+    <w:lsdException w:name="Light Grid Accent 5" w:semiHidden="0" w:uiPriority="62" w:unhideWhenUsed="0"/>
+    <w:lsdException w:name="Medium Shading 1 Accent 5" w:semiHidden="0" w:uiPriority="63" w:unhideWhenUsed="0"/>
+    <w:lsdException w:name="Medium Shading 2 Accent 5" w:semiHidden="0" w:uiPriority="64" w:unhideWhenUsed="0"/>
+    <w:lsdException w:name="Medium List 1 Accent 5" w:semiHidden="0" w:uiPriority="65" w:unhideWhenUsed="0"/>
+    <w:lsdException w:name="Medium List 2 Accent 5" w:semiHidden="0" w:uiPriority="66" w:unhideWhenUsed="0"/>
+    <w:lsdException w:name="Medium Grid 1 Accent 5" w:semiHidden="0" w:uiPriority="67" w:unhideWhenUsed="0"/>
+    <w:lsdException w:name="Medium Grid 2 Accent 5" w:semiHidden="0" w:uiPriority="68" w:unhideWhenUsed="0"/>
+    <w:lsdException w:name="Medium Grid 3 Accent 5" w:semiHidden="0" w:uiPriority="69" w:unhideWhenUsed="0"/>
+    <w:lsdException w:name="Dark List Accent 5" w:semiHidden="0" w:uiPriority="70" w:unhideWhenUsed="0"/>
+    <w:lsdException w:name="Colorful Shading Accent 5" w:semiHidden="0" w:uiPriority="71" w:unhideWhenUsed="0"/>
+    <w:lsdException w:name="Colorful List Accent 5" w:semiHidden="0" w:uiPriority="72" w:unhideWhenUsed="0"/>
+    <w:lsdException w:name="Colorful Grid Accent 5" w:semiHidden="0" w:uiPriority="73" w:unhideWhenUsed="0"/>
+    <w:lsdException w:name="Light Shading Accent 6" w:semiHidden="0" w:uiPriority="60" w:unhideWhenUsed="0"/>
+    <w:lsdException w:name="Light List Accent 6" w:semiHidden="0" w:uiPriority="61" w:unhideWhenUsed="0"/>
+    <w:lsdException w:name="Light Grid Accent 6" w:semiHidden="0" w:uiPriority="62" w:unhideWhenUsed="0"/>
+    <w:lsdException w:name="Medium Shading 1 Accent 6" w:semiHidden="0" w:uiPriority="63" w:unhideWhenUsed="0"/>
+    <w:lsdException w:name="Medium Shading 2 Accent 6" w:semiHidden="0" w:uiPriority="64" w:unhideWhenUsed="0"/>
+    <w:lsdException w:name="Medium List 1 Accent 6" w:semiHidden="0" w:uiPriority="65" w:unhideWhenUsed="0"/>
+    <w:lsdException w:name="Medium List 2 Accent 6" w:semiHidden="0" w:uiPriority="66" w:unhideWhenUsed="0"/>
+    <w:lsdException w:name="Medium Grid 1 Accent 6" w:semiHidden="0" w:uiPriority="67" w:unhideWhenUsed="0"/>
+    <w:lsdException w:name="Medium Grid 2 Accent 6" w:semiHidden="0" w:uiPriority="68" w:unhideWhenUsed="0"/>
+    <w:lsdException w:name="Medium Grid 3 Accent 6" w:semiHidden="0" w:uiPriority="69" w:unhideWhenUsed="0"/>
+    <w:lsdException w:name="Dark List Accent 6" w:semiHidden="0" w:uiPriority="70" w:unhideWhenUsed="0"/>
+    <w:lsdException w:name="Colorful Shading Accent 6" w:semiHidden="0" w:uiPriority="71" w:unhideWhenUsed="0"/>
+    <w:lsdException w:name="Colorful List Accent 6" w:semiHidden="0" w:uiPriority="72" w:unhideWhenUsed="0"/>
+    <w:lsdException w:name="Colorful Grid Accent 6" w:semiHidden="0" w:uiPriority="73" w:unhideWhenUsed="0"/>
+    <w:lsdException w:name="Subtle Emphasis" w:semiHidden="0" w:uiPriority="19" w:unhideWhenUsed="0" w:qFormat="1"/>
+    <w:lsdException w:name="Intense Emphasis" w:semiHidden="0" w:uiPriority="21" w:unhideWhenUsed="0" w:qFormat="1"/>
+    <w:lsdException w:name="Subtle Reference" w:semiHidden="0" w:uiPriority="31" w:unhideWhenUsed="0" w:qFormat="1"/>
+    <w:lsdException w:name="Intense Reference" w:semiHidden="0" w:uiPriority="32" w:unhideWhenUsed="0" w:qFormat="1"/>
+    <w:lsdException w:name="Book Title" w:semiHidden="0" w:uiPriority="33" w:unhideWhenUsed="0" w:qFormat="1"/>
+    <w:lsdException w:name="Bibliography" w:uiPriority="37"/>
+    <w:lsdException w:name="TOC Heading" w:uiPriority="39" w:qFormat="1"/>
+  </w:latentStyles>
+  <w:style w:type="paragraph" w:default="1" w:styleId="Standard">
+    <w:name w:val="Normal"/>
+    <w:qFormat/>
+  </w:style>
+  <w:style w:type="character" w:default="1" w:styleId="Absatzstandardschriftart">
+    <w:name w:val="Default Paragraph Font"/>
+    <w:uiPriority w:val="1"/>
+    <w:semiHidden/>
+    <w:unhideWhenUsed/>
+  </w:style>
+  <w:style w:type="table" w:default="1" w:styleId="NormaleTabelle">
+    <w:name w:val="Normal Table"/>
+    <w:uiPriority w:val="99"/>
+    <w:semiHidden/>
+    <w:unhideWhenUsed/>
+    <w:tblPr>
+      <w:tblInd w:w="0" w:type="dxa"/>
+      <w:tblCellMar>
+        <w:top w:w="0" w:type="dxa"/>
+        <w:left w:w="108" w:type="dxa"/>
+        <w:bottom w:w="0" w:type="dxa"/>
+        <w:right w:w="108" w:type="dxa"/>
+      </w:tblCellMar>
+    </w:tblPr>
+  </w:style>
+  <w:style w:type="numbering" w:default="1" w:styleId="KeineListe">
+    <w:name w:val="No List"/>
+    <w:uiPriority w:val="99"/>
+    <w:semiHidden/>
+    <w:unhideWhenUsed/>
+  </w:style>
+  <w:style w:type="character" w:customStyle="1" w:styleId="xapple-converted-space">
+    <w:name w:val="x_apple-converted-space"/>
+    <w:basedOn w:val="Absatzstandardschriftart"/>
     <w:rsid w:val="00560944"/>
   </w:style>
 </w:styles>
@@ -1891,7 +1870,7 @@
   <a:extraClrSchemeLst/>
   <a:extLst>
     <a:ext uri="{05A4C25C-085E-4340-85A3-A5531E510DB2}">
-      <thm15:themeFamily xmlns:thm15="http://schemas.microsoft.com/office/thememl/2012/main" name="Office Theme" id="{62F939B6-93AF-4DB8-9C6B-D6C7DFDC589F}" vid="{4A3C46E8-61CC-4603-A589-7422A47A8E4A}"/>
+      <thm15:themeFamily xmlns:thm15="http://schemas.microsoft.com/office/thememl/2012/main" xmlns="" name="Office Theme" id="{62F939B6-93AF-4DB8-9C6B-D6C7DFDC589F}" vid="{4A3C46E8-61CC-4603-A589-7422A47A8E4A}"/>
     </a:ext>
   </a:extLst>
 </a:theme>

</xml_diff>

<commit_message>
added turn sound in GameGraphic
</commit_message>
<xml_diff>
--- a/00_General/Diary/Diary_Word.docx
+++ b/00_General/Diary/Diary_Word.docx
@@ -1157,7 +1157,13 @@
         </w:rPr>
       </w:pPr>
       <w:r>
-        <w:t>Tutorial</w:t>
+        <w:t>Das Tutorial ist fertig. Am Anfang gab es ein paar Probleme um ein Tutorial Objekt zu erstellen, da es schwierig zu kontrollieren ist, wann genau Swing Objekte erstellt</w:t>
+      </w:r>
+      <w:r>
+        <w:t xml:space="preserve"> und die Tutorial Klasse danach für paar Sekunden schlafen sollte. Dieses Problem wurde mit dem Timer gelöst. Der Timer stellte sich im Nachhinein auch in anderen Klassen als sehr nützlich heraus um Tasks später auszuführen. </w:t>
+      </w:r>
+      <w:r>
+        <w:t>Videos können leider immernoch nicht abgespielt werden.</w:t>
       </w:r>
       <w:bookmarkStart w:id="0" w:name="_GoBack"/>
       <w:bookmarkEnd w:id="0"/>
@@ -1870,7 +1876,7 @@
   <a:extraClrSchemeLst/>
   <a:extLst>
     <a:ext uri="{05A4C25C-085E-4340-85A3-A5531E510DB2}">
-      <thm15:themeFamily xmlns:thm15="http://schemas.microsoft.com/office/thememl/2012/main" xmlns="" name="Office Theme" id="{62F939B6-93AF-4DB8-9C6B-D6C7DFDC589F}" vid="{4A3C46E8-61CC-4603-A589-7422A47A8E4A}"/>
+      <thm15:themeFamily xmlns="" xmlns:thm15="http://schemas.microsoft.com/office/thememl/2012/main" name="Office Theme" id="{62F939B6-93AF-4DB8-9C6B-D6C7DFDC589F}" vid="{4A3C46E8-61CC-4603-A589-7422A47A8E4A}"/>
     </a:ext>
   </a:extLst>
 </a:theme>

</xml_diff>

<commit_message>
turn sound should be played on first turn
</commit_message>
<xml_diff>
--- a/00_General/Diary/Diary_Word.docx
+++ b/00_General/Diary/Diary_Word.docx
@@ -1164,6 +1164,12 @@
       </w:r>
       <w:r>
         <w:t>Videos können leider immernoch nicht abgespielt werden.</w:t>
+      </w:r>
+      <w:r>
+        <w:t xml:space="preserve"> JavaFx hätte wäre wahrschienlich eine gute Library um mp4 Dateien abzuspielen, jedoch gab es Probleme, weil wir Swing benutzten. Die Java Media Library konnte auch unsere .avi Datei nicht lesen. Anson</w:t>
+      </w:r>
+      <w:r>
+        <w:t>sten</w:t>
       </w:r>
       <w:bookmarkStart w:id="0" w:name="_GoBack"/>
       <w:bookmarkEnd w:id="0"/>

</xml_diff>

<commit_message>
Edits to QA And diary.
</commit_message>
<xml_diff>
--- a/00_General/Diary/Diary_Word.docx
+++ b/00_General/Diary/Diary_Word.docx
@@ -1173,24 +1173,33 @@
     <w:p>
       <w:pPr>
         <w:jc w:val="both"/>
-      </w:pPr>
+        <w:rPr>
+          <w:b/>
+          <w:bCs/>
+          <w:color w:val="000000" w:themeColor="text1"/>
+        </w:rPr>
+      </w:pPr>
+      <w:r>
+        <w:rPr>
+          <w:b/>
+          <w:bCs/>
+          <w:color w:val="000000" w:themeColor="text1"/>
+        </w:rPr>
+        <w:t>8. Mai</w:t>
+      </w:r>
     </w:p>
     <w:p>
       <w:pPr>
         <w:jc w:val="both"/>
         <w:rPr>
-          <w:b/>
-          <w:bCs/>
-          <w:color w:val="000000" w:themeColor="text1"/>
-        </w:rPr>
-      </w:pPr>
-      <w:r>
-        <w:rPr>
-          <w:b/>
-          <w:bCs/>
-          <w:color w:val="000000" w:themeColor="text1"/>
-        </w:rPr>
-        <w:t>8. Mai</w:t>
+          <w:color w:val="000000" w:themeColor="text1"/>
+        </w:rPr>
+      </w:pPr>
+      <w:r>
+        <w:rPr>
+          <w:color w:val="000000" w:themeColor="text1"/>
+        </w:rPr>
+        <w:t>Wie in der Übungsstunde besprochen wurden noch einige zusätzliche Tests geschrieben, da die bisherigen eher Integrations- als Unit-Tests waren. Dafür wurde das Interface NPWListener erstellt, sowie eine neue Klasse testingSBL. Diese besitzt dieselbe Logik wie die normale SBListener Klasse, wurde jedoch ausschliesslich mit Testen im Sinn geschrieben. Zum Beispiel werden anstatt Methoden des ProtocolExecutors aufzurufen ein String zum Namen dieser Methode gesetzt und der Input kommt statt über ein Socket durch einen PipedInputstream. Somit kann man die SBListener Klasse wirklich einzeln testen, ohne die Tests in laufende Server und Clients einbetten zu müssen.</w:t>
       </w:r>
     </w:p>
     <w:p>
@@ -1200,14 +1209,113 @@
           <w:color w:val="000000" w:themeColor="text1"/>
         </w:rPr>
       </w:pPr>
-      <w:r>
-        <w:rPr>
-          <w:color w:val="000000" w:themeColor="text1"/>
-        </w:rPr>
-        <w:t>Wie in der Übungsstunde besprochen wurden noch einige zusätzliche Tests geschrieben, da die bisherigen eher Integrations- als Unit-Tests waren. Dafür wurde das Interface NPWListener erstellt, sowie eine neue Klasse testingSBL. Diese besitzt dieselbe Logik wie die normale SBListener Klasse, wurde jedoch ausschliesslich mit Testen im Sinn geschrieben. Zum Beispiel werden anstatt Methoden des ProtocolExecutors aufzurufen ein String zum Namen dieser Methode gesetzt und der Input kommt statt über ein Socket durch einen PipedInputstream. Somit kann man die SBListener Klasse wirklich einzeln testen, ohne die Tests in laufende Server und Clients einbetten zu müssen.</w:t>
+    </w:p>
+    <w:p>
+      <w:pPr>
+        <w:jc w:val="both"/>
+        <w:rPr>
+          <w:b/>
+          <w:bCs/>
+          <w:color w:val="000000" w:themeColor="text1"/>
+        </w:rPr>
+      </w:pPr>
+      <w:r>
+        <w:rPr>
+          <w:b/>
+          <w:bCs/>
+          <w:color w:val="000000" w:themeColor="text1"/>
+        </w:rPr>
+        <w:t>09. - 10. Mai</w:t>
+      </w:r>
+    </w:p>
+    <w:p>
+      <w:pPr>
+        <w:jc w:val="both"/>
+        <w:rPr>
+          <w:color w:val="000000" w:themeColor="text1"/>
+        </w:rPr>
+      </w:pPr>
+      <w:r>
+        <w:rPr>
+          <w:color w:val="000000" w:themeColor="text1"/>
+        </w:rPr>
+        <w:t>Die letzten Features werden dem Spiel zugefügt: eine Hintergrundmusik, Töne zu den Button- und Card Clicks sowie Cheat codes und der Bestrafung derer. Die MP3SPI Library zum Abspielen vom mp3-Dateien bereitet zuerst einige Schwierigkeiten, welche jedoch mit der Hilfe von Forumsbeiträgen erfolgreich überwunden werden können. Ausserdem wird der Fall behandelt, wenn ein Spieler ein Game verlässt, ohne jedoch die App zu verlassen, da bisher ein komplettes Logout die einzige Möglichkeit zum Verlassen eines Games war. Auch auf GUI-Seite müssen noch gewisse Änderungen angebracht werden, zum Beispiel zum Muten der Musik und Soundeffekte. Ausserdem wird der Entwurf für den Trailer gemacht.</w:t>
+      </w:r>
+    </w:p>
+    <w:p>
+      <w:pPr>
+        <w:jc w:val="both"/>
+        <w:rPr>
+          <w:b/>
+          <w:bCs/>
+          <w:color w:val="000000" w:themeColor="text1"/>
+        </w:rPr>
+      </w:pPr>
+      <w:r>
+        <w:rPr>
+          <w:b/>
+          <w:bCs/>
+          <w:color w:val="000000" w:themeColor="text1"/>
+        </w:rPr>
+        <w:t>11. - 13. Mai</w:t>
+      </w:r>
+    </w:p>
+    <w:p>
+      <w:pPr>
+        <w:jc w:val="both"/>
+        <w:rPr>
+          <w:color w:val="000000" w:themeColor="text1"/>
+        </w:rPr>
+      </w:pPr>
+      <w:r>
+        <w:rPr>
+          <w:color w:val="000000" w:themeColor="text1"/>
+        </w:rPr>
+        <w:t>Auch wenn ab jetzt nur noch „der letzte Schliff“ zu tun ist (und die Präsentation), braucht dies mehr Zeit als gedacht. Wir spielen das Spiel mehrere Male, und immer wieder tauchen Fehler auf - speziell beim Verlassen eines Games tauchen immer wieder Fälle auf, welche wir nicht beachtet hatten. Da beim Verlassen des Games das ArrayList mit den verbleibenden Spielern verschoben wird, braucht man je nach dem eine Anpassung der Variable, welche angibt, wer am Zug ist. Ausserdem muss natürlich der Zug beendet werden, falls der Spieler, der das Game verlässt, selbst gerade am Zug war. Speziell durch das ursprüngliche Design der Methoden, welche das Verlassen des Games verarbeiten – welche wir auf zwei Klassen aufgeteilt hatten, weil das uns zu Beginn am L</w:t>
       </w:r>
       <w:bookmarkStart w:id="0" w:name="_GoBack"/>
       <w:bookmarkEnd w:id="0"/>
+      <w:r>
+        <w:rPr>
+          <w:color w:val="000000" w:themeColor="text1"/>
+        </w:rPr>
+        <w:t xml:space="preserve">ogischsten </w:t>
+      </w:r>
+      <w:r>
+        <w:rPr>
+          <w:color w:val="000000" w:themeColor="text1"/>
+        </w:rPr>
+        <w:lastRenderedPageBreak/>
+        <w:t xml:space="preserve">schien – werden Anpassungen erschwert. Schlussendlich schaffen wir es, alle Operationen in der richtigen Reihenfolge und mit Berücksichtigung aller Spezialfälle durchzuführen: die eine Methode, welche den Spieler aus dem Spiel nimmt, gibt ein boolean Array an die andere Methode zurück, welche sich darum kümmert, alle anderen Spieler darüber zu informieren. </w:t>
+      </w:r>
+    </w:p>
+    <w:p>
+      <w:pPr>
+        <w:jc w:val="both"/>
+        <w:rPr>
+          <w:color w:val="000000" w:themeColor="text1"/>
+        </w:rPr>
+      </w:pPr>
+      <w:r>
+        <w:rPr>
+          <w:color w:val="000000" w:themeColor="text1"/>
+        </w:rPr>
+        <w:t>Obwohl das Beheben dieser kleinen Fehler nur sehr wenig Codearbeit erfordert, stellt sich schnell heraus, dass Veränderungen in einem für uns bereits so komplexen Code nur mit äusserster Sorgfalt durchgeführt können. Nur so können wir gleichzeitig kollaterale Schäden verhindern und alle Codeteile finden, welche angepasst werden müssen. Auch die Cheat codes brauchen einige Anpassungen – von einer eigenen Methode in der Game Klasse zu einem neuen Feld in der Player Klasse, welche angibt, ob der Spieler bereits einen Cheat benutzt hat.</w:t>
+      </w:r>
+    </w:p>
+    <w:p>
+      <w:pPr>
+        <w:jc w:val="both"/>
+        <w:rPr>
+          <w:color w:val="000000" w:themeColor="text1"/>
+        </w:rPr>
+      </w:pPr>
+      <w:r>
+        <w:rPr>
+          <w:color w:val="000000" w:themeColor="text1"/>
+        </w:rPr>
+        <w:t>Gameplay wird aufgenommen und der Trailer wird erstellt. Der QA Report wird zum Schluss im Plenum diskutiert und gemeinsam abgeschlossen. Dadurch kann jeder seine Sicht zu den QA Massnahmen einbringen und seine Meinung dazu äussern, was uns die Messungen zeigen. Parallel werden die Slides der PowerPoint abgeschlossen und anschliessend die Präsentation noch einige Male geübt. Ein Problem mit der JAR Datei taucht noch auf, welches nicht richtig auf die Ressourcen zugreift: Sound und Icons werden nicht geladen. In der Übungsstunde wird auch noch dieses Problem behoben.</w:t>
+      </w:r>
     </w:p>
     <w:p/>
     <w:sectPr>
@@ -1505,11 +1613,6 @@
     <w:lsdException w:name="Book Title" w:uiPriority="33" w:qFormat="1"/>
     <w:lsdException w:name="Bibliography" w:semiHidden="1" w:uiPriority="37" w:unhideWhenUsed="1"/>
     <w:lsdException w:name="TOC Heading" w:semiHidden="1" w:uiPriority="39" w:unhideWhenUsed="1" w:qFormat="1"/>
-    <w:lsdException w:name="Plain Table 5" w:semiHidden="1" w:unhideWhenUsed="1"/>
-    <w:lsdException w:name="Grid Table Light" w:semiHidden="1" w:unhideWhenUsed="1"/>
-    <w:lsdException w:name="Grid Table 1 Light" w:semiHidden="1" w:unhideWhenUsed="1"/>
-    <w:lsdException w:name="Grid Table 2" w:semiHidden="1" w:unhideWhenUsed="1"/>
-    <w:lsdException w:name="Grid Table 3" w:semiHidden="1" w:unhideWhenUsed="1"/>
     <w:lsdException w:name="Grid Table 4" w:uiPriority="49"/>
     <w:lsdException w:name="Grid Table 5 Dark" w:uiPriority="50"/>
     <w:lsdException w:name="Grid Table 6 Colorful" w:uiPriority="51"/>

</xml_diff>

<commit_message>
Added pdf's for QA and others
</commit_message>
<xml_diff>
--- a/00_General/Diary/Diary_Word.docx
+++ b/00_General/Diary/Diary_Word.docx
@@ -1246,19 +1246,9 @@
       <w:pPr>
         <w:jc w:val="both"/>
         <w:rPr>
-          <w:b/>
-          <w:bCs/>
-          <w:color w:val="000000" w:themeColor="text1"/>
-        </w:rPr>
-      </w:pPr>
-      <w:r>
-        <w:rPr>
-          <w:b/>
-          <w:bCs/>
-          <w:color w:val="000000" w:themeColor="text1"/>
-        </w:rPr>
-        <w:t>11. - 13. Mai</w:t>
-      </w:r>
+          <w:color w:val="000000" w:themeColor="text1"/>
+        </w:rPr>
+      </w:pPr>
     </w:p>
     <w:p>
       <w:pPr>
@@ -1267,26 +1257,80 @@
           <w:color w:val="000000" w:themeColor="text1"/>
         </w:rPr>
       </w:pPr>
-      <w:r>
-        <w:rPr>
-          <w:color w:val="000000" w:themeColor="text1"/>
-        </w:rPr>
-        <w:t>Auch wenn ab jetzt nur noch „der letzte Schliff“ zu tun ist (und die Präsentation), braucht dies mehr Zeit als gedacht. Wir spielen das Spiel mehrere Male, und immer wieder tauchen Fehler auf - speziell beim Verlassen eines Games tauchen immer wieder Fälle auf, welche wir nicht beachtet hatten. Da beim Verlassen des Games das ArrayList mit den verbleibenden Spielern verschoben wird, braucht man je nach dem eine Anpassung der Variable, welche angibt, wer am Zug ist. Ausserdem muss natürlich der Zug beendet werden, falls der Spieler, der das Game verlässt, selbst gerade am Zug war. Speziell durch das ursprüngliche Design der Methoden, welche das Verlassen des Games verarbeiten – welche wir auf zwei Klassen aufgeteilt hatten, weil das uns zu Beginn am L</w:t>
-      </w:r>
+    </w:p>
+    <w:p>
+      <w:pPr>
+        <w:jc w:val="both"/>
+        <w:rPr>
+          <w:color w:val="000000" w:themeColor="text1"/>
+        </w:rPr>
+      </w:pPr>
+    </w:p>
+    <w:p>
+      <w:pPr>
+        <w:jc w:val="both"/>
+        <w:rPr>
+          <w:color w:val="000000" w:themeColor="text1"/>
+        </w:rPr>
+      </w:pPr>
+    </w:p>
+    <w:p>
+      <w:pPr>
+        <w:jc w:val="both"/>
+        <w:rPr>
+          <w:color w:val="000000" w:themeColor="text1"/>
+        </w:rPr>
+      </w:pPr>
+    </w:p>
+    <w:p>
+      <w:pPr>
+        <w:jc w:val="both"/>
+        <w:rPr>
+          <w:color w:val="000000" w:themeColor="text1"/>
+        </w:rPr>
+      </w:pPr>
+    </w:p>
+    <w:p>
+      <w:pPr>
+        <w:jc w:val="both"/>
+        <w:rPr>
+          <w:color w:val="000000" w:themeColor="text1"/>
+        </w:rPr>
+      </w:pPr>
       <w:bookmarkStart w:id="0" w:name="_GoBack"/>
       <w:bookmarkEnd w:id="0"/>
-      <w:r>
-        <w:rPr>
-          <w:color w:val="000000" w:themeColor="text1"/>
-        </w:rPr>
-        <w:t xml:space="preserve">ogischsten </w:t>
-      </w:r>
-      <w:r>
-        <w:rPr>
+    </w:p>
+    <w:p>
+      <w:pPr>
+        <w:jc w:val="both"/>
+        <w:rPr>
+          <w:b/>
+          <w:bCs/>
+          <w:color w:val="000000" w:themeColor="text1"/>
+        </w:rPr>
+      </w:pPr>
+      <w:r>
+        <w:rPr>
+          <w:b/>
+          <w:bCs/>
           <w:color w:val="000000" w:themeColor="text1"/>
         </w:rPr>
         <w:lastRenderedPageBreak/>
-        <w:t xml:space="preserve">schien – werden Anpassungen erschwert. Schlussendlich schaffen wir es, alle Operationen in der richtigen Reihenfolge und mit Berücksichtigung aller Spezialfälle durchzuführen: die eine Methode, welche den Spieler aus dem Spiel nimmt, gibt ein boolean Array an die andere Methode zurück, welche sich darum kümmert, alle anderen Spieler darüber zu informieren. </w:t>
+        <w:t>11. - 13. Mai</w:t>
+      </w:r>
+    </w:p>
+    <w:p>
+      <w:pPr>
+        <w:jc w:val="both"/>
+        <w:rPr>
+          <w:color w:val="000000" w:themeColor="text1"/>
+        </w:rPr>
+      </w:pPr>
+      <w:r>
+        <w:rPr>
+          <w:color w:val="000000" w:themeColor="text1"/>
+        </w:rPr>
+        <w:t xml:space="preserve">Auch wenn ab jetzt nur noch „der letzte Schliff“ zu tun ist (und die Präsentation), braucht dies mehr Zeit als gedacht. Wir spielen das Spiel mehrere Male, und immer wieder tauchen Fehler auf - speziell beim Verlassen eines Games tauchen immer wieder Fälle auf, welche wir nicht beachtet hatten. Da beim Verlassen des Games das ArrayList mit den verbleibenden Spielern verschoben wird, braucht man je nach dem eine Anpassung der Variable, welche angibt, wer am Zug ist. Ausserdem muss natürlich der Zug beendet werden, falls der Spieler, der das Game verlässt, selbst gerade am Zug war. Speziell durch das ursprüngliche Design der Methoden, welche das Verlassen des Games verarbeiten – welche wir auf zwei Klassen aufgeteilt hatten, weil das uns zu Beginn am Logischsten schien – werden Anpassungen erschwert. Schlussendlich schaffen wir es, alle Operationen in der richtigen Reihenfolge und mit Berücksichtigung aller Spezialfälle durchzuführen: die eine Methode, welche den Spieler aus dem Spiel nimmt, gibt ein boolean Array an die andere Methode zurück, welche sich darum kümmert, alle anderen Spieler darüber zu informieren. </w:t>
       </w:r>
     </w:p>
     <w:p>

</xml_diff>